<commit_message>
add more feature on POS 30
</commit_message>
<xml_diff>
--- a/Data/TUTORIAL PENGGUNAAN.docx
+++ b/Data/TUTORIAL PENGGUNAAN.docx
@@ -32,8 +32,13 @@
         <w:ind w:left="1440" w:hanging="1440"/>
         <w:jc w:val="center"/>
       </w:pPr>
-      <w:r>
-        <w:t>oPos System by AIS System</w:t>
+      <w:proofErr w:type="spellStart"/>
+      <w:r>
+        <w:t>oPos</w:t>
+      </w:r>
+      <w:proofErr w:type="spellEnd"/>
+      <w:r>
+        <w:t xml:space="preserve"> System by AIS System</w:t>
       </w:r>
     </w:p>
     <w:p>
@@ -58,12 +63,46 @@
       <w:pPr>
         <w:pStyle w:val="ListParagraph"/>
       </w:pPr>
-      <w:r>
-        <w:t>Dibawah menu master user terdapat beberapa menu antara lain</w:t>
+      <w:proofErr w:type="spellStart"/>
+      <w:r>
+        <w:t>Dibawah</w:t>
+      </w:r>
+      <w:proofErr w:type="spellEnd"/>
+      <w:r>
+        <w:t xml:space="preserve"> menu master user </w:t>
+      </w:r>
+      <w:proofErr w:type="spellStart"/>
+      <w:r>
+        <w:t>terdapat</w:t>
+      </w:r>
+      <w:proofErr w:type="spellEnd"/>
+      <w:r>
+        <w:t xml:space="preserve"> </w:t>
+      </w:r>
+      <w:proofErr w:type="spellStart"/>
+      <w:r>
+        <w:t>beberapa</w:t>
+      </w:r>
+      <w:proofErr w:type="spellEnd"/>
+      <w:r>
+        <w:t xml:space="preserve"> menu </w:t>
+      </w:r>
+      <w:proofErr w:type="spellStart"/>
+      <w:r>
+        <w:t>antara</w:t>
+      </w:r>
+      <w:proofErr w:type="spellEnd"/>
+      <w:r>
+        <w:t xml:space="preserve"> </w:t>
+      </w:r>
+      <w:proofErr w:type="gramStart"/>
+      <w:r>
+        <w:t>lain</w:t>
       </w:r>
       <w:r>
         <w:t xml:space="preserve"> :</w:t>
       </w:r>
+      <w:proofErr w:type="gramEnd"/>
     </w:p>
     <w:p>
       <w:pPr>
@@ -82,8 +121,53 @@
         <w:pStyle w:val="ListParagraph"/>
         <w:ind w:left="1440"/>
       </w:pPr>
-      <w:r>
-        <w:t>Berguna untuk Menambahkan dan mengelola user yang berhak mengakses system</w:t>
+      <w:proofErr w:type="spellStart"/>
+      <w:r>
+        <w:t>Berguna</w:t>
+      </w:r>
+      <w:proofErr w:type="spellEnd"/>
+      <w:r>
+        <w:t xml:space="preserve"> </w:t>
+      </w:r>
+      <w:proofErr w:type="spellStart"/>
+      <w:r>
+        <w:t>untuk</w:t>
+      </w:r>
+      <w:proofErr w:type="spellEnd"/>
+      <w:r>
+        <w:t xml:space="preserve"> </w:t>
+      </w:r>
+      <w:proofErr w:type="spellStart"/>
+      <w:r>
+        <w:t>Menambahkan</w:t>
+      </w:r>
+      <w:proofErr w:type="spellEnd"/>
+      <w:r>
+        <w:t xml:space="preserve"> dan </w:t>
+      </w:r>
+      <w:proofErr w:type="spellStart"/>
+      <w:r>
+        <w:t>mengelola</w:t>
+      </w:r>
+      <w:proofErr w:type="spellEnd"/>
+      <w:r>
+        <w:t xml:space="preserve"> user yang </w:t>
+      </w:r>
+      <w:proofErr w:type="spellStart"/>
+      <w:r>
+        <w:t>berhak</w:t>
+      </w:r>
+      <w:proofErr w:type="spellEnd"/>
+      <w:r>
+        <w:t xml:space="preserve"> </w:t>
+      </w:r>
+      <w:proofErr w:type="spellStart"/>
+      <w:r>
+        <w:t>mengakses</w:t>
+      </w:r>
+      <w:proofErr w:type="spellEnd"/>
+      <w:r>
+        <w:t xml:space="preserve"> system</w:t>
       </w:r>
     </w:p>
     <w:p>
@@ -104,7 +188,87 @@
         <w:ind w:left="1440"/>
       </w:pPr>
       <w:r>
-        <w:t>Di menu ini Role merupakan tempat untuk melakukan setting user tertentu bisa mengakses menu apa saja.</w:t>
+        <w:t xml:space="preserve">Di menu </w:t>
+      </w:r>
+      <w:proofErr w:type="spellStart"/>
+      <w:r>
+        <w:t>ini</w:t>
+      </w:r>
+      <w:proofErr w:type="spellEnd"/>
+      <w:r>
+        <w:t xml:space="preserve"> Role </w:t>
+      </w:r>
+      <w:proofErr w:type="spellStart"/>
+      <w:r>
+        <w:t>merupakan</w:t>
+      </w:r>
+      <w:proofErr w:type="spellEnd"/>
+      <w:r>
+        <w:t xml:space="preserve"> </w:t>
+      </w:r>
+      <w:proofErr w:type="spellStart"/>
+      <w:r>
+        <w:t>tempat</w:t>
+      </w:r>
+      <w:proofErr w:type="spellEnd"/>
+      <w:r>
+        <w:t xml:space="preserve"> </w:t>
+      </w:r>
+      <w:proofErr w:type="spellStart"/>
+      <w:r>
+        <w:t>untuk</w:t>
+      </w:r>
+      <w:proofErr w:type="spellEnd"/>
+      <w:r>
+        <w:t xml:space="preserve"> </w:t>
+      </w:r>
+      <w:proofErr w:type="spellStart"/>
+      <w:r>
+        <w:t>melakukan</w:t>
+      </w:r>
+      <w:proofErr w:type="spellEnd"/>
+      <w:r>
+        <w:t xml:space="preserve"> setting user </w:t>
+      </w:r>
+      <w:proofErr w:type="spellStart"/>
+      <w:r>
+        <w:t>tertentu</w:t>
+      </w:r>
+      <w:proofErr w:type="spellEnd"/>
+      <w:r>
+        <w:t xml:space="preserve"> </w:t>
+      </w:r>
+      <w:proofErr w:type="spellStart"/>
+      <w:r>
+        <w:t>bisa</w:t>
+      </w:r>
+      <w:proofErr w:type="spellEnd"/>
+      <w:r>
+        <w:t xml:space="preserve"> </w:t>
+      </w:r>
+      <w:proofErr w:type="spellStart"/>
+      <w:r>
+        <w:t>mengakses</w:t>
+      </w:r>
+      <w:proofErr w:type="spellEnd"/>
+      <w:r>
+        <w:t xml:space="preserve"> menu </w:t>
+      </w:r>
+      <w:proofErr w:type="spellStart"/>
+      <w:r>
+        <w:t>apa</w:t>
+      </w:r>
+      <w:proofErr w:type="spellEnd"/>
+      <w:r>
+        <w:t xml:space="preserve"> </w:t>
+      </w:r>
+      <w:proofErr w:type="spellStart"/>
+      <w:r>
+        <w:t>saja</w:t>
+      </w:r>
+      <w:proofErr w:type="spellEnd"/>
+      <w:r>
+        <w:t>.</w:t>
       </w:r>
     </w:p>
     <w:p>
@@ -124,14 +288,87 @@
         <w:pStyle w:val="ListParagraph"/>
         <w:ind w:left="1440"/>
       </w:pPr>
-      <w:r>
-        <w:t>Merupakan Menu untuk mengelola menu menu yang di tampilkan</w:t>
-      </w:r>
+      <w:proofErr w:type="spellStart"/>
+      <w:r>
+        <w:t>Merupakan</w:t>
+      </w:r>
+      <w:proofErr w:type="spellEnd"/>
+      <w:r>
+        <w:t xml:space="preserve"> Menu </w:t>
+      </w:r>
+      <w:proofErr w:type="spellStart"/>
+      <w:r>
+        <w:t>untuk</w:t>
+      </w:r>
+      <w:proofErr w:type="spellEnd"/>
+      <w:r>
+        <w:t xml:space="preserve"> </w:t>
+      </w:r>
+      <w:proofErr w:type="spellStart"/>
+      <w:r>
+        <w:t>mengelola</w:t>
+      </w:r>
+      <w:proofErr w:type="spellEnd"/>
+      <w:r>
+        <w:t xml:space="preserve"> menu </w:t>
+      </w:r>
+      <w:proofErr w:type="spellStart"/>
+      <w:r>
+        <w:t>menu</w:t>
+      </w:r>
+      <w:proofErr w:type="spellEnd"/>
+      <w:r>
+        <w:t xml:space="preserve"> yang di </w:t>
+      </w:r>
+      <w:proofErr w:type="spellStart"/>
+      <w:r>
+        <w:t>tampilkan</w:t>
+      </w:r>
+      <w:proofErr w:type="spellEnd"/>
     </w:p>
     <w:p>
       <w:r>
         <w:tab/>
-        <w:t>Berikut tata cara menggunakan menu menu yang ada di master User</w:t>
+      </w:r>
+      <w:proofErr w:type="spellStart"/>
+      <w:r>
+        <w:t>Berikut</w:t>
+      </w:r>
+      <w:proofErr w:type="spellEnd"/>
+      <w:r>
+        <w:t xml:space="preserve"> tata </w:t>
+      </w:r>
+      <w:proofErr w:type="spellStart"/>
+      <w:r>
+        <w:t>cara</w:t>
+      </w:r>
+      <w:proofErr w:type="spellEnd"/>
+      <w:r>
+        <w:t xml:space="preserve"> </w:t>
+      </w:r>
+      <w:proofErr w:type="spellStart"/>
+      <w:r>
+        <w:t>menggunakan</w:t>
+      </w:r>
+      <w:proofErr w:type="spellEnd"/>
+      <w:r>
+        <w:t xml:space="preserve"> menu </w:t>
+      </w:r>
+      <w:proofErr w:type="spellStart"/>
+      <w:r>
+        <w:t>menu</w:t>
+      </w:r>
+      <w:proofErr w:type="spellEnd"/>
+      <w:r>
+        <w:t xml:space="preserve"> yang </w:t>
+      </w:r>
+      <w:proofErr w:type="spellStart"/>
+      <w:r>
+        <w:t>ada</w:t>
+      </w:r>
+      <w:proofErr w:type="spellEnd"/>
+      <w:r>
+        <w:t xml:space="preserve"> di master User</w:t>
       </w:r>
     </w:p>
     <w:p>
@@ -1221,11 +1458,37 @@
         <w:pStyle w:val="ListParagraph"/>
         <w:ind w:left="1800"/>
       </w:pPr>
-      <w:r>
-        <w:t xml:space="preserve">Menampilkan </w:t>
-      </w:r>
-      <w:r>
-        <w:t xml:space="preserve">Semua user yang masih aktif di </w:t>
+      <w:proofErr w:type="spellStart"/>
+      <w:r>
+        <w:t>Menampilkan</w:t>
+      </w:r>
+      <w:proofErr w:type="spellEnd"/>
+      <w:r>
+        <w:t xml:space="preserve"> </w:t>
+      </w:r>
+      <w:proofErr w:type="spellStart"/>
+      <w:r>
+        <w:t>Semua</w:t>
+      </w:r>
+      <w:proofErr w:type="spellEnd"/>
+      <w:r>
+        <w:t xml:space="preserve"> user yang </w:t>
+      </w:r>
+      <w:proofErr w:type="spellStart"/>
+      <w:r>
+        <w:t>masih</w:t>
+      </w:r>
+      <w:proofErr w:type="spellEnd"/>
+      <w:r>
+        <w:t xml:space="preserve"> </w:t>
+      </w:r>
+      <w:proofErr w:type="spellStart"/>
+      <w:r>
+        <w:t>aktif</w:t>
+      </w:r>
+      <w:proofErr w:type="spellEnd"/>
+      <w:r>
+        <w:t xml:space="preserve"> di </w:t>
       </w:r>
       <w:r>
         <w:t>system</w:t>
@@ -1294,7 +1557,15 @@
         </w:numPr>
       </w:pPr>
       <w:r>
-        <w:t>No. 2 (Tombol Add)</w:t>
+        <w:t>No. 2 (</w:t>
+      </w:r>
+      <w:proofErr w:type="spellStart"/>
+      <w:r>
+        <w:t>Tombol</w:t>
+      </w:r>
+      <w:proofErr w:type="spellEnd"/>
+      <w:r>
+        <w:t xml:space="preserve"> Add)</w:t>
       </w:r>
     </w:p>
     <w:p>
@@ -1302,9 +1573,72 @@
         <w:pStyle w:val="ListParagraph"/>
         <w:ind w:left="1800"/>
       </w:pPr>
-      <w:r>
-        <w:t>Menambahkan User baru ke system, jika di klik akan muncul sbb :</w:t>
-      </w:r>
+      <w:proofErr w:type="spellStart"/>
+      <w:r>
+        <w:t>Menambahkan</w:t>
+      </w:r>
+      <w:proofErr w:type="spellEnd"/>
+      <w:r>
+        <w:t xml:space="preserve"> User </w:t>
+      </w:r>
+      <w:proofErr w:type="spellStart"/>
+      <w:r>
+        <w:t>baru</w:t>
+      </w:r>
+      <w:proofErr w:type="spellEnd"/>
+      <w:r>
+        <w:t xml:space="preserve"> </w:t>
+      </w:r>
+      <w:proofErr w:type="spellStart"/>
+      <w:r>
+        <w:t>ke</w:t>
+      </w:r>
+      <w:proofErr w:type="spellEnd"/>
+      <w:r>
+        <w:t xml:space="preserve"> system, </w:t>
+      </w:r>
+      <w:proofErr w:type="spellStart"/>
+      <w:r>
+        <w:t>jika</w:t>
+      </w:r>
+      <w:proofErr w:type="spellEnd"/>
+      <w:r>
+        <w:t xml:space="preserve"> di </w:t>
+      </w:r>
+      <w:proofErr w:type="spellStart"/>
+      <w:r>
+        <w:t>klik</w:t>
+      </w:r>
+      <w:proofErr w:type="spellEnd"/>
+      <w:r>
+        <w:t xml:space="preserve"> </w:t>
+      </w:r>
+      <w:proofErr w:type="spellStart"/>
+      <w:r>
+        <w:t>akan</w:t>
+      </w:r>
+      <w:proofErr w:type="spellEnd"/>
+      <w:r>
+        <w:t xml:space="preserve"> </w:t>
+      </w:r>
+      <w:proofErr w:type="spellStart"/>
+      <w:r>
+        <w:t>muncul</w:t>
+      </w:r>
+      <w:proofErr w:type="spellEnd"/>
+      <w:r>
+        <w:t xml:space="preserve"> </w:t>
+      </w:r>
+      <w:proofErr w:type="spellStart"/>
+      <w:proofErr w:type="gramStart"/>
+      <w:r>
+        <w:t>sbb</w:t>
+      </w:r>
+      <w:proofErr w:type="spellEnd"/>
+      <w:r>
+        <w:t xml:space="preserve"> :</w:t>
+      </w:r>
+      <w:proofErr w:type="gramEnd"/>
     </w:p>
     <w:p>
       <w:pPr>
@@ -1405,6 +1739,7 @@
                 <w:bCs/>
               </w:rPr>
             </w:pPr>
+            <w:proofErr w:type="spellStart"/>
             <w:r>
               <w:rPr>
                 <w:b/>
@@ -1412,6 +1747,7 @@
               </w:rPr>
               <w:t>Keterangan</w:t>
             </w:r>
+            <w:proofErr w:type="spellEnd"/>
           </w:p>
         </w:tc>
       </w:tr>
@@ -1440,8 +1776,37 @@
               <w:ind w:left="0"/>
             </w:pPr>
             <w:r>
-              <w:t>Username untuk masuk ke sistem</w:t>
+              <w:t xml:space="preserve">Username </w:t>
             </w:r>
+            <w:proofErr w:type="spellStart"/>
+            <w:r>
+              <w:t>untuk</w:t>
+            </w:r>
+            <w:proofErr w:type="spellEnd"/>
+            <w:r>
+              <w:t xml:space="preserve"> </w:t>
+            </w:r>
+            <w:proofErr w:type="spellStart"/>
+            <w:r>
+              <w:t>masuk</w:t>
+            </w:r>
+            <w:proofErr w:type="spellEnd"/>
+            <w:r>
+              <w:t xml:space="preserve"> </w:t>
+            </w:r>
+            <w:proofErr w:type="spellStart"/>
+            <w:r>
+              <w:t>ke</w:t>
+            </w:r>
+            <w:proofErr w:type="spellEnd"/>
+            <w:r>
+              <w:t xml:space="preserve"> </w:t>
+            </w:r>
+            <w:proofErr w:type="spellStart"/>
+            <w:r>
+              <w:t>sistem</w:t>
+            </w:r>
+            <w:proofErr w:type="spellEnd"/>
           </w:p>
         </w:tc>
       </w:tr>
@@ -1470,7 +1835,15 @@
               <w:ind w:left="0"/>
             </w:pPr>
             <w:r>
-              <w:t>Nama Identifikasi User</w:t>
+              <w:t xml:space="preserve">Nama </w:t>
+            </w:r>
+            <w:proofErr w:type="spellStart"/>
+            <w:r>
+              <w:t>Identifikasi</w:t>
+            </w:r>
+            <w:proofErr w:type="spellEnd"/>
+            <w:r>
+              <w:t xml:space="preserve"> User</w:t>
             </w:r>
           </w:p>
         </w:tc>
@@ -1500,8 +1873,37 @@
               <w:ind w:left="0"/>
             </w:pPr>
             <w:r>
-              <w:t>Password untuk masuk ke sistem</w:t>
+              <w:t xml:space="preserve">Password </w:t>
             </w:r>
+            <w:proofErr w:type="spellStart"/>
+            <w:r>
+              <w:t>untuk</w:t>
+            </w:r>
+            <w:proofErr w:type="spellEnd"/>
+            <w:r>
+              <w:t xml:space="preserve"> </w:t>
+            </w:r>
+            <w:proofErr w:type="spellStart"/>
+            <w:r>
+              <w:t>masuk</w:t>
+            </w:r>
+            <w:proofErr w:type="spellEnd"/>
+            <w:r>
+              <w:t xml:space="preserve"> </w:t>
+            </w:r>
+            <w:proofErr w:type="spellStart"/>
+            <w:r>
+              <w:t>ke</w:t>
+            </w:r>
+            <w:proofErr w:type="spellEnd"/>
+            <w:r>
+              <w:t xml:space="preserve"> </w:t>
+            </w:r>
+            <w:proofErr w:type="spellStart"/>
+            <w:r>
+              <w:t>sistem</w:t>
+            </w:r>
+            <w:proofErr w:type="spellEnd"/>
           </w:p>
         </w:tc>
       </w:tr>
@@ -1529,8 +1931,61 @@
               <w:pStyle w:val="ListParagraph"/>
               <w:ind w:left="0"/>
             </w:pPr>
+            <w:proofErr w:type="spellStart"/>
             <w:r>
-              <w:t xml:space="preserve">Hak akses user, jika belum ada bisa di tambahkan di </w:t>
+              <w:t>Hak</w:t>
+            </w:r>
+            <w:proofErr w:type="spellEnd"/>
+            <w:r>
+              <w:t xml:space="preserve"> </w:t>
+            </w:r>
+            <w:proofErr w:type="spellStart"/>
+            <w:r>
+              <w:t>akses</w:t>
+            </w:r>
+            <w:proofErr w:type="spellEnd"/>
+            <w:r>
+              <w:t xml:space="preserve"> user, </w:t>
+            </w:r>
+            <w:proofErr w:type="spellStart"/>
+            <w:r>
+              <w:t>jika</w:t>
+            </w:r>
+            <w:proofErr w:type="spellEnd"/>
+            <w:r>
+              <w:t xml:space="preserve"> </w:t>
+            </w:r>
+            <w:proofErr w:type="spellStart"/>
+            <w:r>
+              <w:t>belum</w:t>
+            </w:r>
+            <w:proofErr w:type="spellEnd"/>
+            <w:r>
+              <w:t xml:space="preserve"> </w:t>
+            </w:r>
+            <w:proofErr w:type="spellStart"/>
+            <w:r>
+              <w:t>ada</w:t>
+            </w:r>
+            <w:proofErr w:type="spellEnd"/>
+            <w:r>
+              <w:t xml:space="preserve"> </w:t>
+            </w:r>
+            <w:proofErr w:type="spellStart"/>
+            <w:r>
+              <w:t>bisa</w:t>
+            </w:r>
+            <w:proofErr w:type="spellEnd"/>
+            <w:r>
+              <w:t xml:space="preserve"> di </w:t>
+            </w:r>
+            <w:proofErr w:type="spellStart"/>
+            <w:r>
+              <w:t>tambahkan</w:t>
+            </w:r>
+            <w:proofErr w:type="spellEnd"/>
+            <w:r>
+              <w:t xml:space="preserve"> di </w:t>
             </w:r>
             <w:r>
               <w:t>menu Role</w:t>
@@ -1566,7 +2021,15 @@
         <w:ind w:left="1800"/>
       </w:pPr>
       <w:r>
-        <w:t>Export User yang tampil di Grid User</w:t>
+        <w:t xml:space="preserve">Export User yang </w:t>
+      </w:r>
+      <w:proofErr w:type="spellStart"/>
+      <w:r>
+        <w:t>tampil</w:t>
+      </w:r>
+      <w:proofErr w:type="spellEnd"/>
+      <w:r>
+        <w:t xml:space="preserve"> di Grid User</w:t>
       </w:r>
     </w:p>
     <w:p>
@@ -1593,7 +2056,15 @@
         <w:ind w:left="1800"/>
       </w:pPr>
       <w:r>
-        <w:t>Search data yang ada di Grid User</w:t>
+        <w:t xml:space="preserve">Search data yang </w:t>
+      </w:r>
+      <w:proofErr w:type="spellStart"/>
+      <w:r>
+        <w:t>ada</w:t>
+      </w:r>
+      <w:proofErr w:type="spellEnd"/>
+      <w:r>
+        <w:t xml:space="preserve"> di Grid User</w:t>
       </w:r>
     </w:p>
     <w:p>
@@ -1613,9 +2084,27 @@
         <w:pStyle w:val="ListParagraph"/>
         <w:ind w:left="1800"/>
       </w:pPr>
-      <w:r>
-        <w:t>Modifikasi data yang sudah ada</w:t>
-      </w:r>
+      <w:proofErr w:type="spellStart"/>
+      <w:r>
+        <w:t>Modifikasi</w:t>
+      </w:r>
+      <w:proofErr w:type="spellEnd"/>
+      <w:r>
+        <w:t xml:space="preserve"> data yang </w:t>
+      </w:r>
+      <w:proofErr w:type="spellStart"/>
+      <w:r>
+        <w:t>sudah</w:t>
+      </w:r>
+      <w:proofErr w:type="spellEnd"/>
+      <w:r>
+        <w:t xml:space="preserve"> </w:t>
+      </w:r>
+      <w:proofErr w:type="spellStart"/>
+      <w:r>
+        <w:t>ada</w:t>
+      </w:r>
+      <w:proofErr w:type="spellEnd"/>
     </w:p>
     <w:p>
       <w:pPr>
@@ -1635,11 +2124,1973 @@
         <w:ind w:left="1800"/>
       </w:pPr>
       <w:r>
-        <w:t>Delete / De-Active User</w:t>
-      </w:r>
+        <w:t>Delete / De-Active Use</w:t>
+      </w:r>
+    </w:p>
+    <w:p>
+      <w:pPr>
+        <w:pStyle w:val="ListParagraph"/>
+        <w:numPr>
+          <w:ilvl w:val="0"/>
+          <w:numId w:val="2"/>
+        </w:numPr>
+      </w:pPr>
+      <w:r>
+        <w:t>Role</w:t>
+      </w:r>
+    </w:p>
+    <w:p>
+      <w:pPr>
+        <w:pStyle w:val="ListParagraph"/>
+        <w:ind w:left="1080"/>
+      </w:pPr>
+      <w:r>
+        <w:rPr>
+          <w:noProof/>
+        </w:rPr>
+        <mc:AlternateContent>
+          <mc:Choice Requires="wps">
+            <w:drawing>
+              <wp:anchor distT="0" distB="0" distL="114300" distR="114300" simplePos="0" relativeHeight="251702272" behindDoc="0" locked="0" layoutInCell="1" allowOverlap="1" wp14:anchorId="3BD61514" wp14:editId="25480AAC">
+                <wp:simplePos x="0" y="0"/>
+                <wp:positionH relativeFrom="column">
+                  <wp:posOffset>4200525</wp:posOffset>
+                </wp:positionH>
+                <wp:positionV relativeFrom="paragraph">
+                  <wp:posOffset>2033905</wp:posOffset>
+                </wp:positionV>
+                <wp:extent cx="914400" cy="238125"/>
+                <wp:effectExtent l="0" t="0" r="25400" b="19050"/>
+                <wp:wrapNone/>
+                <wp:docPr id="35" name="Text Box 35"/>
+                <wp:cNvGraphicFramePr/>
+                <a:graphic xmlns:a="http://schemas.openxmlformats.org/drawingml/2006/main">
+                  <a:graphicData uri="http://schemas.microsoft.com/office/word/2010/wordprocessingShape">
+                    <wps:wsp>
+                      <wps:cNvSpPr txBox="1"/>
+                      <wps:spPr>
+                        <a:xfrm>
+                          <a:off x="0" y="0"/>
+                          <a:ext cx="914400" cy="238125"/>
+                        </a:xfrm>
+                        <a:prstGeom prst="rect">
+                          <a:avLst/>
+                        </a:prstGeom>
+                        <a:solidFill>
+                          <a:schemeClr val="lt1"/>
+                        </a:solidFill>
+                        <a:ln w="6350">
+                          <a:solidFill>
+                            <a:prstClr val="black"/>
+                          </a:solidFill>
+                        </a:ln>
+                      </wps:spPr>
+                      <wps:txbx>
+                        <w:txbxContent>
+                          <w:p>
+                            <w:r>
+                              <w:t>7</w:t>
+                            </w:r>
+                          </w:p>
+                        </w:txbxContent>
+                      </wps:txbx>
+                      <wps:bodyPr rot="0" spcFirstLastPara="0" vertOverflow="overflow" horzOverflow="overflow" vert="horz" wrap="none" lIns="91440" tIns="45720" rIns="91440" bIns="45720" numCol="1" spcCol="0" rtlCol="0" fromWordArt="0" anchor="t" anchorCtr="0" forceAA="0" compatLnSpc="1">
+                        <a:prstTxWarp prst="textNoShape">
+                          <a:avLst/>
+                        </a:prstTxWarp>
+                        <a:noAutofit/>
+                      </wps:bodyPr>
+                    </wps:wsp>
+                  </a:graphicData>
+                </a:graphic>
+                <wp14:sizeRelV relativeFrom="margin">
+                  <wp14:pctHeight>0</wp14:pctHeight>
+                </wp14:sizeRelV>
+              </wp:anchor>
+            </w:drawing>
+          </mc:Choice>
+          <mc:Fallback>
+            <w:pict>
+              <v:shape w14:anchorId="3BD61514" id="Text Box 35" o:spid="_x0000_s1032" type="#_x0000_t202" style="position:absolute;left:0;text-align:left;margin-left:330.75pt;margin-top:160.15pt;width:1in;height:18.75pt;z-index:251702272;visibility:visible;mso-wrap-style:none;mso-height-percent:0;mso-wrap-distance-left:9pt;mso-wrap-distance-top:0;mso-wrap-distance-right:9pt;mso-wrap-distance-bottom:0;mso-position-horizontal:absolute;mso-position-horizontal-relative:text;mso-position-vertical:absolute;mso-position-vertical-relative:text;mso-height-percent:0;mso-height-relative:margin;v-text-anchor:top" o:gfxdata="UEsDBBQABgAIAAAAIQC2gziS/gAAAOEBAAATAAAAW0NvbnRlbnRfVHlwZXNdLnhtbJSRQU7DMBBF&#10;90jcwfIWJU67QAgl6YK0S0CoHGBkTxKLZGx5TGhvj5O2G0SRWNoz/78nu9wcxkFMGNg6quQqL6RA&#10;0s5Y6ir5vt9lD1JwBDIwOMJKHpHlpr69KfdHjyxSmriSfYz+USnWPY7AufNIadK6MEJMx9ApD/oD&#10;OlTrorhX2lFEilmcO2RdNtjC5xDF9pCuTyYBB5bi6bQ4syoJ3g9WQ0ymaiLzg5KdCXlKLjvcW893&#10;SUOqXwnz5DrgnHtJTxOsQfEKIT7DmDSUCaxw7Rqn8787ZsmRM9e2VmPeBN4uqYvTtW7jvijg9N/y&#10;JsXecLq0q+WD6m8AAAD//wMAUEsDBBQABgAIAAAAIQA4/SH/1gAAAJQBAAALAAAAX3JlbHMvLnJl&#10;bHOkkMFqwzAMhu+DvYPRfXGawxijTi+j0GvpHsDYimMaW0Yy2fr2M4PBMnrbUb/Q94l/f/hMi1qR&#10;JVI2sOt6UJgd+ZiDgffL8ekFlFSbvV0oo4EbChzGx4f9GRdb25HMsYhqlCwG5lrLq9biZkxWOiqY&#10;22YiTra2kYMu1l1tQD30/bPm3wwYN0x18gb45AdQl1tp5j/sFB2T0FQ7R0nTNEV3j6o9feQzro1i&#10;OWA14Fm+Q8a1a8+Bvu/d/dMb2JY5uiPbhG/ktn4cqGU/er3pcvwCAAD//wMAUEsDBBQABgAIAAAA&#10;IQD4FTJcSwIAAKcEAAAOAAAAZHJzL2Uyb0RvYy54bWysVE1vGjEQvVfqf7B8LwsEaIqyRJSIqlKU&#10;RIIqZ+P1hlW9Hss27NJf32fDEpL2VPXinS8/z7yZ2ZvbttZsr5yvyOR80OtzpoykojIvOf+xXn66&#10;5swHYQqhyaicH5Tnt7OPH24aO1VD2pIulGMAMX7a2JxvQ7DTLPNyq2rhe2SVgbMkV4sA1b1khRMN&#10;0GudDfv9SdaQK6wjqbyH9e7o5LOEX5ZKhsey9CownXPkFtLp0rmJZza7EdMXJ+y2kqc0xD9kUYvK&#10;4NEz1J0Igu1c9QdUXUlHnsrQk1RnVJaVVKkGVDPov6tmtRVWpVpAjrdnmvz/g5UP+yfHqiLnV2PO&#10;jKjRo7VqA/tKLYMJ/DTWTxG2sggMLezoc2f3MMay29LV8YuCGPxg+nBmN6JJGL8MRqM+PBKu4dX1&#10;YJjQs9fL1vnwTVHNopBzh+YlTsX+3gckgtAuJL7lSVfFstI6KXFg1EI7thdotQ4pRdx4E6UNa3I+&#10;uRr3E/AbX4Q+399oIX/GIt8iQNMGxkjJsfQohXbTJgonHS0bKg5gy9Fx3ryVywrw98KHJ+EwYKAB&#10;SxMecZSakBOdJM625H79zR7j0Xd4OWswsDk32CjO9HeDeUjkYr6TMhp/HuIFd+nZXHrMrl4QaBpg&#10;Oa1MYowPuhNLR/UzNmse34RLGImXcx46cRGOS4TNlGo+T0GYaCvCvVlZGaFjWyKp6/ZZOHtqasA0&#10;PFA32GL6rrfH2HjT0HwXqKxS4yPLR05P5GMbUm9OmxvX7VJPUa//l9lvAAAA//8DAFBLAwQUAAYA&#10;CAAAACEAULHSmOAAAAALAQAADwAAAGRycy9kb3ducmV2LnhtbEyPTU/DMAyG70j8h8hI3FiyVS1V&#10;aTqhCU5IiA0kOKaN+yEap2qyrfx7zIkd/frR68fldnGjOOEcBk8a1isFAqnxdqBOw8f7810OIkRD&#10;1oyeUMMPBthW11elKaw/0x5Ph9gJLqFQGA19jFMhZWh6dCas/ITEu9bPzkQe507a2Zy53I1yo1Qm&#10;nRmIL/Rmwl2Pzffh6DS87jKfJvWSt09vL37ftYn8Sj+1vr1ZHh9ARFziPwx/+qwOFTvV/kg2iFFD&#10;lq1TRjUkG5WAYCJXKSc1J+l9DrIq5eUP1S8AAAD//wMAUEsBAi0AFAAGAAgAAAAhALaDOJL+AAAA&#10;4QEAABMAAAAAAAAAAAAAAAAAAAAAAFtDb250ZW50X1R5cGVzXS54bWxQSwECLQAUAAYACAAAACEA&#10;OP0h/9YAAACUAQAACwAAAAAAAAAAAAAAAAAvAQAAX3JlbHMvLnJlbHNQSwECLQAUAAYACAAAACEA&#10;+BUyXEsCAACnBAAADgAAAAAAAAAAAAAAAAAuAgAAZHJzL2Uyb0RvYy54bWxQSwECLQAUAAYACAAA&#10;ACEAULHSmOAAAAALAQAADwAAAAAAAAAAAAAAAAClBAAAZHJzL2Rvd25yZXYueG1sUEsFBgAAAAAE&#10;AAQA8wAAALIFAAAAAA==&#10;" fillcolor="white [3201]" strokeweight=".5pt">
+                <v:textbox>
+                  <w:txbxContent>
+                    <w:p>
+                      <w:r>
+                        <w:t>7</w:t>
+                      </w:r>
+                    </w:p>
+                  </w:txbxContent>
+                </v:textbox>
+              </v:shape>
+            </w:pict>
+          </mc:Fallback>
+        </mc:AlternateContent>
+      </w:r>
+      <w:r>
+        <mc:AlternateContent>
+          <mc:Choice Requires="wps">
+            <w:drawing>
+              <wp:anchor distT="0" distB="0" distL="114300" distR="114300" simplePos="0" relativeHeight="251700224" behindDoc="0" locked="0" layoutInCell="1" allowOverlap="1" wp14:anchorId="3BF180C6" wp14:editId="727A65F9">
+                <wp:simplePos x="0" y="0"/>
+                <wp:positionH relativeFrom="column">
+                  <wp:posOffset>3743325</wp:posOffset>
+                </wp:positionH>
+                <wp:positionV relativeFrom="paragraph">
+                  <wp:posOffset>1624330</wp:posOffset>
+                </wp:positionV>
+                <wp:extent cx="552450" cy="428625"/>
+                <wp:effectExtent l="0" t="0" r="57150" b="47625"/>
+                <wp:wrapNone/>
+                <wp:docPr id="33" name="Straight Arrow Connector 33"/>
+                <wp:cNvGraphicFramePr/>
+                <a:graphic xmlns:a="http://schemas.openxmlformats.org/drawingml/2006/main">
+                  <a:graphicData uri="http://schemas.microsoft.com/office/word/2010/wordprocessingShape">
+                    <wps:wsp>
+                      <wps:cNvCnPr/>
+                      <wps:spPr>
+                        <a:xfrm>
+                          <a:off x="0" y="0"/>
+                          <a:ext cx="552450" cy="428625"/>
+                        </a:xfrm>
+                        <a:prstGeom prst="straightConnector1">
+                          <a:avLst/>
+                        </a:prstGeom>
+                        <a:ln>
+                          <a:tailEnd type="triangle"/>
+                        </a:ln>
+                      </wps:spPr>
+                      <wps:style>
+                        <a:lnRef idx="1">
+                          <a:schemeClr val="accent1"/>
+                        </a:lnRef>
+                        <a:fillRef idx="0">
+                          <a:schemeClr val="accent1"/>
+                        </a:fillRef>
+                        <a:effectRef idx="0">
+                          <a:schemeClr val="accent1"/>
+                        </a:effectRef>
+                        <a:fontRef idx="minor">
+                          <a:schemeClr val="tx1"/>
+                        </a:fontRef>
+                      </wps:style>
+                      <wps:bodyPr/>
+                    </wps:wsp>
+                  </a:graphicData>
+                </a:graphic>
+              </wp:anchor>
+            </w:drawing>
+          </mc:Choice>
+          <mc:Fallback>
+            <w:pict>
+              <v:shapetype w14:anchorId="44CDC5EB" id="_x0000_t32" coordsize="21600,21600" o:spt="32" o:oned="t" path="m,l21600,21600e" filled="f">
+                <v:path arrowok="t" fillok="f" o:connecttype="none"/>
+                <o:lock v:ext="edit" shapetype="t"/>
+              </v:shapetype>
+              <v:shape id="Straight Arrow Connector 33" o:spid="_x0000_s1026" type="#_x0000_t32" style="position:absolute;margin-left:294.75pt;margin-top:127.9pt;width:43.5pt;height:33.75pt;z-index:251700224;visibility:visible;mso-wrap-style:square;mso-wrap-distance-left:9pt;mso-wrap-distance-top:0;mso-wrap-distance-right:9pt;mso-wrap-distance-bottom:0;mso-position-horizontal:absolute;mso-position-horizontal-relative:text;mso-position-vertical:absolute;mso-position-vertical-relative:text" o:gfxdata="UEsDBBQABgAIAAAAIQC2gziS/gAAAOEBAAATAAAAW0NvbnRlbnRfVHlwZXNdLnhtbJSRQU7DMBBF&#10;90jcwfIWJU67QAgl6YK0S0CoHGBkTxKLZGx5TGhvj5O2G0SRWNoz/78nu9wcxkFMGNg6quQqL6RA&#10;0s5Y6ir5vt9lD1JwBDIwOMJKHpHlpr69KfdHjyxSmriSfYz+USnWPY7AufNIadK6MEJMx9ApD/oD&#10;OlTrorhX2lFEilmcO2RdNtjC5xDF9pCuTyYBB5bi6bQ4syoJ3g9WQ0ymaiLzg5KdCXlKLjvcW893&#10;SUOqXwnz5DrgnHtJTxOsQfEKIT7DmDSUCaxw7Rqn8787ZsmRM9e2VmPeBN4uqYvTtW7jvijg9N/y&#10;JsXecLq0q+WD6m8AAAD//wMAUEsDBBQABgAIAAAAIQA4/SH/1gAAAJQBAAALAAAAX3JlbHMvLnJl&#10;bHOkkMFqwzAMhu+DvYPRfXGawxijTi+j0GvpHsDYimMaW0Yy2fr2M4PBMnrbUb/Q94l/f/hMi1qR&#10;JVI2sOt6UJgd+ZiDgffL8ekFlFSbvV0oo4EbChzGx4f9GRdb25HMsYhqlCwG5lrLq9biZkxWOiqY&#10;22YiTra2kYMu1l1tQD30/bPm3wwYN0x18gb45AdQl1tp5j/sFB2T0FQ7R0nTNEV3j6o9feQzro1i&#10;OWA14Fm+Q8a1a8+Bvu/d/dMb2JY5uiPbhG/ktn4cqGU/er3pcvwCAAD//wMAUEsDBBQABgAIAAAA&#10;IQDVhUVA2gEAAAYEAAAOAAAAZHJzL2Uyb0RvYy54bWysU8tu2zAQvBfoPxC815KdOAgMy0HhtL0U&#10;rdG0H8BQS4sAX1iylvX3XVKyUqRFgQa5rERyZ3dmuNzena1hJ8CovWv4clFzBk76Vrtjw398//ju&#10;lrOYhGuF8Q4aPkDkd7u3b7Z92MDKd960gIyKuLjpQ8O7lMKmqqLswIq48AEcHSqPViRa4rFqUfRU&#10;3ZpqVdc3Ve+xDeglxEi79+Mh35X6SoFMX5WKkJhpOHFLJWKJjzlWu63YHFGETsuJhngBCyu0o6Zz&#10;qXuRBPuJ+o9SVkv00au0kN5WXiktoWggNcv6mZqHTgQoWsicGGab4uuVlV9OB2S6bfjVFWdOWLqj&#10;h4RCH7vE3iP6nu29c+SjR0Yp5Fcf4oZge3fAaRXDAbP4s0KbvySLnYvHw+wxnBOTtLler67XdBOS&#10;jq5Xtzerda5ZPYEDxvQJvGX5p+FxIjOzWBafxelzTCPwAsidjcsxCW0+uJalIZCchFq4o4GpT06p&#10;soaRdflLg4ER/g0UuUE8xzZlDmFvkJ0ETZCQElxazpUoO8OUNmYG1oXfP4FTfoZCmdH/Ac+I0tm7&#10;NIOtdh7/1j2dL5TVmH9xYNSdLXj07VDus1hDw1buZHoYeZp/Xxf40/Pd/QIAAP//AwBQSwMEFAAG&#10;AAgAAAAhACkqY6LfAAAACwEAAA8AAABkcnMvZG93bnJldi54bWxMj8FOwzAMhu9IvENkJG4spVXL&#10;VppOCIkdQQwOcMsar6nWOFWTtYWnx5zgaPvT7++vtovrxYRj6DwpuF0lIJAabzpqFby/Pd2sQYSo&#10;yejeEyr4wgDb+vKi0qXxM73itI+t4BAKpVZgYxxKKUNj0emw8gMS345+dDryOLbSjHrmcNfLNEkK&#10;6XRH/MHqAR8tNqf92Sl4aT8ml9Kuk8fN5/eufTYnO0elrq+Wh3sQEZf4B8OvPqtDzU4HfyYTRK8g&#10;X29yRhWkec4dmCjuCt4cFGRploGsK/m/Q/0DAAD//wMAUEsBAi0AFAAGAAgAAAAhALaDOJL+AAAA&#10;4QEAABMAAAAAAAAAAAAAAAAAAAAAAFtDb250ZW50X1R5cGVzXS54bWxQSwECLQAUAAYACAAAACEA&#10;OP0h/9YAAACUAQAACwAAAAAAAAAAAAAAAAAvAQAAX3JlbHMvLnJlbHNQSwECLQAUAAYACAAAACEA&#10;1YVFQNoBAAAGBAAADgAAAAAAAAAAAAAAAAAuAgAAZHJzL2Uyb0RvYy54bWxQSwECLQAUAAYACAAA&#10;ACEAKSpjot8AAAALAQAADwAAAAAAAAAAAAAAAAA0BAAAZHJzL2Rvd25yZXYueG1sUEsFBgAAAAAE&#10;AAQA8wAAAEAFAAAAAA==&#10;" strokecolor="#4472c4 [3204]" strokeweight=".5pt">
+                <v:stroke endarrow="block" joinstyle="miter"/>
+              </v:shape>
+            </w:pict>
+          </mc:Fallback>
+        </mc:AlternateContent>
+      </w:r>
+      <w:r>
+        <w:rPr>
+          <w:noProof/>
+        </w:rPr>
+        <mc:AlternateContent>
+          <mc:Choice Requires="wps">
+            <w:drawing>
+              <wp:anchor distT="0" distB="0" distL="114300" distR="114300" simplePos="0" relativeHeight="251698176" behindDoc="0" locked="0" layoutInCell="1" allowOverlap="1" wp14:anchorId="1A80FFFD" wp14:editId="3DA83CA1">
+                <wp:simplePos x="0" y="0"/>
+                <wp:positionH relativeFrom="column">
+                  <wp:posOffset>6000750</wp:posOffset>
+                </wp:positionH>
+                <wp:positionV relativeFrom="paragraph">
+                  <wp:posOffset>1748155</wp:posOffset>
+                </wp:positionV>
+                <wp:extent cx="914400" cy="238125"/>
+                <wp:effectExtent l="0" t="0" r="25400" b="28575"/>
+                <wp:wrapNone/>
+                <wp:docPr id="32" name="Text Box 32"/>
+                <wp:cNvGraphicFramePr/>
+                <a:graphic xmlns:a="http://schemas.openxmlformats.org/drawingml/2006/main">
+                  <a:graphicData uri="http://schemas.microsoft.com/office/word/2010/wordprocessingShape">
+                    <wps:wsp>
+                      <wps:cNvSpPr txBox="1"/>
+                      <wps:spPr>
+                        <a:xfrm>
+                          <a:off x="0" y="0"/>
+                          <a:ext cx="914400" cy="238125"/>
+                        </a:xfrm>
+                        <a:prstGeom prst="rect">
+                          <a:avLst/>
+                        </a:prstGeom>
+                        <a:solidFill>
+                          <a:schemeClr val="lt1"/>
+                        </a:solidFill>
+                        <a:ln w="6350">
+                          <a:solidFill>
+                            <a:prstClr val="black"/>
+                          </a:solidFill>
+                        </a:ln>
+                      </wps:spPr>
+                      <wps:txbx>
+                        <w:txbxContent>
+                          <w:p>
+                            <w:r>
+                              <w:t>6</w:t>
+                            </w:r>
+                          </w:p>
+                        </w:txbxContent>
+                      </wps:txbx>
+                      <wps:bodyPr rot="0" spcFirstLastPara="0" vertOverflow="overflow" horzOverflow="overflow" vert="horz" wrap="none" lIns="91440" tIns="45720" rIns="91440" bIns="45720" numCol="1" spcCol="0" rtlCol="0" fromWordArt="0" anchor="t" anchorCtr="0" forceAA="0" compatLnSpc="1">
+                        <a:prstTxWarp prst="textNoShape">
+                          <a:avLst/>
+                        </a:prstTxWarp>
+                        <a:noAutofit/>
+                      </wps:bodyPr>
+                    </wps:wsp>
+                  </a:graphicData>
+                </a:graphic>
+                <wp14:sizeRelV relativeFrom="margin">
+                  <wp14:pctHeight>0</wp14:pctHeight>
+                </wp14:sizeRelV>
+              </wp:anchor>
+            </w:drawing>
+          </mc:Choice>
+          <mc:Fallback>
+            <w:pict>
+              <v:shape w14:anchorId="1A80FFFD" id="Text Box 32" o:spid="_x0000_s1033" type="#_x0000_t202" style="position:absolute;left:0;text-align:left;margin-left:472.5pt;margin-top:137.65pt;width:1in;height:18.75pt;z-index:251698176;visibility:visible;mso-wrap-style:none;mso-height-percent:0;mso-wrap-distance-left:9pt;mso-wrap-distance-top:0;mso-wrap-distance-right:9pt;mso-wrap-distance-bottom:0;mso-position-horizontal:absolute;mso-position-horizontal-relative:text;mso-position-vertical:absolute;mso-position-vertical-relative:text;mso-height-percent:0;mso-height-relative:margin;v-text-anchor:top" o:gfxdata="UEsDBBQABgAIAAAAIQC2gziS/gAAAOEBAAATAAAAW0NvbnRlbnRfVHlwZXNdLnhtbJSRQU7DMBBF&#10;90jcwfIWJU67QAgl6YK0S0CoHGBkTxKLZGx5TGhvj5O2G0SRWNoz/78nu9wcxkFMGNg6quQqL6RA&#10;0s5Y6ir5vt9lD1JwBDIwOMJKHpHlpr69KfdHjyxSmriSfYz+USnWPY7AufNIadK6MEJMx9ApD/oD&#10;OlTrorhX2lFEilmcO2RdNtjC5xDF9pCuTyYBB5bi6bQ4syoJ3g9WQ0ymaiLzg5KdCXlKLjvcW893&#10;SUOqXwnz5DrgnHtJTxOsQfEKIT7DmDSUCaxw7Rqn8787ZsmRM9e2VmPeBN4uqYvTtW7jvijg9N/y&#10;JsXecLq0q+WD6m8AAAD//wMAUEsDBBQABgAIAAAAIQA4/SH/1gAAAJQBAAALAAAAX3JlbHMvLnJl&#10;bHOkkMFqwzAMhu+DvYPRfXGawxijTi+j0GvpHsDYimMaW0Yy2fr2M4PBMnrbUb/Q94l/f/hMi1qR&#10;JVI2sOt6UJgd+ZiDgffL8ekFlFSbvV0oo4EbChzGx4f9GRdb25HMsYhqlCwG5lrLq9biZkxWOiqY&#10;22YiTra2kYMu1l1tQD30/bPm3wwYN0x18gb45AdQl1tp5j/sFB2T0FQ7R0nTNEV3j6o9feQzro1i&#10;OWA14Fm+Q8a1a8+Bvu/d/dMb2JY5uiPbhG/ktn4cqGU/er3pcvwCAAD//wMAUEsDBBQABgAIAAAA&#10;IQAW0TXaSwIAAKcEAAAOAAAAZHJzL2Uyb0RvYy54bWysVE1vGjEQvVfqf7B8b5avfCGWiBJRVYqS&#10;SFDlbLxeWNXrsWzDbvrr++wFQtKeql7MeObt88ybGSZ3ba3ZXjlfkcl5/6LHmTKSispscv5jtfhy&#10;w5kPwhRCk1E5f1We300/f5o0dqwGtCVdKMdAYvy4sTnfhmDHWeblVtXCX5BVBsGSXC0Crm6TFU40&#10;YK91Nuj1rrKGXGEdSeU9vPddkE8Tf1kqGZ7K0qvAdM6RW0inS+c6ntl0IsYbJ+y2koc0xD9kUYvK&#10;4NET1b0Igu1c9QdVXUlHnspwIanOqCwrqVINqKbf+1DNciusSrVAHG9PMvn/Rysf98+OVUXOhwPO&#10;jKjRo5VqA/tKLYML+jTWjwFbWgBDCz/6fPR7OGPZbenq+IuCGOJQ+vWkbmSTcN72R6MeIhKhwfCm&#10;P7iMLNnbx9b58E1RzaKRc4fmJU3F/sGHDnqExLc86apYVFqnSxwYNdeO7QVarUNKEeTvUNqwJudX&#10;w8teIn4Xi9Sn79dayJ+H9M5Q4NMGOUdJutKjFdp1myS8PsqypuIVajnq5s1buahA/yB8eBYOAwYZ&#10;sDThCUepCTnRweJsS+7X3/wRj74jylmDgc25wUZxpr8bzEMSF/OdLqPL6wFecOeR9XnE7Oo5QaY+&#10;ltPKZEZ80EezdFS/YLNm8U2EhJF4OefhaM5Dt0TYTKlmswTCRFsRHszSykgd2xJFXbUvwtlDUwOm&#10;4ZGOgy3GH3rbYeOXhma7QGWVGh9V7jQ9iI9tSKNz2Ny4buf3hHr7f5n+BgAA//8DAFBLAwQUAAYA&#10;CAAAACEA17ygaOIAAAAMAQAADwAAAGRycy9kb3ducmV2LnhtbEyPzU7DMBCE70i8g7VI3KjThJQ0&#10;ZFOhCk5IqC1IcHTizY+I11HstuHtcU9wnJ3R7DfFZjaDONHkessIy0UEgri2uucW4eP95S4D4bxi&#10;rQbLhPBDDjbl9VWhcm3PvKfTwbcilLDLFULn/ZhL6eqOjHILOxIHr7GTUT7IqZV6UudQbgYZR9FK&#10;GtVz+NCpkbYd1d+Ho0F4265smlRz1jzvXu2+bRL5lX4i3t7MT48gPM3+LwwX/IAOZWCq7JG1EwPC&#10;+j4NWzxC/JAmIC6JKFuHU4WQLOMMZFnI/yPKXwAAAP//AwBQSwECLQAUAAYACAAAACEAtoM4kv4A&#10;AADhAQAAEwAAAAAAAAAAAAAAAAAAAAAAW0NvbnRlbnRfVHlwZXNdLnhtbFBLAQItABQABgAIAAAA&#10;IQA4/SH/1gAAAJQBAAALAAAAAAAAAAAAAAAAAC8BAABfcmVscy8ucmVsc1BLAQItABQABgAIAAAA&#10;IQAW0TXaSwIAAKcEAAAOAAAAAAAAAAAAAAAAAC4CAABkcnMvZTJvRG9jLnhtbFBLAQItABQABgAI&#10;AAAAIQDXvKBo4gAAAAwBAAAPAAAAAAAAAAAAAAAAAKUEAABkcnMvZG93bnJldi54bWxQSwUGAAAA&#10;AAQABADzAAAAtAUAAAAA&#10;" fillcolor="white [3201]" strokeweight=".5pt">
+                <v:textbox>
+                  <w:txbxContent>
+                    <w:p>
+                      <w:r>
+                        <w:t>6</w:t>
+                      </w:r>
+                    </w:p>
+                  </w:txbxContent>
+                </v:textbox>
+              </v:shape>
+            </w:pict>
+          </mc:Fallback>
+        </mc:AlternateContent>
+      </w:r>
+      <w:r>
+        <w:rPr>
+          <w:noProof/>
+        </w:rPr>
+        <mc:AlternateContent>
+          <mc:Choice Requires="wps">
+            <w:drawing>
+              <wp:anchor distT="0" distB="0" distL="114300" distR="114300" simplePos="0" relativeHeight="251696128" behindDoc="0" locked="0" layoutInCell="1" allowOverlap="1" wp14:anchorId="7EF97EA5" wp14:editId="67F3A26E">
+                <wp:simplePos x="0" y="0"/>
+                <wp:positionH relativeFrom="rightMargin">
+                  <wp:posOffset>-95250</wp:posOffset>
+                </wp:positionH>
+                <wp:positionV relativeFrom="paragraph">
+                  <wp:posOffset>1691005</wp:posOffset>
+                </wp:positionV>
+                <wp:extent cx="914400" cy="238125"/>
+                <wp:effectExtent l="0" t="0" r="25400" b="28575"/>
+                <wp:wrapNone/>
+                <wp:docPr id="31" name="Text Box 31"/>
+                <wp:cNvGraphicFramePr/>
+                <a:graphic xmlns:a="http://schemas.openxmlformats.org/drawingml/2006/main">
+                  <a:graphicData uri="http://schemas.microsoft.com/office/word/2010/wordprocessingShape">
+                    <wps:wsp>
+                      <wps:cNvSpPr txBox="1"/>
+                      <wps:spPr>
+                        <a:xfrm>
+                          <a:off x="0" y="0"/>
+                          <a:ext cx="914400" cy="238125"/>
+                        </a:xfrm>
+                        <a:prstGeom prst="rect">
+                          <a:avLst/>
+                        </a:prstGeom>
+                        <a:solidFill>
+                          <a:schemeClr val="lt1"/>
+                        </a:solidFill>
+                        <a:ln w="6350">
+                          <a:solidFill>
+                            <a:prstClr val="black"/>
+                          </a:solidFill>
+                        </a:ln>
+                      </wps:spPr>
+                      <wps:txbx>
+                        <w:txbxContent>
+                          <w:p>
+                            <w:r>
+                              <w:t>5</w:t>
+                            </w:r>
+                          </w:p>
+                        </w:txbxContent>
+                      </wps:txbx>
+                      <wps:bodyPr rot="0" spcFirstLastPara="0" vertOverflow="overflow" horzOverflow="overflow" vert="horz" wrap="none" lIns="91440" tIns="45720" rIns="91440" bIns="45720" numCol="1" spcCol="0" rtlCol="0" fromWordArt="0" anchor="t" anchorCtr="0" forceAA="0" compatLnSpc="1">
+                        <a:prstTxWarp prst="textNoShape">
+                          <a:avLst/>
+                        </a:prstTxWarp>
+                        <a:noAutofit/>
+                      </wps:bodyPr>
+                    </wps:wsp>
+                  </a:graphicData>
+                </a:graphic>
+                <wp14:sizeRelV relativeFrom="margin">
+                  <wp14:pctHeight>0</wp14:pctHeight>
+                </wp14:sizeRelV>
+              </wp:anchor>
+            </w:drawing>
+          </mc:Choice>
+          <mc:Fallback>
+            <w:pict>
+              <v:shape w14:anchorId="7EF97EA5" id="Text Box 31" o:spid="_x0000_s1034" type="#_x0000_t202" style="position:absolute;left:0;text-align:left;margin-left:-7.5pt;margin-top:133.15pt;width:1in;height:18.75pt;z-index:251696128;visibility:visible;mso-wrap-style:none;mso-height-percent:0;mso-wrap-distance-left:9pt;mso-wrap-distance-top:0;mso-wrap-distance-right:9pt;mso-wrap-distance-bottom:0;mso-position-horizontal:absolute;mso-position-horizontal-relative:right-margin-area;mso-position-vertical:absolute;mso-position-vertical-relative:text;mso-height-percent:0;mso-height-relative:margin;v-text-anchor:top" o:gfxdata="UEsDBBQABgAIAAAAIQC2gziS/gAAAOEBAAATAAAAW0NvbnRlbnRfVHlwZXNdLnhtbJSRQU7DMBBF&#10;90jcwfIWJU67QAgl6YK0S0CoHGBkTxKLZGx5TGhvj5O2G0SRWNoz/78nu9wcxkFMGNg6quQqL6RA&#10;0s5Y6ir5vt9lD1JwBDIwOMJKHpHlpr69KfdHjyxSmriSfYz+USnWPY7AufNIadK6MEJMx9ApD/oD&#10;OlTrorhX2lFEilmcO2RdNtjC5xDF9pCuTyYBB5bi6bQ4syoJ3g9WQ0ymaiLzg5KdCXlKLjvcW893&#10;SUOqXwnz5DrgnHtJTxOsQfEKIT7DmDSUCaxw7Rqn8787ZsmRM9e2VmPeBN4uqYvTtW7jvijg9N/y&#10;JsXecLq0q+WD6m8AAAD//wMAUEsDBBQABgAIAAAAIQA4/SH/1gAAAJQBAAALAAAAX3JlbHMvLnJl&#10;bHOkkMFqwzAMhu+DvYPRfXGawxijTi+j0GvpHsDYimMaW0Yy2fr2M4PBMnrbUb/Q94l/f/hMi1qR&#10;JVI2sOt6UJgd+ZiDgffL8ekFlFSbvV0oo4EbChzGx4f9GRdb25HMsYhqlCwG5lrLq9biZkxWOiqY&#10;22YiTra2kYMu1l1tQD30/bPm3wwYN0x18gb45AdQl1tp5j/sFB2T0FQ7R0nTNEV3j6o9feQzro1i&#10;OWA14Fm+Q8a1a8+Bvu/d/dMb2JY5uiPbhG/ktn4cqGU/er3pcvwCAAD//wMAUEsDBBQABgAIAAAA&#10;IQCMeqyJSwIAAKcEAAAOAAAAZHJzL2Uyb0RvYy54bWysVE1v2zAMvQ/YfxB0X+2kH8uCOEXWosOA&#10;oC2QDD0rslwbk0VBUmNnv35PcpKm3U7DLgpFPj+Rj2Rm132r2VY535Ap+Ogs50wZSWVjngv+Y333&#10;acKZD8KUQpNRBd8pz6/nHz/MOjtVY6pJl8oxkBg/7WzB6xDsNMu8rFUr/BlZZRCsyLUi4Oqes9KJ&#10;DuytzsZ5fpV15ErrSCrv4b0dgnye+KtKyfBQVV4FpguO3EI6XTo38czmMzF9dsLWjdynIf4hi1Y0&#10;Bo8eqW5FEOzFNX9QtY105KkKZ5LajKqqkSrVgGpG+btqVrWwKtUCcbw9yuT/H6283z461pQFPx9x&#10;ZkSLHq1VH9hX6hlc0KezfgrYygIYevjR54PfwxnL7ivXxl8UxBCH0rujupFNwvlldHGRIyIRGp9P&#10;RuPLyJK9fmydD98UtSwaBXdoXtJUbJc+DNADJL7lSTflXaN1usSBUTfasa1Aq3VIKYL8DUob1hX8&#10;6vwyT8RvYpH6+P1GC/lzn94JCnzaIOcoyVB6tEK/6ZOEk4MsGyp3UMvRMG/eyrsG9Evhw6NwGDDI&#10;gKUJDzgqTciJ9hZnNblff/NHPPqOKGcdBrbgBhvFmf5uMA9JXMx3ulxcfh7jBXca2ZxGzEt7Q5AJ&#10;LUduyYz4oA9m5ah9wmYt4psICSPxcsHDwbwJwxJhM6VaLBIIE21FWJqVlZE6tiWKuu6fhLP7pgZM&#10;wz0dBltM3/V2wMYvDS1eAlVNanxUedB0Lz62IY3OfnPjup3eE+r1/2X+GwAA//8DAFBLAwQUAAYA&#10;CAAAACEAWznLl+AAAAALAQAADwAAAGRycy9kb3ducmV2LnhtbEyPzU7DMBCE70i8g7VI3FqniRKF&#10;kE2FKjghIVqQ4OjEmx8Rr6PYbcPb457ocXZGs9+U28WM4kSzGywjbNYRCOLG6oE7hM+Pl1UOwnnF&#10;Wo2WCeGXHGyr25tSFdqeeU+ng+9EKGFXKITe+6mQ0jU9GeXWdiIOXmtno3yQcyf1rM6h3IwyjqJM&#10;GjVw+NCriXY9NT+Ho0F422U2Teolb5/fX+2+axP5nX4h3t8tT48gPC3+PwwX/IAOVWCq7ZG1EyPC&#10;apOGLR4hzrIExCURP4RLjZBESQ6yKuX1huoPAAD//wMAUEsBAi0AFAAGAAgAAAAhALaDOJL+AAAA&#10;4QEAABMAAAAAAAAAAAAAAAAAAAAAAFtDb250ZW50X1R5cGVzXS54bWxQSwECLQAUAAYACAAAACEA&#10;OP0h/9YAAACUAQAACwAAAAAAAAAAAAAAAAAvAQAAX3JlbHMvLnJlbHNQSwECLQAUAAYACAAAACEA&#10;jHqsiUsCAACnBAAADgAAAAAAAAAAAAAAAAAuAgAAZHJzL2Uyb0RvYy54bWxQSwECLQAUAAYACAAA&#10;ACEAWznLl+AAAAALAQAADwAAAAAAAAAAAAAAAAClBAAAZHJzL2Rvd25yZXYueG1sUEsFBgAAAAAE&#10;AAQA8wAAALIFAAAAAA==&#10;" fillcolor="white [3201]" strokeweight=".5pt">
+                <v:textbox>
+                  <w:txbxContent>
+                    <w:p>
+                      <w:r>
+                        <w:t>5</w:t>
+                      </w:r>
+                    </w:p>
+                  </w:txbxContent>
+                </v:textbox>
+                <w10:wrap anchorx="margin"/>
+              </v:shape>
+            </w:pict>
+          </mc:Fallback>
+        </mc:AlternateContent>
+      </w:r>
+      <w:r>
+        <w:rPr>
+          <w:noProof/>
+        </w:rPr>
+        <mc:AlternateContent>
+          <mc:Choice Requires="wps">
+            <w:drawing>
+              <wp:anchor distT="0" distB="0" distL="114300" distR="114300" simplePos="0" relativeHeight="251694080" behindDoc="0" locked="0" layoutInCell="1" allowOverlap="1" wp14:anchorId="499B695A" wp14:editId="29449518">
+                <wp:simplePos x="0" y="0"/>
+                <wp:positionH relativeFrom="column">
+                  <wp:posOffset>6010275</wp:posOffset>
+                </wp:positionH>
+                <wp:positionV relativeFrom="paragraph">
+                  <wp:posOffset>567055</wp:posOffset>
+                </wp:positionV>
+                <wp:extent cx="914400" cy="238125"/>
+                <wp:effectExtent l="0" t="0" r="25400" b="28575"/>
+                <wp:wrapNone/>
+                <wp:docPr id="30" name="Text Box 30"/>
+                <wp:cNvGraphicFramePr/>
+                <a:graphic xmlns:a="http://schemas.openxmlformats.org/drawingml/2006/main">
+                  <a:graphicData uri="http://schemas.microsoft.com/office/word/2010/wordprocessingShape">
+                    <wps:wsp>
+                      <wps:cNvSpPr txBox="1"/>
+                      <wps:spPr>
+                        <a:xfrm>
+                          <a:off x="0" y="0"/>
+                          <a:ext cx="914400" cy="238125"/>
+                        </a:xfrm>
+                        <a:prstGeom prst="rect">
+                          <a:avLst/>
+                        </a:prstGeom>
+                        <a:solidFill>
+                          <a:schemeClr val="lt1"/>
+                        </a:solidFill>
+                        <a:ln w="6350">
+                          <a:solidFill>
+                            <a:prstClr val="black"/>
+                          </a:solidFill>
+                        </a:ln>
+                      </wps:spPr>
+                      <wps:txbx>
+                        <w:txbxContent>
+                          <w:p>
+                            <w:r>
+                              <w:t>4</w:t>
+                            </w:r>
+                          </w:p>
+                        </w:txbxContent>
+                      </wps:txbx>
+                      <wps:bodyPr rot="0" spcFirstLastPara="0" vertOverflow="overflow" horzOverflow="overflow" vert="horz" wrap="none" lIns="91440" tIns="45720" rIns="91440" bIns="45720" numCol="1" spcCol="0" rtlCol="0" fromWordArt="0" anchor="t" anchorCtr="0" forceAA="0" compatLnSpc="1">
+                        <a:prstTxWarp prst="textNoShape">
+                          <a:avLst/>
+                        </a:prstTxWarp>
+                        <a:noAutofit/>
+                      </wps:bodyPr>
+                    </wps:wsp>
+                  </a:graphicData>
+                </a:graphic>
+                <wp14:sizeRelV relativeFrom="margin">
+                  <wp14:pctHeight>0</wp14:pctHeight>
+                </wp14:sizeRelV>
+              </wp:anchor>
+            </w:drawing>
+          </mc:Choice>
+          <mc:Fallback>
+            <w:pict>
+              <v:shape w14:anchorId="499B695A" id="Text Box 30" o:spid="_x0000_s1035" type="#_x0000_t202" style="position:absolute;left:0;text-align:left;margin-left:473.25pt;margin-top:44.65pt;width:1in;height:18.75pt;z-index:251694080;visibility:visible;mso-wrap-style:none;mso-height-percent:0;mso-wrap-distance-left:9pt;mso-wrap-distance-top:0;mso-wrap-distance-right:9pt;mso-wrap-distance-bottom:0;mso-position-horizontal:absolute;mso-position-horizontal-relative:text;mso-position-vertical:absolute;mso-position-vertical-relative:text;mso-height-percent:0;mso-height-relative:margin;v-text-anchor:top" o:gfxdata="UEsDBBQABgAIAAAAIQC2gziS/gAAAOEBAAATAAAAW0NvbnRlbnRfVHlwZXNdLnhtbJSRQU7DMBBF&#10;90jcwfIWJU67QAgl6YK0S0CoHGBkTxKLZGx5TGhvj5O2G0SRWNoz/78nu9wcxkFMGNg6quQqL6RA&#10;0s5Y6ir5vt9lD1JwBDIwOMJKHpHlpr69KfdHjyxSmriSfYz+USnWPY7AufNIadK6MEJMx9ApD/oD&#10;OlTrorhX2lFEilmcO2RdNtjC5xDF9pCuTyYBB5bi6bQ4syoJ3g9WQ0ymaiLzg5KdCXlKLjvcW893&#10;SUOqXwnz5DrgnHtJTxOsQfEKIT7DmDSUCaxw7Rqn8787ZsmRM9e2VmPeBN4uqYvTtW7jvijg9N/y&#10;JsXecLq0q+WD6m8AAAD//wMAUEsDBBQABgAIAAAAIQA4/SH/1gAAAJQBAAALAAAAX3JlbHMvLnJl&#10;bHOkkMFqwzAMhu+DvYPRfXGawxijTi+j0GvpHsDYimMaW0Yy2fr2M4PBMnrbUb/Q94l/f/hMi1qR&#10;JVI2sOt6UJgd+ZiDgffL8ekFlFSbvV0oo4EbChzGx4f9GRdb25HMsYhqlCwG5lrLq9biZkxWOiqY&#10;22YiTra2kYMu1l1tQD30/bPm3wwYN0x18gb45AdQl1tp5j/sFB2T0FQ7R0nTNEV3j6o9feQzro1i&#10;OWA14Fm+Q8a1a8+Bvu/d/dMb2JY5uiPbhG/ktn4cqGU/er3pcvwCAAD//wMAUEsDBBQABgAIAAAA&#10;IQD2fwYQSwIAAKcEAAAOAAAAZHJzL2Uyb0RvYy54bWysVMFuGjEQvVfqP1i+lwUCaYKyRJSIqhJK&#10;IpEoZ+P1hlW9Hss27NKv77MXCEl7qnox45m3zzNvZri5bWvNdsr5ikzOB70+Z8pIKirzmvPnp8WX&#10;K858EKYQmozK+V55fjv9/OmmsRM1pA3pQjkGEuMnjc35JgQ7yTIvN6oWvkdWGQRLcrUIuLrXrHCi&#10;AXuts2G/f5k15ArrSCrv4b3rgnya+MtSyfBQll4FpnOO3EI6XTrX8cymN2Ly6oTdVPKQhviHLGpR&#10;GTx6oroTQbCtq/6gqivpyFMZepLqjMqykirVgGoG/Q/VrDbCqlQLxPH2JJP/f7TyfvfoWFXk/ALy&#10;GFGjR0+qDewbtQwu6NNYPwFsZQEMLfzo89Hv4Yxlt6Wr4y8KYoiDan9SN7JJOK8Ho1EfEYnQ8OJq&#10;MBxHluztY+t8+K6oZtHIuUPzkqZit/Shgx4h8S1PuioWldbpEgdGzbVjO4FW65BSBPk7lDasyfnl&#10;xbifiN/FIvXp+7UW8uchvTMU+LRBzlGSrvRohXbdJgmvj7KsqdhDLUfdvHkrFxXol8KHR+EwYJAB&#10;SxMecJSakBMdLM425H79zR/x6DuinDUY2JwbbBRn+ofBPCRxMd/pMhp/HeIFdx5Zn0fMtp4TZBpg&#10;Oa1MZsQHfTRLR/ULNmsW30RIGImXcx6O5jx0S4TNlGo2SyBMtBVhaVZWRurYlijqU/sinD00NWAa&#10;7uk42GLyobcdNn5paLYNVFap8VHlTtOD+NiGNDqHzY3rdn5PqLf/l+lvAAAA//8DAFBLAwQUAAYA&#10;CAAAACEA2ConpOAAAAALAQAADwAAAGRycy9kb3ducmV2LnhtbEyPTUvDQBCG74L/YRnBm921MSGJ&#10;2RQpehLEVkGPm2TygdnZkN228d87PdXbfDy880yxWewojjj7wZGG+5UCgVS7ZqBOw+fHy10KwgdD&#10;jRkdoYZf9LApr68KkzfuRDs87kMnOIR8bjT0IUy5lL7u0Rq/chMS71o3WxO4nTvZzObE4XaUa6US&#10;ac1AfKE3E257rH/2B6vhbZu4OKqWtH1+f3W7ro3kd/yl9e3N8vQIIuASLjCc9VkdSnaq3IEaL0YN&#10;2UMSM6ohzSIQZ0BliicVV+skBVkW8v8P5R8AAAD//wMAUEsBAi0AFAAGAAgAAAAhALaDOJL+AAAA&#10;4QEAABMAAAAAAAAAAAAAAAAAAAAAAFtDb250ZW50X1R5cGVzXS54bWxQSwECLQAUAAYACAAAACEA&#10;OP0h/9YAAACUAQAACwAAAAAAAAAAAAAAAAAvAQAAX3JlbHMvLnJlbHNQSwECLQAUAAYACAAAACEA&#10;9n8GEEsCAACnBAAADgAAAAAAAAAAAAAAAAAuAgAAZHJzL2Uyb0RvYy54bWxQSwECLQAUAAYACAAA&#10;ACEA2ConpOAAAAALAQAADwAAAAAAAAAAAAAAAAClBAAAZHJzL2Rvd25yZXYueG1sUEsFBgAAAAAE&#10;AAQA8wAAALIFAAAAAA==&#10;" fillcolor="white [3201]" strokeweight=".5pt">
+                <v:textbox>
+                  <w:txbxContent>
+                    <w:p>
+                      <w:r>
+                        <w:t>4</w:t>
+                      </w:r>
+                    </w:p>
+                  </w:txbxContent>
+                </v:textbox>
+              </v:shape>
+            </w:pict>
+          </mc:Fallback>
+        </mc:AlternateContent>
+      </w:r>
+      <w:r>
+        <w:rPr>
+          <w:noProof/>
+        </w:rPr>
+        <mc:AlternateContent>
+          <mc:Choice Requires="wps">
+            <w:drawing>
+              <wp:anchor distT="0" distB="0" distL="114300" distR="114300" simplePos="0" relativeHeight="251692032" behindDoc="0" locked="0" layoutInCell="1" allowOverlap="1" wp14:anchorId="084E8563" wp14:editId="426E5A89">
+                <wp:simplePos x="0" y="0"/>
+                <wp:positionH relativeFrom="column">
+                  <wp:posOffset>4886325</wp:posOffset>
+                </wp:positionH>
+                <wp:positionV relativeFrom="paragraph">
+                  <wp:posOffset>509905</wp:posOffset>
+                </wp:positionV>
+                <wp:extent cx="914400" cy="238125"/>
+                <wp:effectExtent l="0" t="0" r="25400" b="28575"/>
+                <wp:wrapNone/>
+                <wp:docPr id="29" name="Text Box 29"/>
+                <wp:cNvGraphicFramePr/>
+                <a:graphic xmlns:a="http://schemas.openxmlformats.org/drawingml/2006/main">
+                  <a:graphicData uri="http://schemas.microsoft.com/office/word/2010/wordprocessingShape">
+                    <wps:wsp>
+                      <wps:cNvSpPr txBox="1"/>
+                      <wps:spPr>
+                        <a:xfrm>
+                          <a:off x="0" y="0"/>
+                          <a:ext cx="914400" cy="238125"/>
+                        </a:xfrm>
+                        <a:prstGeom prst="rect">
+                          <a:avLst/>
+                        </a:prstGeom>
+                        <a:solidFill>
+                          <a:schemeClr val="lt1"/>
+                        </a:solidFill>
+                        <a:ln w="6350">
+                          <a:solidFill>
+                            <a:prstClr val="black"/>
+                          </a:solidFill>
+                        </a:ln>
+                      </wps:spPr>
+                      <wps:txbx>
+                        <w:txbxContent>
+                          <w:p>
+                            <w:r>
+                              <w:t>3</w:t>
+                            </w:r>
+                          </w:p>
+                        </w:txbxContent>
+                      </wps:txbx>
+                      <wps:bodyPr rot="0" spcFirstLastPara="0" vertOverflow="overflow" horzOverflow="overflow" vert="horz" wrap="none" lIns="91440" tIns="45720" rIns="91440" bIns="45720" numCol="1" spcCol="0" rtlCol="0" fromWordArt="0" anchor="t" anchorCtr="0" forceAA="0" compatLnSpc="1">
+                        <a:prstTxWarp prst="textNoShape">
+                          <a:avLst/>
+                        </a:prstTxWarp>
+                        <a:noAutofit/>
+                      </wps:bodyPr>
+                    </wps:wsp>
+                  </a:graphicData>
+                </a:graphic>
+                <wp14:sizeRelV relativeFrom="margin">
+                  <wp14:pctHeight>0</wp14:pctHeight>
+                </wp14:sizeRelV>
+              </wp:anchor>
+            </w:drawing>
+          </mc:Choice>
+          <mc:Fallback>
+            <w:pict>
+              <v:shape w14:anchorId="084E8563" id="Text Box 29" o:spid="_x0000_s1036" type="#_x0000_t202" style="position:absolute;left:0;text-align:left;margin-left:384.75pt;margin-top:40.15pt;width:1in;height:18.75pt;z-index:251692032;visibility:visible;mso-wrap-style:none;mso-height-percent:0;mso-wrap-distance-left:9pt;mso-wrap-distance-top:0;mso-wrap-distance-right:9pt;mso-wrap-distance-bottom:0;mso-position-horizontal:absolute;mso-position-horizontal-relative:text;mso-position-vertical:absolute;mso-position-vertical-relative:text;mso-height-percent:0;mso-height-relative:margin;v-text-anchor:top" o:gfxdata="UEsDBBQABgAIAAAAIQC2gziS/gAAAOEBAAATAAAAW0NvbnRlbnRfVHlwZXNdLnhtbJSRQU7DMBBF&#10;90jcwfIWJU67QAgl6YK0S0CoHGBkTxKLZGx5TGhvj5O2G0SRWNoz/78nu9wcxkFMGNg6quQqL6RA&#10;0s5Y6ir5vt9lD1JwBDIwOMJKHpHlpr69KfdHjyxSmriSfYz+USnWPY7AufNIadK6MEJMx9ApD/oD&#10;OlTrorhX2lFEilmcO2RdNtjC5xDF9pCuTyYBB5bi6bQ4syoJ3g9WQ0ymaiLzg5KdCXlKLjvcW893&#10;SUOqXwnz5DrgnHtJTxOsQfEKIT7DmDSUCaxw7Rqn8787ZsmRM9e2VmPeBN4uqYvTtW7jvijg9N/y&#10;JsXecLq0q+WD6m8AAAD//wMAUEsDBBQABgAIAAAAIQA4/SH/1gAAAJQBAAALAAAAX3JlbHMvLnJl&#10;bHOkkMFqwzAMhu+DvYPRfXGawxijTi+j0GvpHsDYimMaW0Yy2fr2M4PBMnrbUb/Q94l/f/hMi1qR&#10;JVI2sOt6UJgd+ZiDgffL8ekFlFSbvV0oo4EbChzGx4f9GRdb25HMsYhqlCwG5lrLq9biZkxWOiqY&#10;22YiTra2kYMu1l1tQD30/bPm3wwYN0x18gb45AdQl1tp5j/sFB2T0FQ7R0nTNEV3j6o9feQzro1i&#10;OWA14Fm+Q8a1a8+Bvu/d/dMb2JY5uiPbhG/ktn4cqGU/er3pcvwCAAD//wMAUEsDBBQABgAIAAAA&#10;IQDTHUX7TAIAAKgEAAAOAAAAZHJzL2Uyb0RvYy54bWysVFFP2zAQfp+0/2D5faQNhUFFiroipkkV&#10;IBXEs+s4JJrjs2zTpPv1++y0pbA9TXtxz3eXz3fffder677VbKOcb8gUfHwy4kwZSWVjXgr+9Hj7&#10;5YIzH4QphSajCr5Vnl/PPn+66uxU5VSTLpVjADF+2tmC1yHYaZZ5WatW+BOyyiBYkWtFwNW9ZKUT&#10;HdBbneWj0XnWkSutI6m8h/dmCPJZwq8qJcN9VXkVmC44agvpdOlcxzObXYnpixO2buSuDPEPVbSi&#10;MXj0AHUjgmCvrvkDqm2kI09VOJHUZlRVjVSpB3QzHn3oZlULq1IvIMfbA03+/8HKu82DY01Z8PyS&#10;MyNazOhR9YF9o57BBX4666dIW1kkhh5+zHnv93DGtvvKtfEXDTHEwfT2wG5Ek3BejieTESISofz0&#10;YpyfRZTs7WPrfPiuqGXRKLjD8BKnYrP0YUjdp8S3POmmvG20TpcoGLXQjm0ERq1DKhHg77K0YV3B&#10;z0/PRgn4XSxCH75fayF/7so7ygKeNqg5UjK0Hq3Qr/tE4TjpKbrWVG5Bl6NBcN7K2wb4S+HDg3BQ&#10;GHjA1oR7HJUmFEU7i7Oa3K+/+WM+Bo8oZx0UW3CDleJM/zAQRGIXAk+XydnXHC+448j6OGJe2wWB&#10;pzG208pkxvyg92blqH3Gas3jmwgJI/FywcPeXIRhi7CaUs3nKQmStiIszcrKCB3nEll97J+Fs7up&#10;BsjhjvbKFtMPwx1y45eG5q+BqiZN/o3THftYh6Sd3erGfTu+p6y3P5jZbwAAAP//AwBQSwMEFAAG&#10;AAgAAAAhAN7TDsLfAAAACgEAAA8AAABkcnMvZG93bnJldi54bWxMj01PwzAMhu9I/IfISNxYWqp2&#10;XWk6oQlOSIgNJDimjfshGqdqsq38e8xpHG0/ev285Xaxozjh7AdHCuJVBAKpcWagTsHH+/NdDsIH&#10;TUaPjlDBD3rYVtdXpS6MO9MeT4fQCQ4hX2gFfQhTIaVverTar9yExLfWzVYHHudOmlmfOdyO8j6K&#10;Mmn1QPyh1xPuemy+D0er4HWXuTSpl7x9entx+65N5Ff6qdTtzfL4ACLgEi4w/OmzOlTsVLsjGS9G&#10;BetskzKqII8SEAxs4oQXNZPxOgdZlfJ/heoXAAD//wMAUEsBAi0AFAAGAAgAAAAhALaDOJL+AAAA&#10;4QEAABMAAAAAAAAAAAAAAAAAAAAAAFtDb250ZW50X1R5cGVzXS54bWxQSwECLQAUAAYACAAAACEA&#10;OP0h/9YAAACUAQAACwAAAAAAAAAAAAAAAAAvAQAAX3JlbHMvLnJlbHNQSwECLQAUAAYACAAAACEA&#10;0x1F+0wCAACoBAAADgAAAAAAAAAAAAAAAAAuAgAAZHJzL2Uyb0RvYy54bWxQSwECLQAUAAYACAAA&#10;ACEA3tMOwt8AAAAKAQAADwAAAAAAAAAAAAAAAACmBAAAZHJzL2Rvd25yZXYueG1sUEsFBgAAAAAE&#10;AAQA8wAAALIFAAAAAA==&#10;" fillcolor="white [3201]" strokeweight=".5pt">
+                <v:textbox>
+                  <w:txbxContent>
+                    <w:p>
+                      <w:r>
+                        <w:t>3</w:t>
+                      </w:r>
+                    </w:p>
+                  </w:txbxContent>
+                </v:textbox>
+              </v:shape>
+            </w:pict>
+          </mc:Fallback>
+        </mc:AlternateContent>
+      </w:r>
+      <w:r>
+        <w:rPr>
+          <w:noProof/>
+        </w:rPr>
+        <mc:AlternateContent>
+          <mc:Choice Requires="wps">
+            <w:drawing>
+              <wp:anchor distT="0" distB="0" distL="114300" distR="114300" simplePos="0" relativeHeight="251689984" behindDoc="0" locked="0" layoutInCell="1" allowOverlap="1" wp14:anchorId="3D196D85" wp14:editId="1C9C2B4C">
+                <wp:simplePos x="0" y="0"/>
+                <wp:positionH relativeFrom="column">
+                  <wp:posOffset>4257675</wp:posOffset>
+                </wp:positionH>
+                <wp:positionV relativeFrom="paragraph">
+                  <wp:posOffset>776605</wp:posOffset>
+                </wp:positionV>
+                <wp:extent cx="914400" cy="238125"/>
+                <wp:effectExtent l="0" t="0" r="25400" b="28575"/>
+                <wp:wrapNone/>
+                <wp:docPr id="28" name="Text Box 28"/>
+                <wp:cNvGraphicFramePr/>
+                <a:graphic xmlns:a="http://schemas.openxmlformats.org/drawingml/2006/main">
+                  <a:graphicData uri="http://schemas.microsoft.com/office/word/2010/wordprocessingShape">
+                    <wps:wsp>
+                      <wps:cNvSpPr txBox="1"/>
+                      <wps:spPr>
+                        <a:xfrm>
+                          <a:off x="0" y="0"/>
+                          <a:ext cx="914400" cy="238125"/>
+                        </a:xfrm>
+                        <a:prstGeom prst="rect">
+                          <a:avLst/>
+                        </a:prstGeom>
+                        <a:solidFill>
+                          <a:schemeClr val="lt1"/>
+                        </a:solidFill>
+                        <a:ln w="6350">
+                          <a:solidFill>
+                            <a:prstClr val="black"/>
+                          </a:solidFill>
+                        </a:ln>
+                      </wps:spPr>
+                      <wps:txbx>
+                        <w:txbxContent>
+                          <w:p>
+                            <w:r>
+                              <w:t>2</w:t>
+                            </w:r>
+                          </w:p>
+                        </w:txbxContent>
+                      </wps:txbx>
+                      <wps:bodyPr rot="0" spcFirstLastPara="0" vertOverflow="overflow" horzOverflow="overflow" vert="horz" wrap="none" lIns="91440" tIns="45720" rIns="91440" bIns="45720" numCol="1" spcCol="0" rtlCol="0" fromWordArt="0" anchor="t" anchorCtr="0" forceAA="0" compatLnSpc="1">
+                        <a:prstTxWarp prst="textNoShape">
+                          <a:avLst/>
+                        </a:prstTxWarp>
+                        <a:noAutofit/>
+                      </wps:bodyPr>
+                    </wps:wsp>
+                  </a:graphicData>
+                </a:graphic>
+                <wp14:sizeRelV relativeFrom="margin">
+                  <wp14:pctHeight>0</wp14:pctHeight>
+                </wp14:sizeRelV>
+              </wp:anchor>
+            </w:drawing>
+          </mc:Choice>
+          <mc:Fallback>
+            <w:pict>
+              <v:shape w14:anchorId="3D196D85" id="Text Box 28" o:spid="_x0000_s1037" type="#_x0000_t202" style="position:absolute;left:0;text-align:left;margin-left:335.25pt;margin-top:61.15pt;width:1in;height:18.75pt;z-index:251689984;visibility:visible;mso-wrap-style:none;mso-height-percent:0;mso-wrap-distance-left:9pt;mso-wrap-distance-top:0;mso-wrap-distance-right:9pt;mso-wrap-distance-bottom:0;mso-position-horizontal:absolute;mso-position-horizontal-relative:text;mso-position-vertical:absolute;mso-position-vertical-relative:text;mso-height-percent:0;mso-height-relative:margin;v-text-anchor:top" o:gfxdata="UEsDBBQABgAIAAAAIQC2gziS/gAAAOEBAAATAAAAW0NvbnRlbnRfVHlwZXNdLnhtbJSRQU7DMBBF&#10;90jcwfIWJU67QAgl6YK0S0CoHGBkTxKLZGx5TGhvj5O2G0SRWNoz/78nu9wcxkFMGNg6quQqL6RA&#10;0s5Y6ir5vt9lD1JwBDIwOMJKHpHlpr69KfdHjyxSmriSfYz+USnWPY7AufNIadK6MEJMx9ApD/oD&#10;OlTrorhX2lFEilmcO2RdNtjC5xDF9pCuTyYBB5bi6bQ4syoJ3g9WQ0ymaiLzg5KdCXlKLjvcW893&#10;SUOqXwnz5DrgnHtJTxOsQfEKIT7DmDSUCaxw7Rqn8787ZsmRM9e2VmPeBN4uqYvTtW7jvijg9N/y&#10;JsXecLq0q+WD6m8AAAD//wMAUEsDBBQABgAIAAAAIQA4/SH/1gAAAJQBAAALAAAAX3JlbHMvLnJl&#10;bHOkkMFqwzAMhu+DvYPRfXGawxijTi+j0GvpHsDYimMaW0Yy2fr2M4PBMnrbUb/Q94l/f/hMi1qR&#10;JVI2sOt6UJgd+ZiDgffL8ekFlFSbvV0oo4EbChzGx4f9GRdb25HMsYhqlCwG5lrLq9biZkxWOiqY&#10;22YiTra2kYMu1l1tQD30/bPm3wwYN0x18gb45AdQl1tp5j/sFB2T0FQ7R0nTNEV3j6o9feQzro1i&#10;OWA14Fm+Q8a1a8+Bvu/d/dMb2JY5uiPbhG/ktn4cqGU/er3pcvwCAAD//wMAUEsDBBQABgAIAAAA&#10;IQDqERj4SwIAAKgEAAAOAAAAZHJzL2Uyb0RvYy54bWysVMFu2zAMvQ/YPwi6L47dpuuCOEXWosOA&#10;oC3QDj0rspwYk0VBUmNnX78nOUnTbqdhF4Uin5/IRzKzq77VbKucb8iUPB+NOVNGUtWYdcl/PN1+&#10;uuTMB2Eqocmoku+U51fzjx9mnZ2qgjakK+UYSIyfdrbkmxDsNMu83KhW+BFZZRCsybUi4OrWWeVE&#10;B/ZWZ8V4fJF15CrrSCrv4b0Zgnye+OtayXBf114FpkuO3EI6XTpX8czmMzFdO2E3jdynIf4hi1Y0&#10;Bo8eqW5EEOzFNX9QtY105KkOI0ltRnXdSJVqQDX5+F01jxthVaoF4nh7lMn/P1p5t31wrKlKXqBT&#10;RrTo0ZPqA/tKPYML+nTWTwF7tACGHn70+eD3cMay+9q18RcFMcSh9O6obmSTcH7Jz8/HiEiEirPL&#10;vJhEluz1Y+t8+KaoZdEouUPzkqZiu/RhgB4g8S1PuqluG63TJQ6MutaObQVarUNKEeRvUNqwruQX&#10;Z5NxIn4Ti9TH71dayJ/79E5Q4NMGOUdJhtKjFfpVnyTMj7qsqNpBLkfDwHkrbxvwL4UPD8JhwqAD&#10;tibc46g1ISnaW5xtyP36mz/i0XhEOeswsSU3WCnO9HeDgUjqYsDT5XzyucAL7jSyOo2Yl/aaoFOO&#10;7bQymREf9MGsHbXPWK1FfBMhYSReLnk4mNdh2CKsplSLRQJhpK0IS/NoZaSOfYmqPvXPwtl9VwPG&#10;4Y4Oky2m75o7YOOXhhYvgeomdT7KPGi6Vx/rkGZnv7px307vCfX6BzP/DQAA//8DAFBLAwQUAAYA&#10;CAAAACEAaDFN4eAAAAALAQAADwAAAGRycy9kb3ducmV2LnhtbEyPzU7DMBCE70i8g7VI3KjThIQQ&#10;4lSoghMSagsSHJ148yPidRS7bXh7lhMcd+bT7Ey5WewoTjj7wZGC9SoCgdQ4M1Cn4P3t+SYH4YMm&#10;o0dHqOAbPWyqy4tSF8adaY+nQ+gEh5AvtII+hKmQ0jc9Wu1XbkJir3Wz1YHPuZNm1mcOt6OMoyiT&#10;Vg/EH3o94bbH5utwtApet5lLk3rJ26fdi9t3bSI/0w+lrq+WxwcQAZfwB8Nvfa4OFXeq3ZGMF6OC&#10;7C5KGWUjjhMQTOTrW1ZqVtL7HGRVyv8bqh8AAAD//wMAUEsBAi0AFAAGAAgAAAAhALaDOJL+AAAA&#10;4QEAABMAAAAAAAAAAAAAAAAAAAAAAFtDb250ZW50X1R5cGVzXS54bWxQSwECLQAUAAYACAAAACEA&#10;OP0h/9YAAACUAQAACwAAAAAAAAAAAAAAAAAvAQAAX3JlbHMvLnJlbHNQSwECLQAUAAYACAAAACEA&#10;6hEY+EsCAACoBAAADgAAAAAAAAAAAAAAAAAuAgAAZHJzL2Uyb0RvYy54bWxQSwECLQAUAAYACAAA&#10;ACEAaDFN4eAAAAALAQAADwAAAAAAAAAAAAAAAAClBAAAZHJzL2Rvd25yZXYueG1sUEsFBgAAAAAE&#10;AAQA8wAAALIFAAAAAA==&#10;" fillcolor="white [3201]" strokeweight=".5pt">
+                <v:textbox>
+                  <w:txbxContent>
+                    <w:p>
+                      <w:r>
+                        <w:t>2</w:t>
+                      </w:r>
+                    </w:p>
+                  </w:txbxContent>
+                </v:textbox>
+              </v:shape>
+            </w:pict>
+          </mc:Fallback>
+        </mc:AlternateContent>
+      </w:r>
+      <w:r>
+        <w:rPr>
+          <w:noProof/>
+        </w:rPr>
+        <mc:AlternateContent>
+          <mc:Choice Requires="wps">
+            <w:drawing>
+              <wp:anchor distT="0" distB="0" distL="114300" distR="114300" simplePos="0" relativeHeight="251687936" behindDoc="0" locked="0" layoutInCell="1" allowOverlap="1" wp14:anchorId="3B353D01" wp14:editId="1492F86A">
+                <wp:simplePos x="0" y="0"/>
+                <wp:positionH relativeFrom="column">
+                  <wp:posOffset>2219325</wp:posOffset>
+                </wp:positionH>
+                <wp:positionV relativeFrom="paragraph">
+                  <wp:posOffset>1729105</wp:posOffset>
+                </wp:positionV>
+                <wp:extent cx="914400" cy="238125"/>
+                <wp:effectExtent l="0" t="0" r="25400" b="19050"/>
+                <wp:wrapNone/>
+                <wp:docPr id="27" name="Text Box 27"/>
+                <wp:cNvGraphicFramePr/>
+                <a:graphic xmlns:a="http://schemas.openxmlformats.org/drawingml/2006/main">
+                  <a:graphicData uri="http://schemas.microsoft.com/office/word/2010/wordprocessingShape">
+                    <wps:wsp>
+                      <wps:cNvSpPr txBox="1"/>
+                      <wps:spPr>
+                        <a:xfrm>
+                          <a:off x="0" y="0"/>
+                          <a:ext cx="914400" cy="238125"/>
+                        </a:xfrm>
+                        <a:prstGeom prst="rect">
+                          <a:avLst/>
+                        </a:prstGeom>
+                        <a:solidFill>
+                          <a:schemeClr val="lt1"/>
+                        </a:solidFill>
+                        <a:ln w="6350">
+                          <a:solidFill>
+                            <a:prstClr val="black"/>
+                          </a:solidFill>
+                        </a:ln>
+                      </wps:spPr>
+                      <wps:txbx>
+                        <w:txbxContent>
+                          <w:p>
+                            <w:r>
+                              <w:t>1</w:t>
+                            </w:r>
+                          </w:p>
+                        </w:txbxContent>
+                      </wps:txbx>
+                      <wps:bodyPr rot="0" spcFirstLastPara="0" vertOverflow="overflow" horzOverflow="overflow" vert="horz" wrap="none" lIns="91440" tIns="45720" rIns="91440" bIns="45720" numCol="1" spcCol="0" rtlCol="0" fromWordArt="0" anchor="t" anchorCtr="0" forceAA="0" compatLnSpc="1">
+                        <a:prstTxWarp prst="textNoShape">
+                          <a:avLst/>
+                        </a:prstTxWarp>
+                        <a:noAutofit/>
+                      </wps:bodyPr>
+                    </wps:wsp>
+                  </a:graphicData>
+                </a:graphic>
+                <wp14:sizeRelV relativeFrom="margin">
+                  <wp14:pctHeight>0</wp14:pctHeight>
+                </wp14:sizeRelV>
+              </wp:anchor>
+            </w:drawing>
+          </mc:Choice>
+          <mc:Fallback>
+            <w:pict>
+              <v:shape w14:anchorId="3B353D01" id="Text Box 27" o:spid="_x0000_s1038" type="#_x0000_t202" style="position:absolute;left:0;text-align:left;margin-left:174.75pt;margin-top:136.15pt;width:1in;height:18.75pt;z-index:251687936;visibility:visible;mso-wrap-style:none;mso-height-percent:0;mso-wrap-distance-left:9pt;mso-wrap-distance-top:0;mso-wrap-distance-right:9pt;mso-wrap-distance-bottom:0;mso-position-horizontal:absolute;mso-position-horizontal-relative:text;mso-position-vertical:absolute;mso-position-vertical-relative:text;mso-height-percent:0;mso-height-relative:margin;v-text-anchor:top" o:gfxdata="UEsDBBQABgAIAAAAIQC2gziS/gAAAOEBAAATAAAAW0NvbnRlbnRfVHlwZXNdLnhtbJSRQU7DMBBF&#10;90jcwfIWJU67QAgl6YK0S0CoHGBkTxKLZGx5TGhvj5O2G0SRWNoz/78nu9wcxkFMGNg6quQqL6RA&#10;0s5Y6ir5vt9lD1JwBDIwOMJKHpHlpr69KfdHjyxSmriSfYz+USnWPY7AufNIadK6MEJMx9ApD/oD&#10;OlTrorhX2lFEilmcO2RdNtjC5xDF9pCuTyYBB5bi6bQ4syoJ3g9WQ0ymaiLzg5KdCXlKLjvcW893&#10;SUOqXwnz5DrgnHtJTxOsQfEKIT7DmDSUCaxw7Rqn8787ZsmRM9e2VmPeBN4uqYvTtW7jvijg9N/y&#10;JsXecLq0q+WD6m8AAAD//wMAUEsDBBQABgAIAAAAIQA4/SH/1gAAAJQBAAALAAAAX3JlbHMvLnJl&#10;bHOkkMFqwzAMhu+DvYPRfXGawxijTi+j0GvpHsDYimMaW0Yy2fr2M4PBMnrbUb/Q94l/f/hMi1qR&#10;JVI2sOt6UJgd+ZiDgffL8ekFlFSbvV0oo4EbChzGx4f9GRdb25HMsYhqlCwG5lrLq9biZkxWOiqY&#10;22YiTra2kYMu1l1tQD30/bPm3wwYN0x18gb45AdQl1tp5j/sFB2T0FQ7R0nTNEV3j6o9feQzro1i&#10;OWA14Fm+Q8a1a8+Bvu/d/dMb2JY5uiPbhG/ktn4cqGU/er3pcvwCAAD//wMAUEsDBBQABgAIAAAA&#10;IQDY9nXITAIAAKgEAAAOAAAAZHJzL2Uyb0RvYy54bWysVE1vGjEQvVfqf7B8bxY25AuxRDRRqkpR&#10;EgmqnI3XC6t6PZZt2KW/vs9eICTtqerFjGfePs+8mWFy2zWabZXzNZmCD88GnCkjqazNquA/Fg9f&#10;rjnzQZhSaDKq4Dvl+e3086dJa8cqpzXpUjkGEuPHrS34OgQ7zjIv16oR/oysMghW5BoRcHWrrHSi&#10;BXujs3wwuMxacqV1JJX38N73QT5N/FWlZHiuKq8C0wVHbiGdLp3LeGbTiRivnLDrWu7TEP+QRSNq&#10;g0ePVPciCLZx9R9UTS0dearCmaQmo6qqpUo1oJrh4EM187WwKtUCcbw9yuT/H6182r44VpcFz684&#10;M6JBjxaqC+wrdQwu6NNaPwZsbgEMHfzo88Hv4Yxld5Vr4i8KYohD6d1R3cgm4bwZjkYDRCRC+fn1&#10;ML+ILNnbx9b58E1Rw6JRcIfmJU3F9tGHHnqAxLc86bp8qLVOlzgw6k47thVotQ4pRZC/Q2nD2oJf&#10;nl8MEvG7WKQ+fr/UQv7cp3eCAp82yDlK0pcerdAtuyThMD/osqRyB7kc9QPnrXyowf8ofHgRDhMG&#10;HbA14RlHpQlJ0d7ibE3u19/8EY/GI8pZi4ktuMFKcaa/GwxEUhcDni6ji6scL7jTyPI0YjbNHUGn&#10;IbbTymRGfNAHs3LUvGK1ZvFNhISReLng4WDehX6LsJpSzWYJhJG2IjyauZWROvYlqrroXoWz+64G&#10;jMMTHSZbjD80t8fGLw3NNoGqOnU+ytxrulcf65BmZ7+6cd9O7wn19gcz/Q0AAP//AwBQSwMEFAAG&#10;AAgAAAAhAE7uxEzgAAAACwEAAA8AAABkcnMvZG93bnJldi54bWxMj01PwzAMhu9I/IfISNxYSruO&#10;tjSd0AQnJMQGEhzTxv0QjVM12Vb+PeYER/t99PpxuV3sKE44+8GRgttVBAKpcWagTsH729NNBsIH&#10;TUaPjlDBN3rYVpcXpS6MO9MeT4fQCS4hX2gFfQhTIaVverTar9yExFnrZqsDj3MnzazPXG5HGUfR&#10;Rlo9EF/o9YS7Hpuvw9EqeNltXJrUS9Y+vj67fdcm8jP9UOr6anm4BxFwCX8w/OqzOlTsVLsjGS9G&#10;Bck6TxlVEN/FCQgm1nnCm5qjKM9AVqX8/0P1AwAA//8DAFBLAQItABQABgAIAAAAIQC2gziS/gAA&#10;AOEBAAATAAAAAAAAAAAAAAAAAAAAAABbQ29udGVudF9UeXBlc10ueG1sUEsBAi0AFAAGAAgAAAAh&#10;ADj9If/WAAAAlAEAAAsAAAAAAAAAAAAAAAAALwEAAF9yZWxzLy5yZWxzUEsBAi0AFAAGAAgAAAAh&#10;ANj2dchMAgAAqAQAAA4AAAAAAAAAAAAAAAAALgIAAGRycy9lMm9Eb2MueG1sUEsBAi0AFAAGAAgA&#10;AAAhAE7uxEzgAAAACwEAAA8AAAAAAAAAAAAAAAAApgQAAGRycy9kb3ducmV2LnhtbFBLBQYAAAAA&#10;BAAEAPMAAACzBQAAAAA=&#10;" fillcolor="white [3201]" strokeweight=".5pt">
+                <v:textbox>
+                  <w:txbxContent>
+                    <w:p>
+                      <w:r>
+                        <w:t>1</w:t>
+                      </w:r>
+                    </w:p>
+                  </w:txbxContent>
+                </v:textbox>
+              </v:shape>
+            </w:pict>
+          </mc:Fallback>
+        </mc:AlternateContent>
+      </w:r>
+      <w:r>
+        <mc:AlternateContent>
+          <mc:Choice Requires="wps">
+            <w:drawing>
+              <wp:anchor distT="0" distB="0" distL="114300" distR="114300" simplePos="0" relativeHeight="251683840" behindDoc="0" locked="0" layoutInCell="1" allowOverlap="1" wp14:anchorId="0DBF1446" wp14:editId="568F6E5B">
+                <wp:simplePos x="0" y="0"/>
+                <wp:positionH relativeFrom="column">
+                  <wp:posOffset>5650865</wp:posOffset>
+                </wp:positionH>
+                <wp:positionV relativeFrom="paragraph">
+                  <wp:posOffset>814705</wp:posOffset>
+                </wp:positionV>
+                <wp:extent cx="314325" cy="142875"/>
+                <wp:effectExtent l="0" t="38100" r="47625" b="28575"/>
+                <wp:wrapNone/>
+                <wp:docPr id="24" name="Straight Arrow Connector 24"/>
+                <wp:cNvGraphicFramePr/>
+                <a:graphic xmlns:a="http://schemas.openxmlformats.org/drawingml/2006/main">
+                  <a:graphicData uri="http://schemas.microsoft.com/office/word/2010/wordprocessingShape">
+                    <wps:wsp>
+                      <wps:cNvCnPr/>
+                      <wps:spPr>
+                        <a:xfrm flipV="1">
+                          <a:off x="0" y="0"/>
+                          <a:ext cx="314325" cy="142875"/>
+                        </a:xfrm>
+                        <a:prstGeom prst="straightConnector1">
+                          <a:avLst/>
+                        </a:prstGeom>
+                        <a:ln>
+                          <a:tailEnd type="triangle"/>
+                        </a:ln>
+                      </wps:spPr>
+                      <wps:style>
+                        <a:lnRef idx="1">
+                          <a:schemeClr val="accent1"/>
+                        </a:lnRef>
+                        <a:fillRef idx="0">
+                          <a:schemeClr val="accent1"/>
+                        </a:fillRef>
+                        <a:effectRef idx="0">
+                          <a:schemeClr val="accent1"/>
+                        </a:effectRef>
+                        <a:fontRef idx="minor">
+                          <a:schemeClr val="tx1"/>
+                        </a:fontRef>
+                      </wps:style>
+                      <wps:bodyPr/>
+                    </wps:wsp>
+                  </a:graphicData>
+                </a:graphic>
+              </wp:anchor>
+            </w:drawing>
+          </mc:Choice>
+          <mc:Fallback>
+            <w:pict>
+              <v:shape w14:anchorId="4496AA78" id="Straight Arrow Connector 24" o:spid="_x0000_s1026" type="#_x0000_t32" style="position:absolute;margin-left:444.95pt;margin-top:64.15pt;width:24.75pt;height:11.25pt;flip:y;z-index:251683840;visibility:visible;mso-wrap-style:square;mso-wrap-distance-left:9pt;mso-wrap-distance-top:0;mso-wrap-distance-right:9pt;mso-wrap-distance-bottom:0;mso-position-horizontal:absolute;mso-position-horizontal-relative:text;mso-position-vertical:absolute;mso-position-vertical-relative:text" o:gfxdata="UEsDBBQABgAIAAAAIQC2gziS/gAAAOEBAAATAAAAW0NvbnRlbnRfVHlwZXNdLnhtbJSRQU7DMBBF&#10;90jcwfIWJU67QAgl6YK0S0CoHGBkTxKLZGx5TGhvj5O2G0SRWNoz/78nu9wcxkFMGNg6quQqL6RA&#10;0s5Y6ir5vt9lD1JwBDIwOMJKHpHlpr69KfdHjyxSmriSfYz+USnWPY7AufNIadK6MEJMx9ApD/oD&#10;OlTrorhX2lFEilmcO2RdNtjC5xDF9pCuTyYBB5bi6bQ4syoJ3g9WQ0ymaiLzg5KdCXlKLjvcW893&#10;SUOqXwnz5DrgnHtJTxOsQfEKIT7DmDSUCaxw7Rqn8787ZsmRM9e2VmPeBN4uqYvTtW7jvijg9N/y&#10;JsXecLq0q+WD6m8AAAD//wMAUEsDBBQABgAIAAAAIQA4/SH/1gAAAJQBAAALAAAAX3JlbHMvLnJl&#10;bHOkkMFqwzAMhu+DvYPRfXGawxijTi+j0GvpHsDYimMaW0Yy2fr2M4PBMnrbUb/Q94l/f/hMi1qR&#10;JVI2sOt6UJgd+ZiDgffL8ekFlFSbvV0oo4EbChzGx4f9GRdb25HMsYhqlCwG5lrLq9biZkxWOiqY&#10;22YiTra2kYMu1l1tQD30/bPm3wwYN0x18gb45AdQl1tp5j/sFB2T0FQ7R0nTNEV3j6o9feQzro1i&#10;OWA14Fm+Q8a1a8+Bvu/d/dMb2JY5uiPbhG/ktn4cqGU/er3pcvwCAAD//wMAUEsDBBQABgAIAAAA&#10;IQDD7HKq4AEAABAEAAAOAAAAZHJzL2Uyb0RvYy54bWysU02P0zAQvSPxHyzfadpsF1ZR0xXqAhcE&#10;1S7L3evYjSV/aTw07b9n7KQBAUJaxGXkj3lv5j2PN7cnZ9lRQTLBt3y1WHKmvAyd8YeWP355/+qG&#10;s4TCd8IGr1p+Vonfbl++2AyxUXXog+0UMCLxqRliy3vE2FRVkr1yIi1CVJ4udQAnkLZwqDoQA7E7&#10;W9XL5etqCNBFCFKlRKd34yXfFn6tlcTPWieFzLacesMSocSnHKvtRjQHELE3cmpD/EMXThhPRWeq&#10;O4GCfQPzG5UzEkIKGhcyuCpobaQqGkjNavmLmodeRFW0kDkpzjal/0crPx33wEzX8nrNmReO3ugB&#10;QZhDj+wtQBjYLnhPPgZglEJ+DTE1BNv5PUy7FPeQxZ80OKatiV9pFIodJJCditvn2W11Qibp8Gq1&#10;vqqvOZN0tVrXN2+uM3s10mS6CAk/qOBYXrQ8TW3N/YwlxPFjwhF4AWSw9TmiMPad7xieIwlDMMIf&#10;rJrq5JQqqxn7Lys8WzXC75UmX6jPsUyZSLWzwI6CZklIqTyuZibKzjBtrJ2By2LBX4FTfoaqMq3P&#10;Ac+IUjl4nMHO+AB/qo6nS8t6zL84MOrOFjyF7lxetlhDY1feZPoiea5/3hf4j4+8/Q4AAP//AwBQ&#10;SwMEFAAGAAgAAAAhAHlb8DXhAAAACwEAAA8AAABkcnMvZG93bnJldi54bWxMj01PwzAMhu9I/IfI&#10;SNxYygYoKU0nPtYDOyCxTYhj2pq20DhVk23l38+c4Gi/rx4/zpaT68UBx9B5MnA9S0AgVb7uqDGw&#10;2xZXCkSIlmrbe0IDPxhgmZ+fZTat/ZHe8LCJjWAIhdQaaGMcUilD1aKzYeYHJM4+/ehs5HFsZD3a&#10;I8NdL+dJcied7YgvtHbApxar783eMeWleNSrr9cPtX5eu/eycM1KO2MuL6aHexARp/hXhl99Voec&#10;nUq/pzqI3oBSWnOVg7lagOCGXugbECVvbhMFMs/k/x/yEwAAAP//AwBQSwECLQAUAAYACAAAACEA&#10;toM4kv4AAADhAQAAEwAAAAAAAAAAAAAAAAAAAAAAW0NvbnRlbnRfVHlwZXNdLnhtbFBLAQItABQA&#10;BgAIAAAAIQA4/SH/1gAAAJQBAAALAAAAAAAAAAAAAAAAAC8BAABfcmVscy8ucmVsc1BLAQItABQA&#10;BgAIAAAAIQDD7HKq4AEAABAEAAAOAAAAAAAAAAAAAAAAAC4CAABkcnMvZTJvRG9jLnhtbFBLAQIt&#10;ABQABgAIAAAAIQB5W/A14QAAAAsBAAAPAAAAAAAAAAAAAAAAADoEAABkcnMvZG93bnJldi54bWxQ&#10;SwUGAAAAAAQABADzAAAASAUAAAAA&#10;" strokecolor="#4472c4 [3204]" strokeweight=".5pt">
+                <v:stroke endarrow="block" joinstyle="miter"/>
+              </v:shape>
+            </w:pict>
+          </mc:Fallback>
+        </mc:AlternateContent>
+      </w:r>
+      <w:r>
+        <mc:AlternateContent>
+          <mc:Choice Requires="wps">
+            <w:drawing>
+              <wp:anchor distT="0" distB="0" distL="114300" distR="114300" simplePos="0" relativeHeight="251682816" behindDoc="0" locked="0" layoutInCell="1" allowOverlap="1" wp14:anchorId="7A185183" wp14:editId="593BE8E9">
+                <wp:simplePos x="0" y="0"/>
+                <wp:positionH relativeFrom="column">
+                  <wp:posOffset>5022215</wp:posOffset>
+                </wp:positionH>
+                <wp:positionV relativeFrom="paragraph">
+                  <wp:posOffset>805180</wp:posOffset>
+                </wp:positionV>
+                <wp:extent cx="9525" cy="180975"/>
+                <wp:effectExtent l="76200" t="38100" r="66675" b="28575"/>
+                <wp:wrapNone/>
+                <wp:docPr id="23" name="Straight Arrow Connector 23"/>
+                <wp:cNvGraphicFramePr/>
+                <a:graphic xmlns:a="http://schemas.openxmlformats.org/drawingml/2006/main">
+                  <a:graphicData uri="http://schemas.microsoft.com/office/word/2010/wordprocessingShape">
+                    <wps:wsp>
+                      <wps:cNvCnPr/>
+                      <wps:spPr>
+                        <a:xfrm flipH="1" flipV="1">
+                          <a:off x="0" y="0"/>
+                          <a:ext cx="9525" cy="180975"/>
+                        </a:xfrm>
+                        <a:prstGeom prst="straightConnector1">
+                          <a:avLst/>
+                        </a:prstGeom>
+                        <a:ln>
+                          <a:tailEnd type="triangle"/>
+                        </a:ln>
+                      </wps:spPr>
+                      <wps:style>
+                        <a:lnRef idx="1">
+                          <a:schemeClr val="accent1"/>
+                        </a:lnRef>
+                        <a:fillRef idx="0">
+                          <a:schemeClr val="accent1"/>
+                        </a:fillRef>
+                        <a:effectRef idx="0">
+                          <a:schemeClr val="accent1"/>
+                        </a:effectRef>
+                        <a:fontRef idx="minor">
+                          <a:schemeClr val="tx1"/>
+                        </a:fontRef>
+                      </wps:style>
+                      <wps:bodyPr/>
+                    </wps:wsp>
+                  </a:graphicData>
+                </a:graphic>
+              </wp:anchor>
+            </w:drawing>
+          </mc:Choice>
+          <mc:Fallback>
+            <w:pict>
+              <v:shape w14:anchorId="3C67E208" id="Straight Arrow Connector 23" o:spid="_x0000_s1026" type="#_x0000_t32" style="position:absolute;margin-left:395.45pt;margin-top:63.4pt;width:.75pt;height:14.25pt;flip:x y;z-index:251682816;visibility:visible;mso-wrap-style:square;mso-wrap-distance-left:9pt;mso-wrap-distance-top:0;mso-wrap-distance-right:9pt;mso-wrap-distance-bottom:0;mso-position-horizontal:absolute;mso-position-horizontal-relative:text;mso-position-vertical:absolute;mso-position-vertical-relative:text" o:gfxdata="UEsDBBQABgAIAAAAIQC2gziS/gAAAOEBAAATAAAAW0NvbnRlbnRfVHlwZXNdLnhtbJSRQU7DMBBF&#10;90jcwfIWJU67QAgl6YK0S0CoHGBkTxKLZGx5TGhvj5O2G0SRWNoz/78nu9wcxkFMGNg6quQqL6RA&#10;0s5Y6ir5vt9lD1JwBDIwOMJKHpHlpr69KfdHjyxSmriSfYz+USnWPY7AufNIadK6MEJMx9ApD/oD&#10;OlTrorhX2lFEilmcO2RdNtjC5xDF9pCuTyYBB5bi6bQ4syoJ3g9WQ0ymaiLzg5KdCXlKLjvcW893&#10;SUOqXwnz5DrgnHtJTxOsQfEKIT7DmDSUCaxw7Rqn8787ZsmRM9e2VmPeBN4uqYvTtW7jvijg9N/y&#10;JsXecLq0q+WD6m8AAAD//wMAUEsDBBQABgAIAAAAIQA4/SH/1gAAAJQBAAALAAAAX3JlbHMvLnJl&#10;bHOkkMFqwzAMhu+DvYPRfXGawxijTi+j0GvpHsDYimMaW0Yy2fr2M4PBMnrbUb/Q94l/f/hMi1qR&#10;JVI2sOt6UJgd+ZiDgffL8ekFlFSbvV0oo4EbChzGx4f9GRdb25HMsYhqlCwG5lrLq9biZkxWOiqY&#10;22YiTra2kYMu1l1tQD30/bPm3wwYN0x18gb45AdQl1tp5j/sFB2T0FQ7R0nTNEV3j6o9feQzro1i&#10;OWA14Fm+Q8a1a8+Bvu/d/dMb2JY5uiPbhG/ktn4cqGU/er3pcvwCAAD//wMAUEsDBBQABgAIAAAA&#10;IQD02vgx4wEAABgEAAAOAAAAZHJzL2Uyb0RvYy54bWysU02PEzEMvSPxH6Lc6UyLCrtVpyvU5eOA&#10;oNpduGczyUykfMkxnfbf42SmA2IREoiL5cR+tt+Ls705OcuOCpIJvuHLRc2Z8jK0xncN//Lw7sUV&#10;ZwmFb4UNXjX8rBK/2T1/th3iRq1CH2yrgFERnzZDbHiPGDdVlWSvnEiLEJWnoA7gBNIRuqoFMVB1&#10;Z6tVXb+qhgBthCBVSnR7Owb5rtTXWkn8rHVSyGzDaTYsFop9zLbabcWmAxF7I6cxxD9M4YTx1HQu&#10;dStQsG9gnpRyRkJIQeNCBlcFrY1UhQOxWda/sLnvRVSFC4mT4ixT+n9l5afjAZhpG756yZkXjt7o&#10;HkGYrkf2BiAMbB+8Jx0DMEohvYaYNgTb+wNMpxQPkMmfNDimrYkfaBV48b5mL8eIKjsV3c+z7uqE&#10;TNLl9Xq15kxSYHlVX79e5y7VWC5DIyR8r4Jj2Wl4msab5xobiOPHhCPwAshg67NFYexb3zI8RyKI&#10;YITvrJr65JQqsxp5FA/PVo3wO6VJH5pybFM2U+0tsKOgnRJSKo/LuRJlZ5g21s7AugjwR+CUn6Gq&#10;bO3fgGdE6Rw8zmBnfIDfdcfTZWQ95l8UGHlnCR5Dey4vXKSh9StvMn2VvN8/nwv8x4fefQcAAP//&#10;AwBQSwMEFAAGAAgAAAAhADRYkRLgAAAACwEAAA8AAABkcnMvZG93bnJldi54bWxMj8FOwzAQRO9I&#10;/IO1SNyoQyANTuNUKKIS3KDwAdvETQLxOo2dNvTrWU5w3Jmn2Zl8PdteHM3oO0cabhcRCEOVqztq&#10;NHy8b24eQPiAVGPvyGj4Nh7WxeVFjlntTvRmjtvQCA4hn6GGNoQhk9JXrbHoF24wxN7ejRYDn2Mj&#10;6xFPHG57GUfRUlrsiD+0OJiyNdXXdrIaDnP5+XRWuHl+Tc+Hl65UU5kora+v5scViGDm8AfDb32u&#10;DgV32rmJai96DamKFKNsxEvewESq4nsQO1aS5A5kkcv/G4ofAAAA//8DAFBLAQItABQABgAIAAAA&#10;IQC2gziS/gAAAOEBAAATAAAAAAAAAAAAAAAAAAAAAABbQ29udGVudF9UeXBlc10ueG1sUEsBAi0A&#10;FAAGAAgAAAAhADj9If/WAAAAlAEAAAsAAAAAAAAAAAAAAAAALwEAAF9yZWxzLy5yZWxzUEsBAi0A&#10;FAAGAAgAAAAhAPTa+DHjAQAAGAQAAA4AAAAAAAAAAAAAAAAALgIAAGRycy9lMm9Eb2MueG1sUEsB&#10;Ai0AFAAGAAgAAAAhADRYkRLgAAAACwEAAA8AAAAAAAAAAAAAAAAAPQQAAGRycy9kb3ducmV2Lnht&#10;bFBLBQYAAAAABAAEAPMAAABKBQAAAAA=&#10;" strokecolor="#4472c4 [3204]" strokeweight=".5pt">
+                <v:stroke endarrow="block" joinstyle="miter"/>
+              </v:shape>
+            </w:pict>
+          </mc:Fallback>
+        </mc:AlternateContent>
+      </w:r>
+      <w:r>
+        <mc:AlternateContent>
+          <mc:Choice Requires="wps">
+            <w:drawing>
+              <wp:anchor distT="0" distB="0" distL="114300" distR="114300" simplePos="0" relativeHeight="251681792" behindDoc="0" locked="0" layoutInCell="1" allowOverlap="1" wp14:anchorId="43E87755" wp14:editId="03AADF46">
+                <wp:simplePos x="0" y="0"/>
+                <wp:positionH relativeFrom="column">
+                  <wp:posOffset>4498340</wp:posOffset>
+                </wp:positionH>
+                <wp:positionV relativeFrom="paragraph">
+                  <wp:posOffset>929005</wp:posOffset>
+                </wp:positionV>
+                <wp:extent cx="276225" cy="47625"/>
+                <wp:effectExtent l="38100" t="57150" r="28575" b="47625"/>
+                <wp:wrapNone/>
+                <wp:docPr id="22" name="Straight Arrow Connector 22"/>
+                <wp:cNvGraphicFramePr/>
+                <a:graphic xmlns:a="http://schemas.openxmlformats.org/drawingml/2006/main">
+                  <a:graphicData uri="http://schemas.microsoft.com/office/word/2010/wordprocessingShape">
+                    <wps:wsp>
+                      <wps:cNvCnPr/>
+                      <wps:spPr>
+                        <a:xfrm flipH="1" flipV="1">
+                          <a:off x="0" y="0"/>
+                          <a:ext cx="276225" cy="47625"/>
+                        </a:xfrm>
+                        <a:prstGeom prst="straightConnector1">
+                          <a:avLst/>
+                        </a:prstGeom>
+                        <a:ln>
+                          <a:tailEnd type="triangle"/>
+                        </a:ln>
+                      </wps:spPr>
+                      <wps:style>
+                        <a:lnRef idx="1">
+                          <a:schemeClr val="accent1"/>
+                        </a:lnRef>
+                        <a:fillRef idx="0">
+                          <a:schemeClr val="accent1"/>
+                        </a:fillRef>
+                        <a:effectRef idx="0">
+                          <a:schemeClr val="accent1"/>
+                        </a:effectRef>
+                        <a:fontRef idx="minor">
+                          <a:schemeClr val="tx1"/>
+                        </a:fontRef>
+                      </wps:style>
+                      <wps:bodyPr/>
+                    </wps:wsp>
+                  </a:graphicData>
+                </a:graphic>
+              </wp:anchor>
+            </w:drawing>
+          </mc:Choice>
+          <mc:Fallback>
+            <w:pict>
+              <v:shape w14:anchorId="4B02B0F8" id="Straight Arrow Connector 22" o:spid="_x0000_s1026" type="#_x0000_t32" style="position:absolute;margin-left:354.2pt;margin-top:73.15pt;width:21.75pt;height:3.75pt;flip:x y;z-index:251681792;visibility:visible;mso-wrap-style:square;mso-wrap-distance-left:9pt;mso-wrap-distance-top:0;mso-wrap-distance-right:9pt;mso-wrap-distance-bottom:0;mso-position-horizontal:absolute;mso-position-horizontal-relative:text;mso-position-vertical:absolute;mso-position-vertical-relative:text" o:gfxdata="UEsDBBQABgAIAAAAIQC2gziS/gAAAOEBAAATAAAAW0NvbnRlbnRfVHlwZXNdLnhtbJSRQU7DMBBF&#10;90jcwfIWJU67QAgl6YK0S0CoHGBkTxKLZGx5TGhvj5O2G0SRWNoz/78nu9wcxkFMGNg6quQqL6RA&#10;0s5Y6ir5vt9lD1JwBDIwOMJKHpHlpr69KfdHjyxSmriSfYz+USnWPY7AufNIadK6MEJMx9ApD/oD&#10;OlTrorhX2lFEilmcO2RdNtjC5xDF9pCuTyYBB5bi6bQ4syoJ3g9WQ0ymaiLzg5KdCXlKLjvcW893&#10;SUOqXwnz5DrgnHtJTxOsQfEKIT7DmDSUCaxw7Rqn8787ZsmRM9e2VmPeBN4uqYvTtW7jvijg9N/y&#10;JsXecLq0q+WD6m8AAAD//wMAUEsDBBQABgAIAAAAIQA4/SH/1gAAAJQBAAALAAAAX3JlbHMvLnJl&#10;bHOkkMFqwzAMhu+DvYPRfXGawxijTi+j0GvpHsDYimMaW0Yy2fr2M4PBMnrbUb/Q94l/f/hMi1qR&#10;JVI2sOt6UJgd+ZiDgffL8ekFlFSbvV0oo4EbChzGx4f9GRdb25HMsYhqlCwG5lrLq9biZkxWOiqY&#10;22YiTra2kYMu1l1tQD30/bPm3wwYN0x18gb45AdQl1tp5j/sFB2T0FQ7R0nTNEV3j6o9feQzro1i&#10;OWA14Fm+Q8a1a8+Bvu/d/dMb2JY5uiPbhG/ktn4cqGU/er3pcvwCAAD//wMAUEsDBBQABgAIAAAA&#10;IQDn2ZhQ4gEAABkEAAAOAAAAZHJzL2Uyb0RvYy54bWysU02P0zAQvSPxHyzfadqIXVDUdIW6fBwQ&#10;VLssd69jN5b8pfHQpP+esZMGBAhpEZfR2DNvZt7zeHszOstOCpIJvuWb1Zoz5WXojD+2/OHLuxev&#10;OUsofCds8KrlZ5X4ze75s+0QG1WHPthOAaMiPjVDbHmPGJuqSrJXTqRViMpTUAdwAukIx6oDMVB1&#10;Z6t6vb6uhgBdhCBVSnR7OwX5rtTXWkn8rHVSyGzLaTYsFop9zLbabUVzBBF7I+cxxD9M4YTx1HQp&#10;dStQsG9gfivljISQgsaVDK4KWhupCgdis1n/wua+F1EVLiROiotM6f+VlZ9OB2Cma3ldc+aFoze6&#10;RxDm2CN7AxAGtg/ek44BGKWQXkNMDcH2/gDzKcUDZPKjBse0NfEDrQIv3tfs5RhRZWPR/bzorkZk&#10;ki7rV9d1fcWZpNBL8q9ym2qql7EREr5XwbHstDzN8y2DTR3E6WPCCXgBZLD12aIw9q3vGJ4jMUQw&#10;wh+tmvvklCrTmogUD89WTfA7pUkgGnNqU1ZT7S2wk6ClElIqj5ulEmVnmDbWLsB1UeCvwDk/Q1VZ&#10;26eAF0TpHDwuYGd8gD91x/Eysp7yLwpMvLMEj6E7lycu0tD+lTeZ/0pe8J/PBf7jR+++AwAA//8D&#10;AFBLAwQUAAYACAAAACEA+xOgReEAAAALAQAADwAAAGRycy9kb3ducmV2LnhtbEyPy07DQAxF90j8&#10;w8hI7OiktGkezaRCEZVgVwofME3cJJDxpJlJG/r1mBUs7Xt0fZxtJtOJMw6utaRgPgtAIJW2aqlW&#10;8PG+fYhBOK+p0p0lVPCNDjb57U2m08pe6A3Pe18LLiGXagWN930qpSsbNNrNbI/E2dEORnseh1pW&#10;g75wuenkYxCspNEt8YVG91g0WH7tR6PgNBWfz9dEb1920fX02hbJWISJUvd309MahMfJ/8Hwq8/q&#10;kLPTwY5UOdEpiIJ4ySgHy9UCBBNROE9AHHgTLmKQeSb//5D/AAAA//8DAFBLAQItABQABgAIAAAA&#10;IQC2gziS/gAAAOEBAAATAAAAAAAAAAAAAAAAAAAAAABbQ29udGVudF9UeXBlc10ueG1sUEsBAi0A&#10;FAAGAAgAAAAhADj9If/WAAAAlAEAAAsAAAAAAAAAAAAAAAAALwEAAF9yZWxzLy5yZWxzUEsBAi0A&#10;FAAGAAgAAAAhAOfZmFDiAQAAGQQAAA4AAAAAAAAAAAAAAAAALgIAAGRycy9lMm9Eb2MueG1sUEsB&#10;Ai0AFAAGAAgAAAAhAPsToEXhAAAACwEAAA8AAAAAAAAAAAAAAAAAPAQAAGRycy9kb3ducmV2Lnht&#10;bFBLBQYAAAAABAAEAPMAAABKBQAAAAA=&#10;" strokecolor="#4472c4 [3204]" strokeweight=".5pt">
+                <v:stroke endarrow="block" joinstyle="miter"/>
+              </v:shape>
+            </w:pict>
+          </mc:Fallback>
+        </mc:AlternateContent>
+      </w:r>
+      <w:r>
+        <mc:AlternateContent>
+          <mc:Choice Requires="wps">
+            <w:drawing>
+              <wp:anchor distT="0" distB="0" distL="114300" distR="114300" simplePos="0" relativeHeight="251679744" behindDoc="0" locked="0" layoutInCell="1" allowOverlap="1" wp14:anchorId="34FABBD8" wp14:editId="5C3BBE3E">
+                <wp:simplePos x="0" y="0"/>
+                <wp:positionH relativeFrom="margin">
+                  <wp:posOffset>1609725</wp:posOffset>
+                </wp:positionH>
+                <wp:positionV relativeFrom="paragraph">
+                  <wp:posOffset>1176655</wp:posOffset>
+                </wp:positionV>
+                <wp:extent cx="4086225" cy="371475"/>
+                <wp:effectExtent l="0" t="0" r="28575" b="28575"/>
+                <wp:wrapNone/>
+                <wp:docPr id="20" name="Oval 20"/>
+                <wp:cNvGraphicFramePr/>
+                <a:graphic xmlns:a="http://schemas.openxmlformats.org/drawingml/2006/main">
+                  <a:graphicData uri="http://schemas.microsoft.com/office/word/2010/wordprocessingShape">
+                    <wps:wsp>
+                      <wps:cNvSpPr/>
+                      <wps:spPr>
+                        <a:xfrm>
+                          <a:off x="0" y="0"/>
+                          <a:ext cx="4086225" cy="371475"/>
+                        </a:xfrm>
+                        <a:prstGeom prst="ellipse">
+                          <a:avLst/>
+                        </a:prstGeom>
+                        <a:noFill/>
+                      </wps:spPr>
+                      <wps:style>
+                        <a:lnRef idx="2">
+                          <a:schemeClr val="accent1">
+                            <a:shade val="50000"/>
+                          </a:schemeClr>
+                        </a:lnRef>
+                        <a:fillRef idx="1">
+                          <a:schemeClr val="accent1"/>
+                        </a:fillRef>
+                        <a:effectRef idx="0">
+                          <a:schemeClr val="accent1"/>
+                        </a:effectRef>
+                        <a:fontRef idx="minor">
+                          <a:schemeClr val="lt1"/>
+                        </a:fontRef>
+                      </wps:style>
+                      <wps:bodyPr rot="0" spcFirstLastPara="0" vertOverflow="overflow" horzOverflow="overflow" vert="horz" wrap="square" lIns="91440" tIns="45720" rIns="91440" bIns="45720" numCol="1" spcCol="0" rtlCol="0" fromWordArt="0" anchor="ctr" anchorCtr="0" forceAA="0" compatLnSpc="1">
+                        <a:prstTxWarp prst="textNoShape">
+                          <a:avLst/>
+                        </a:prstTxWarp>
+                        <a:noAutofit/>
+                      </wps:bodyPr>
+                    </wps:wsp>
+                  </a:graphicData>
+                </a:graphic>
+                <wp14:sizeRelH relativeFrom="margin">
+                  <wp14:pctWidth>0</wp14:pctWidth>
+                </wp14:sizeRelH>
+              </wp:anchor>
+            </w:drawing>
+          </mc:Choice>
+          <mc:Fallback>
+            <w:pict>
+              <v:oval w14:anchorId="70F899D2" id="Oval 20" o:spid="_x0000_s1026" style="position:absolute;margin-left:126.75pt;margin-top:92.65pt;width:321.75pt;height:29.25pt;z-index:251679744;visibility:visible;mso-wrap-style:square;mso-width-percent:0;mso-wrap-distance-left:9pt;mso-wrap-distance-top:0;mso-wrap-distance-right:9pt;mso-wrap-distance-bottom:0;mso-position-horizontal:absolute;mso-position-horizontal-relative:margin;mso-position-vertical:absolute;mso-position-vertical-relative:text;mso-width-percent:0;mso-width-relative:margin;v-text-anchor:middle" o:gfxdata="UEsDBBQABgAIAAAAIQC2gziS/gAAAOEBAAATAAAAW0NvbnRlbnRfVHlwZXNdLnhtbJSRQU7DMBBF&#10;90jcwfIWJU67QAgl6YK0S0CoHGBkTxKLZGx5TGhvj5O2G0SRWNoz/78nu9wcxkFMGNg6quQqL6RA&#10;0s5Y6ir5vt9lD1JwBDIwOMJKHpHlpr69KfdHjyxSmriSfYz+USnWPY7AufNIadK6MEJMx9ApD/oD&#10;OlTrorhX2lFEilmcO2RdNtjC5xDF9pCuTyYBB5bi6bQ4syoJ3g9WQ0ymaiLzg5KdCXlKLjvcW893&#10;SUOqXwnz5DrgnHtJTxOsQfEKIT7DmDSUCaxw7Rqn8787ZsmRM9e2VmPeBN4uqYvTtW7jvijg9N/y&#10;JsXecLq0q+WD6m8AAAD//wMAUEsDBBQABgAIAAAAIQA4/SH/1gAAAJQBAAALAAAAX3JlbHMvLnJl&#10;bHOkkMFqwzAMhu+DvYPRfXGawxijTi+j0GvpHsDYimMaW0Yy2fr2M4PBMnrbUb/Q94l/f/hMi1qR&#10;JVI2sOt6UJgd+ZiDgffL8ekFlFSbvV0oo4EbChzGx4f9GRdb25HMsYhqlCwG5lrLq9biZkxWOiqY&#10;22YiTra2kYMu1l1tQD30/bPm3wwYN0x18gb45AdQl1tp5j/sFB2T0FQ7R0nTNEV3j6o9feQzro1i&#10;OWA14Fm+Q8a1a8+Bvu/d/dMb2JY5uiPbhG/ktn4cqGU/er3pcvwCAAD//wMAUEsDBBQABgAIAAAA&#10;IQDcKDiIeAIAAEQFAAAOAAAAZHJzL2Uyb0RvYy54bWysVMFuGyEQvVfqPyDu9a5dO0ktryMrUapK&#10;VhI1qXImLGSRgKGAvXa/vgO7Xlt11ENVHzAwM29m3r5hcb0zmmyFDwpsRcejkhJhOdTKvlX0x/Pd&#10;pytKQmS2ZhqsqOheBHq9/Phh0bq5mEADuhaeIIgN89ZVtInRzYsi8EYYFkbghEWjBG9YxKN/K2rP&#10;WkQ3upiU5UXRgq+dBy5CwNvbzkiXGV9KweODlEFEoiuKtcW8+ry+prVYLtj8zTPXKN6Xwf6hCsOU&#10;xaQD1C2LjGy8OoMyinsIIOOIgylASsVF7gG7GZd/dPPUMCdyL0hOcANN4f/B8vvtoyeqrugE6bHM&#10;4Dd62DJN8IjctC7M0eXJPfr+FHCbGt1Jb9I/tkB2mc/9wKfYRcLxclpeXUwmM0o42j5fjqeXswRa&#10;HKOdD/GrAEPSpqJCa+VCapnN2XYdYud98ErXFu6U1uk+1dZVk3dxr0Vy0Pa7kNgR5p9koKwlcaM9&#10;wb4qyjgXNo47U8Nq0V3PSvz11Q0RudYMmJAlJh6we4Ck03PsruzeP4WKLMUhuPxbYV3wEJEzg41D&#10;sFEW/HsAGrvqM3f+B5I6ahJLr1Dv8Xt76AYhOH6nkPk1C/GReVQ+igCnOT7gIjW0FYV+R0kD/td7&#10;98kfBYlWSlqcpIqGnxvmBSX6m0WpfhlPp2n08mE6u0xC86eW11OL3ZgbwM80xnfD8bxN/lEfttKD&#10;ecGhX6WsaGKWY+6K8ugPh5vYTTg+G1ysVtkNx82xuLZPjifwxGqS1fPuhXnXyy+icO/hMHVnEux8&#10;U6SF1SaCVFmfR157vnFUs3D6ZyW9Bafn7HV8/Ja/AQAA//8DAFBLAwQUAAYACAAAACEA67WLu94A&#10;AAALAQAADwAAAGRycy9kb3ducmV2LnhtbEyPMU/DMBCFdyT+g3VIbNShIZCmcSqExAYDbQdGJz6S&#10;tPY5it008Os5Jjqe3qd33ys3s7NiwjH0nhTcLxIQSI03PbUK9rvXuxxEiJqMtp5QwTcG2FTXV6Uu&#10;jD/TB07b2AouoVBoBV2MQyFlaDp0Oiz8gMTZlx+djnyOrTSjPnO5s3KZJI/S6Z74Q6cHfOmwOW5P&#10;TkFj9u3h7fgzxbqxnztjV576d6Vub+bnNYiIc/yH4U+f1aFip9qfyARhFSyzNGOUgzxLQTCRr554&#10;Xc3RQ5qDrEp5uaH6BQAA//8DAFBLAQItABQABgAIAAAAIQC2gziS/gAAAOEBAAATAAAAAAAAAAAA&#10;AAAAAAAAAABbQ29udGVudF9UeXBlc10ueG1sUEsBAi0AFAAGAAgAAAAhADj9If/WAAAAlAEAAAsA&#10;AAAAAAAAAAAAAAAALwEAAF9yZWxzLy5yZWxzUEsBAi0AFAAGAAgAAAAhANwoOIh4AgAARAUAAA4A&#10;AAAAAAAAAAAAAAAALgIAAGRycy9lMm9Eb2MueG1sUEsBAi0AFAAGAAgAAAAhAOu1i7veAAAACwEA&#10;AA8AAAAAAAAAAAAAAAAA0gQAAGRycy9kb3ducmV2LnhtbFBLBQYAAAAABAAEAPMAAADdBQAAAAA=&#10;" filled="f" strokecolor="#1f3763 [1604]" strokeweight="1pt">
+                <v:stroke joinstyle="miter"/>
+                <w10:wrap anchorx="margin"/>
+              </v:oval>
+            </w:pict>
+          </mc:Fallback>
+        </mc:AlternateContent>
+      </w:r>
+      <w:r>
+        <mc:AlternateContent>
+          <mc:Choice Requires="wps">
+            <w:drawing>
+              <wp:anchor distT="0" distB="0" distL="114300" distR="114300" simplePos="0" relativeHeight="251680768" behindDoc="0" locked="0" layoutInCell="1" allowOverlap="1" wp14:anchorId="6AB653E3" wp14:editId="67554D41">
+                <wp:simplePos x="0" y="0"/>
+                <wp:positionH relativeFrom="column">
+                  <wp:posOffset>1612265</wp:posOffset>
+                </wp:positionH>
+                <wp:positionV relativeFrom="paragraph">
+                  <wp:posOffset>1386205</wp:posOffset>
+                </wp:positionV>
+                <wp:extent cx="552450" cy="428625"/>
+                <wp:effectExtent l="0" t="0" r="57150" b="47625"/>
+                <wp:wrapNone/>
+                <wp:docPr id="21" name="Straight Arrow Connector 21"/>
+                <wp:cNvGraphicFramePr/>
+                <a:graphic xmlns:a="http://schemas.openxmlformats.org/drawingml/2006/main">
+                  <a:graphicData uri="http://schemas.microsoft.com/office/word/2010/wordprocessingShape">
+                    <wps:wsp>
+                      <wps:cNvCnPr/>
+                      <wps:spPr>
+                        <a:xfrm>
+                          <a:off x="0" y="0"/>
+                          <a:ext cx="552450" cy="428625"/>
+                        </a:xfrm>
+                        <a:prstGeom prst="straightConnector1">
+                          <a:avLst/>
+                        </a:prstGeom>
+                        <a:ln>
+                          <a:tailEnd type="triangle"/>
+                        </a:ln>
+                      </wps:spPr>
+                      <wps:style>
+                        <a:lnRef idx="1">
+                          <a:schemeClr val="accent1"/>
+                        </a:lnRef>
+                        <a:fillRef idx="0">
+                          <a:schemeClr val="accent1"/>
+                        </a:fillRef>
+                        <a:effectRef idx="0">
+                          <a:schemeClr val="accent1"/>
+                        </a:effectRef>
+                        <a:fontRef idx="minor">
+                          <a:schemeClr val="tx1"/>
+                        </a:fontRef>
+                      </wps:style>
+                      <wps:bodyPr/>
+                    </wps:wsp>
+                  </a:graphicData>
+                </a:graphic>
+              </wp:anchor>
+            </w:drawing>
+          </mc:Choice>
+          <mc:Fallback>
+            <w:pict>
+              <v:shape w14:anchorId="6E55966D" id="Straight Arrow Connector 21" o:spid="_x0000_s1026" type="#_x0000_t32" style="position:absolute;margin-left:126.95pt;margin-top:109.15pt;width:43.5pt;height:33.75pt;z-index:251680768;visibility:visible;mso-wrap-style:square;mso-wrap-distance-left:9pt;mso-wrap-distance-top:0;mso-wrap-distance-right:9pt;mso-wrap-distance-bottom:0;mso-position-horizontal:absolute;mso-position-horizontal-relative:text;mso-position-vertical:absolute;mso-position-vertical-relative:text" o:gfxdata="UEsDBBQABgAIAAAAIQC2gziS/gAAAOEBAAATAAAAW0NvbnRlbnRfVHlwZXNdLnhtbJSRQU7DMBBF&#10;90jcwfIWJU67QAgl6YK0S0CoHGBkTxKLZGx5TGhvj5O2G0SRWNoz/78nu9wcxkFMGNg6quQqL6RA&#10;0s5Y6ir5vt9lD1JwBDIwOMJKHpHlpr69KfdHjyxSmriSfYz+USnWPY7AufNIadK6MEJMx9ApD/oD&#10;OlTrorhX2lFEilmcO2RdNtjC5xDF9pCuTyYBB5bi6bQ4syoJ3g9WQ0ymaiLzg5KdCXlKLjvcW893&#10;SUOqXwnz5DrgnHtJTxOsQfEKIT7DmDSUCaxw7Rqn8787ZsmRM9e2VmPeBN4uqYvTtW7jvijg9N/y&#10;JsXecLq0q+WD6m8AAAD//wMAUEsDBBQABgAIAAAAIQA4/SH/1gAAAJQBAAALAAAAX3JlbHMvLnJl&#10;bHOkkMFqwzAMhu+DvYPRfXGawxijTi+j0GvpHsDYimMaW0Yy2fr2M4PBMnrbUb/Q94l/f/hMi1qR&#10;JVI2sOt6UJgd+ZiDgffL8ekFlFSbvV0oo4EbChzGx4f9GRdb25HMsYhqlCwG5lrLq9biZkxWOiqY&#10;22YiTra2kYMu1l1tQD30/bPm3wwYN0x18gb45AdQl1tp5j/sFB2T0FQ7R0nTNEV3j6o9feQzro1i&#10;OWA14Fm+Q8a1a8+Bvu/d/dMb2JY5uiPbhG/ktn4cqGU/er3pcvwCAAD//wMAUEsDBBQABgAIAAAA&#10;IQBa9ILn2wEAAAYEAAAOAAAAZHJzL2Uyb0RvYy54bWysU9uO0zAQfUfiHyy/06TRdrWqmq5QF3hB&#10;ULHLB3idcWPJN41N0/w9YyfNIkBIIF4msT1n5pzj8e7+Yg07A0btXcvXq5ozcNJ32p1a/vXp/Zs7&#10;zmISrhPGO2j5CJHf71+/2g1hC43vvekAGRVxcTuElvcphW1VRdmDFXHlAzg6VB6tSLTEU9WhGKi6&#10;NVVT17fV4LEL6CXESLsP0yHfl/pKgUyflYqQmGk5cUslYonPOVb7ndieUIRey5mG+AcWVmhHTZdS&#10;DyIJ9g31L6WsluijV2klva28UlpC0UBq1vVPah57EaBoIXNiWGyK/6+s/HQ+ItNdy5s1Z05YuqPH&#10;hEKf+sTeIvqBHbxz5KNHRink1xDilmAHd8R5FcMRs/iLQpu/JItdisfj4jFcEpO0udk0Nxu6CUlH&#10;N83dbbPJNasXcMCYPoC3LP+0PM5kFhbr4rM4f4xpAl4BubNxOSahzTvXsTQGkpNQC3cyMPfJKVXW&#10;MLEuf2k0MMG/gCI3iOfUpswhHAyys6AJElKCS8UFYmwcZWeY0sYswLrw+yNwzs9QKDP6N+AFUTp7&#10;lxaw1c7j77qny5WymvKvDky6swXPvhvLfRZraNjKncwPI0/zj+sCf3m+++8AAAD//wMAUEsDBBQA&#10;BgAIAAAAIQDWpWET3wAAAAsBAAAPAAAAZHJzL2Rvd25yZXYueG1sTI9BT8MwDIXvSPyHyJO4sXQt&#10;Q13XdEJI7AhicIBb1nhNtcapmqwt/HrMCW72e0/Pn8vd7Dox4hBaTwpWywQEUu1NS42C97en2xxE&#10;iJqM7jyhgi8MsKuur0pdGD/RK46H2AguoVBoBTbGvpAy1BadDkvfI7F38oPTkdehkWbQE5e7TqZJ&#10;ci+dbokvWN3jo8X6fLg4BS/Nx+hS2rfytPn83jfP5mynqNTNYn7Ygog4x78w/OIzOlTMdPQXMkF0&#10;CtJ1tuEoD6s8A8GJ7C5h5chKvs5BVqX8/0P1AwAA//8DAFBLAQItABQABgAIAAAAIQC2gziS/gAA&#10;AOEBAAATAAAAAAAAAAAAAAAAAAAAAABbQ29udGVudF9UeXBlc10ueG1sUEsBAi0AFAAGAAgAAAAh&#10;ADj9If/WAAAAlAEAAAsAAAAAAAAAAAAAAAAALwEAAF9yZWxzLy5yZWxzUEsBAi0AFAAGAAgAAAAh&#10;AFr0gufbAQAABgQAAA4AAAAAAAAAAAAAAAAALgIAAGRycy9lMm9Eb2MueG1sUEsBAi0AFAAGAAgA&#10;AAAhANalYRPfAAAACwEAAA8AAAAAAAAAAAAAAAAANQQAAGRycy9kb3ducmV2LnhtbFBLBQYAAAAA&#10;BAAEAPMAAABBBQAAAAA=&#10;" strokecolor="#4472c4 [3204]" strokeweight=".5pt">
+                <v:stroke endarrow="block" joinstyle="miter"/>
+              </v:shape>
+            </w:pict>
+          </mc:Fallback>
+        </mc:AlternateContent>
+      </w:r>
+      <w:r>
+        <mc:AlternateContent>
+          <mc:Choice Requires="wps">
+            <w:drawing>
+              <wp:anchor distT="0" distB="0" distL="114300" distR="114300" simplePos="0" relativeHeight="251684864" behindDoc="0" locked="0" layoutInCell="1" allowOverlap="1" wp14:anchorId="2B75A63E" wp14:editId="13D57D4C">
+                <wp:simplePos x="0" y="0"/>
+                <wp:positionH relativeFrom="column">
+                  <wp:posOffset>5784215</wp:posOffset>
+                </wp:positionH>
+                <wp:positionV relativeFrom="paragraph">
+                  <wp:posOffset>1386205</wp:posOffset>
+                </wp:positionV>
+                <wp:extent cx="133350" cy="276225"/>
+                <wp:effectExtent l="38100" t="0" r="19050" b="47625"/>
+                <wp:wrapNone/>
+                <wp:docPr id="25" name="Straight Arrow Connector 25"/>
+                <wp:cNvGraphicFramePr/>
+                <a:graphic xmlns:a="http://schemas.openxmlformats.org/drawingml/2006/main">
+                  <a:graphicData uri="http://schemas.microsoft.com/office/word/2010/wordprocessingShape">
+                    <wps:wsp>
+                      <wps:cNvCnPr/>
+                      <wps:spPr>
+                        <a:xfrm flipH="1">
+                          <a:off x="0" y="0"/>
+                          <a:ext cx="133350" cy="276225"/>
+                        </a:xfrm>
+                        <a:prstGeom prst="straightConnector1">
+                          <a:avLst/>
+                        </a:prstGeom>
+                        <a:ln>
+                          <a:tailEnd type="triangle"/>
+                        </a:ln>
+                      </wps:spPr>
+                      <wps:style>
+                        <a:lnRef idx="1">
+                          <a:schemeClr val="accent1"/>
+                        </a:lnRef>
+                        <a:fillRef idx="0">
+                          <a:schemeClr val="accent1"/>
+                        </a:fillRef>
+                        <a:effectRef idx="0">
+                          <a:schemeClr val="accent1"/>
+                        </a:effectRef>
+                        <a:fontRef idx="minor">
+                          <a:schemeClr val="tx1"/>
+                        </a:fontRef>
+                      </wps:style>
+                      <wps:bodyPr/>
+                    </wps:wsp>
+                  </a:graphicData>
+                </a:graphic>
+              </wp:anchor>
+            </w:drawing>
+          </mc:Choice>
+          <mc:Fallback>
+            <w:pict>
+              <v:shape w14:anchorId="7FF957D2" id="Straight Arrow Connector 25" o:spid="_x0000_s1026" type="#_x0000_t32" style="position:absolute;margin-left:455.45pt;margin-top:109.15pt;width:10.5pt;height:21.75pt;flip:x;z-index:251684864;visibility:visible;mso-wrap-style:square;mso-wrap-distance-left:9pt;mso-wrap-distance-top:0;mso-wrap-distance-right:9pt;mso-wrap-distance-bottom:0;mso-position-horizontal:absolute;mso-position-horizontal-relative:text;mso-position-vertical:absolute;mso-position-vertical-relative:text" o:gfxdata="UEsDBBQABgAIAAAAIQC2gziS/gAAAOEBAAATAAAAW0NvbnRlbnRfVHlwZXNdLnhtbJSRQU7DMBBF&#10;90jcwfIWJU67QAgl6YK0S0CoHGBkTxKLZGx5TGhvj5O2G0SRWNoz/78nu9wcxkFMGNg6quQqL6RA&#10;0s5Y6ir5vt9lD1JwBDIwOMJKHpHlpr69KfdHjyxSmriSfYz+USnWPY7AufNIadK6MEJMx9ApD/oD&#10;OlTrorhX2lFEilmcO2RdNtjC5xDF9pCuTyYBB5bi6bQ4syoJ3g9WQ0ymaiLzg5KdCXlKLjvcW893&#10;SUOqXwnz5DrgnHtJTxOsQfEKIT7DmDSUCaxw7Rqn8787ZsmRM9e2VmPeBN4uqYvTtW7jvijg9N/y&#10;JsXecLq0q+WD6m8AAAD//wMAUEsDBBQABgAIAAAAIQA4/SH/1gAAAJQBAAALAAAAX3JlbHMvLnJl&#10;bHOkkMFqwzAMhu+DvYPRfXGawxijTi+j0GvpHsDYimMaW0Yy2fr2M4PBMnrbUb/Q94l/f/hMi1qR&#10;JVI2sOt6UJgd+ZiDgffL8ekFlFSbvV0oo4EbChzGx4f9GRdb25HMsYhqlCwG5lrLq9biZkxWOiqY&#10;22YiTra2kYMu1l1tQD30/bPm3wwYN0x18gb45AdQl1tp5j/sFB2T0FQ7R0nTNEV3j6o9feQzro1i&#10;OWA14Fm+Q8a1a8+Bvu/d/dMb2JY5uiPbhG/ktn4cqGU/er3pcvwCAAD//wMAUEsDBBQABgAIAAAA&#10;IQAUQNfZ3gEAABAEAAAOAAAAZHJzL2Uyb0RvYy54bWysU9mOEzEQfEfiHyy/k8mhXVCUyQplOR4Q&#10;RLvwAV5PO2PJl9pNJvl72p5kQICEQLxYPrrKVeX25u7knTgCZhtDKxezuRQQdOxsOLTyy+e3L15J&#10;kUmFTrkYoJVnyPJu+/zZZkhrWMY+ug5QMEnI6yG1sidK66bJugev8iwmCHxoInpFvMRD06EamN27&#10;Zjmf3zZDxC5h1JAz796Ph3Jb+Y0BTZ+MyUDCtZK1UR2xjk9lbLYbtT6gSr3VFxnqH1R4ZQNfOlHd&#10;K1LiK9pfqLzVGHM0NNPRN9EYq6F6YDeL+U9uHnuVoHrhcHKaYsr/j1Z/PO5R2K6VyxspgvL8Ro+E&#10;yh56Eq8R4yB2MQTOMaLgEs5rSHnNsF3Y42WV0x6L+ZNBL4yz6T23Qo2DDYpTTfs8pQ0nEpo3F6vV&#10;6obfRPPR8uXtcmRvRppClzDTO4helEkr80XWpGe8Qh0/ZGIhDLwCCtiFMpKy7k3oBJ0TGyO0Khwc&#10;FBdcXkqa4mbUX2d0djDCH8BwLkVndVI7EnYOxVFxLymtIdBiYuLqAjPWuQk4/zPwUl+gULv1b8AT&#10;ot4cA01gb0PE391Op6tkM9ZfExh9lwieYneuL1uj4barWV2+SOnrH9cV/v0jb78BAAD//wMAUEsD&#10;BBQABgAIAAAAIQBtOINf4QAAAAsBAAAPAAAAZHJzL2Rvd25yZXYueG1sTI9NT8MwDIbvSPyHyEjc&#10;WJpNmtrSdOJjPbAD0gZCHNPGtIXGqZpsK/8ec4KjX796/LjYzG4QJ5xC70mDWiQgkBpve2o1vL5U&#10;NymIEA1ZM3hCDd8YYFNeXhQmt/5MezwdYisYQiE3GroYx1zK0HToTFj4EYl3H35yJvI4tdJO5sxw&#10;N8hlkqylMz3xhc6M+NBh83U4OqY8VffZ9vP5Pd097txbXbl2mzmtr6/mu1sQEef4V4ZffVaHkp1q&#10;fyQbxKAhU0nGVQ1Lla5AcCNbKU5qTtYqBVkW8v8P5Q8AAAD//wMAUEsBAi0AFAAGAAgAAAAhALaD&#10;OJL+AAAA4QEAABMAAAAAAAAAAAAAAAAAAAAAAFtDb250ZW50X1R5cGVzXS54bWxQSwECLQAUAAYA&#10;CAAAACEAOP0h/9YAAACUAQAACwAAAAAAAAAAAAAAAAAvAQAAX3JlbHMvLnJlbHNQSwECLQAUAAYA&#10;CAAAACEAFEDX2d4BAAAQBAAADgAAAAAAAAAAAAAAAAAuAgAAZHJzL2Uyb0RvYy54bWxQSwECLQAU&#10;AAYACAAAACEAbTiDX+EAAAALAQAADwAAAAAAAAAAAAAAAAA4BAAAZHJzL2Rvd25yZXYueG1sUEsF&#10;BgAAAAAEAAQA8wAAAEYFAAAAAA==&#10;" strokecolor="#4472c4 [3204]" strokeweight=".5pt">
+                <v:stroke endarrow="block" joinstyle="miter"/>
+              </v:shape>
+            </w:pict>
+          </mc:Fallback>
+        </mc:AlternateContent>
+      </w:r>
+      <w:r>
+        <mc:AlternateContent>
+          <mc:Choice Requires="wps">
+            <w:drawing>
+              <wp:anchor distT="0" distB="0" distL="114300" distR="114300" simplePos="0" relativeHeight="251685888" behindDoc="0" locked="0" layoutInCell="1" allowOverlap="1" wp14:anchorId="0BCAE0BE" wp14:editId="14C9913D">
+                <wp:simplePos x="0" y="0"/>
+                <wp:positionH relativeFrom="column">
+                  <wp:posOffset>6069330</wp:posOffset>
+                </wp:positionH>
+                <wp:positionV relativeFrom="paragraph">
+                  <wp:posOffset>1405255</wp:posOffset>
+                </wp:positionV>
+                <wp:extent cx="45719" cy="323850"/>
+                <wp:effectExtent l="38100" t="0" r="69215" b="57150"/>
+                <wp:wrapNone/>
+                <wp:docPr id="26" name="Straight Arrow Connector 26"/>
+                <wp:cNvGraphicFramePr/>
+                <a:graphic xmlns:a="http://schemas.openxmlformats.org/drawingml/2006/main">
+                  <a:graphicData uri="http://schemas.microsoft.com/office/word/2010/wordprocessingShape">
+                    <wps:wsp>
+                      <wps:cNvCnPr/>
+                      <wps:spPr>
+                        <a:xfrm>
+                          <a:off x="0" y="0"/>
+                          <a:ext cx="45719" cy="323850"/>
+                        </a:xfrm>
+                        <a:prstGeom prst="straightConnector1">
+                          <a:avLst/>
+                        </a:prstGeom>
+                        <a:ln>
+                          <a:tailEnd type="triangle"/>
+                        </a:ln>
+                      </wps:spPr>
+                      <wps:style>
+                        <a:lnRef idx="1">
+                          <a:schemeClr val="accent1"/>
+                        </a:lnRef>
+                        <a:fillRef idx="0">
+                          <a:schemeClr val="accent1"/>
+                        </a:fillRef>
+                        <a:effectRef idx="0">
+                          <a:schemeClr val="accent1"/>
+                        </a:effectRef>
+                        <a:fontRef idx="minor">
+                          <a:schemeClr val="tx1"/>
+                        </a:fontRef>
+                      </wps:style>
+                      <wps:bodyPr/>
+                    </wps:wsp>
+                  </a:graphicData>
+                </a:graphic>
+                <wp14:sizeRelH relativeFrom="margin">
+                  <wp14:pctWidth>0</wp14:pctWidth>
+                </wp14:sizeRelH>
+                <wp14:sizeRelV relativeFrom="margin">
+                  <wp14:pctHeight>0</wp14:pctHeight>
+                </wp14:sizeRelV>
+              </wp:anchor>
+            </w:drawing>
+          </mc:Choice>
+          <mc:Fallback>
+            <w:pict>
+              <v:shape w14:anchorId="55E78075" id="Straight Arrow Connector 26" o:spid="_x0000_s1026" type="#_x0000_t32" style="position:absolute;margin-left:477.9pt;margin-top:110.65pt;width:3.6pt;height:25.5pt;z-index:251685888;visibility:visible;mso-wrap-style:square;mso-width-percent:0;mso-height-percent:0;mso-wrap-distance-left:9pt;mso-wrap-distance-top:0;mso-wrap-distance-right:9pt;mso-wrap-distance-bottom:0;mso-position-horizontal:absolute;mso-position-horizontal-relative:text;mso-position-vertical:absolute;mso-position-vertical-relative:text;mso-width-percent:0;mso-height-percent:0;mso-width-relative:margin;mso-height-relative:margin" o:gfxdata="UEsDBBQABgAIAAAAIQC2gziS/gAAAOEBAAATAAAAW0NvbnRlbnRfVHlwZXNdLnhtbJSRQU7DMBBF&#10;90jcwfIWJU67QAgl6YK0S0CoHGBkTxKLZGx5TGhvj5O2G0SRWNoz/78nu9wcxkFMGNg6quQqL6RA&#10;0s5Y6ir5vt9lD1JwBDIwOMJKHpHlpr69KfdHjyxSmriSfYz+USnWPY7AufNIadK6MEJMx9ApD/oD&#10;OlTrorhX2lFEilmcO2RdNtjC5xDF9pCuTyYBB5bi6bQ4syoJ3g9WQ0ymaiLzg5KdCXlKLjvcW893&#10;SUOqXwnz5DrgnHtJTxOsQfEKIT7DmDSUCaxw7Rqn8787ZsmRM9e2VmPeBN4uqYvTtW7jvijg9N/y&#10;JsXecLq0q+WD6m8AAAD//wMAUEsDBBQABgAIAAAAIQA4/SH/1gAAAJQBAAALAAAAX3JlbHMvLnJl&#10;bHOkkMFqwzAMhu+DvYPRfXGawxijTi+j0GvpHsDYimMaW0Yy2fr2M4PBMnrbUb/Q94l/f/hMi1qR&#10;JVI2sOt6UJgd+ZiDgffL8ekFlFSbvV0oo4EbChzGx4f9GRdb25HMsYhqlCwG5lrLq9biZkxWOiqY&#10;22YiTra2kYMu1l1tQD30/bPm3wwYN0x18gb45AdQl1tp5j/sFB2T0FQ7R0nTNEV3j6o9feQzro1i&#10;OWA14Fm+Q8a1a8+Bvu/d/dMb2JY5uiPbhG/ktn4cqGU/er3pcvwCAAD//wMAUEsDBBQABgAIAAAA&#10;IQBBKMSx2wEAAAUEAAAOAAAAZHJzL2Uyb0RvYy54bWysU9uO0zAQfUfiHyy/07RddlmqpivUBV4Q&#10;VCx8gNcZN5Z803ho2r9n7LRZBAgJxMsktufMnHM8Xt8dvRMHwGxjaOViNpcCgo6dDftWfv3y7sWt&#10;FJlU6JSLAVp5gizvNs+frYe0gmXso+sABRcJeTWkVvZEadU0WffgVZ7FBIEPTUSviJe4bzpUA1f3&#10;rlnO5zfNELFLGDXkzLv346Hc1PrGgKZPxmQg4VrJ3KhGrPGxxGazVqs9qtRbfaah/oGFVzZw06nU&#10;vSIlvqH9pZS3GmOOhmY6+iYaYzVUDaxmMf9JzUOvElQtbE5Ok035/5XVHw87FLZr5fJGiqA839ED&#10;obL7nsQbxDiIbQyBfYwoOIX9GlJeMWwbdnhe5bTDIv5o0JcvyxLH6vFp8hiOJDRvvrx+tXgtheaT&#10;q+XV7XW9guYJmzDTe4helJ9W5jOXicSi2qwOHzJxdwZeAKWxCyWSsu5t6ASdEqshtCrsHRTqnF5S&#10;miJhJF3/6ORghH8Gw2YwzbFNHUPYOhQHxQOktIZAi6kSZxeYsc5NwHnl90fgOb9AoY7o34AnRO0c&#10;A01gb0PE33Wn44WyGfMvDoy6iwWPsTvV66zW8KxVr87vogzzj+sKf3q9m+8AAAD//wMAUEsDBBQA&#10;BgAIAAAAIQCNn0Z+4AAAAAsBAAAPAAAAZHJzL2Rvd25yZXYueG1sTI/BTsMwEETvSPyDtUjcqFNH&#10;LSSNUyEkegRRONCbG7t21HgdxW4S+HqWExxnZzT7ptrOvmOjGWIbUMJykQEz2ATdopXw8f589wAs&#10;JoVadQGNhC8TYVtfX1Wq1GHCNzPuk2VUgrFUElxKfcl5bJzxKi5Cb5C8Uxi8SiQHy/WgJir3HRdZ&#10;tuZetUgfnOrNkzPNeX/xEl7t5+gF7lp+Kg7fO/uiz25KUt7ezI8bYMnM6S8Mv/iEDjUxHcMFdWSd&#10;hGK1IvQkQYhlDowSxTqndUe63IsceF3x/xvqHwAAAP//AwBQSwECLQAUAAYACAAAACEAtoM4kv4A&#10;AADhAQAAEwAAAAAAAAAAAAAAAAAAAAAAW0NvbnRlbnRfVHlwZXNdLnhtbFBLAQItABQABgAIAAAA&#10;IQA4/SH/1gAAAJQBAAALAAAAAAAAAAAAAAAAAC8BAABfcmVscy8ucmVsc1BLAQItABQABgAIAAAA&#10;IQBBKMSx2wEAAAUEAAAOAAAAAAAAAAAAAAAAAC4CAABkcnMvZTJvRG9jLnhtbFBLAQItABQABgAI&#10;AAAAIQCNn0Z+4AAAAAsBAAAPAAAAAAAAAAAAAAAAADUEAABkcnMvZG93bnJldi54bWxQSwUGAAAA&#10;AAQABADzAAAAQgUAAAAA&#10;" strokecolor="#4472c4 [3204]" strokeweight=".5pt">
+                <v:stroke endarrow="block" joinstyle="miter"/>
+              </v:shape>
+            </w:pict>
+          </mc:Fallback>
+        </mc:AlternateContent>
+      </w:r>
+      <w:r>
+        <w:rPr>
+          <w:noProof/>
+        </w:rPr>
+        <w:drawing>
+          <wp:inline distT="0" distB="0" distL="0" distR="0" wp14:anchorId="2E79C8F6" wp14:editId="35EC5B00">
+            <wp:extent cx="5731510" cy="3222625"/>
+            <wp:effectExtent l="0" t="0" r="2540" b="0"/>
+            <wp:docPr id="15" name="Picture 15"/>
+            <wp:cNvGraphicFramePr>
+              <a:graphicFrameLocks xmlns:a="http://schemas.openxmlformats.org/drawingml/2006/main" noChangeAspect="1"/>
+            </wp:cNvGraphicFramePr>
+            <a:graphic xmlns:a="http://schemas.openxmlformats.org/drawingml/2006/main">
+              <a:graphicData uri="http://schemas.openxmlformats.org/drawingml/2006/picture">
+                <pic:pic xmlns:pic="http://schemas.openxmlformats.org/drawingml/2006/picture">
+                  <pic:nvPicPr>
+                    <pic:cNvPr id="1" name=""/>
+                    <pic:cNvPicPr/>
+                  </pic:nvPicPr>
+                  <pic:blipFill>
+                    <a:blip r:embed="rId9"/>
+                    <a:stretch>
+                      <a:fillRect/>
+                    </a:stretch>
+                  </pic:blipFill>
+                  <pic:spPr>
+                    <a:xfrm>
+                      <a:off x="0" y="0"/>
+                      <a:ext cx="5731510" cy="3222625"/>
+                    </a:xfrm>
+                    <a:prstGeom prst="rect">
+                      <a:avLst/>
+                    </a:prstGeom>
+                  </pic:spPr>
+                </pic:pic>
+              </a:graphicData>
+            </a:graphic>
+          </wp:inline>
+        </w:drawing>
+      </w:r>
+    </w:p>
+    <w:p>
+      <w:pPr>
+        <w:pStyle w:val="ListParagraph"/>
+        <w:numPr>
+          <w:ilvl w:val="1"/>
+          <w:numId w:val="2"/>
+        </w:numPr>
+        <w:rPr>
+          <w:b/>
+          <w:bCs/>
+        </w:rPr>
+      </w:pPr>
+      <w:r>
+        <w:rPr>
+          <w:b/>
+          <w:bCs/>
+        </w:rPr>
+        <w:t>No. 1 (Grid user)</w:t>
+      </w:r>
+    </w:p>
+    <w:p>
+      <w:pPr>
+        <w:pStyle w:val="ListParagraph"/>
+        <w:ind w:left="1800"/>
+      </w:pPr>
+      <w:proofErr w:type="spellStart"/>
+      <w:r>
+        <w:t>Menampilkan</w:t>
+      </w:r>
+      <w:proofErr w:type="spellEnd"/>
+      <w:r>
+        <w:t xml:space="preserve"> </w:t>
+      </w:r>
+      <w:proofErr w:type="spellStart"/>
+      <w:r>
+        <w:t>Semua</w:t>
+      </w:r>
+      <w:proofErr w:type="spellEnd"/>
+      <w:r>
+        <w:t xml:space="preserve"> user yang </w:t>
+      </w:r>
+      <w:proofErr w:type="spellStart"/>
+      <w:r>
+        <w:t>masih</w:t>
+      </w:r>
+      <w:proofErr w:type="spellEnd"/>
+      <w:r>
+        <w:t xml:space="preserve"> </w:t>
+      </w:r>
+      <w:proofErr w:type="spellStart"/>
+      <w:r>
+        <w:t>aktif</w:t>
+      </w:r>
+      <w:proofErr w:type="spellEnd"/>
+      <w:r>
+        <w:t xml:space="preserve"> di system</w:t>
+      </w:r>
+    </w:p>
+    <w:p>
+      <w:pPr>
+        <w:pStyle w:val="ListParagraph"/>
+        <w:numPr>
+          <w:ilvl w:val="1"/>
+          <w:numId w:val="2"/>
+        </w:numPr>
+      </w:pPr>
+      <w:r>
+        <w:t>No. 2 (</w:t>
+      </w:r>
+      <w:proofErr w:type="spellStart"/>
+      <w:r>
+        <w:t>Tombol</w:t>
+      </w:r>
+      <w:proofErr w:type="spellEnd"/>
+      <w:r>
+        <w:t xml:space="preserve"> Add)</w:t>
+      </w:r>
+    </w:p>
+    <w:p>
+      <w:pPr>
+        <w:pStyle w:val="ListParagraph"/>
+        <w:ind w:left="1800"/>
+      </w:pPr>
+      <w:proofErr w:type="spellStart"/>
+      <w:r>
+        <w:lastRenderedPageBreak/>
+        <w:t>Menambahkan</w:t>
+      </w:r>
+      <w:proofErr w:type="spellEnd"/>
+      <w:r>
+        <w:t xml:space="preserve"> User </w:t>
+      </w:r>
+      <w:proofErr w:type="spellStart"/>
+      <w:r>
+        <w:t>baru</w:t>
+      </w:r>
+      <w:proofErr w:type="spellEnd"/>
+      <w:r>
+        <w:t xml:space="preserve"> </w:t>
+      </w:r>
+      <w:proofErr w:type="spellStart"/>
+      <w:r>
+        <w:t>ke</w:t>
+      </w:r>
+      <w:proofErr w:type="spellEnd"/>
+      <w:r>
+        <w:t xml:space="preserve"> system, </w:t>
+      </w:r>
+      <w:proofErr w:type="spellStart"/>
+      <w:r>
+        <w:t>jika</w:t>
+      </w:r>
+      <w:proofErr w:type="spellEnd"/>
+      <w:r>
+        <w:t xml:space="preserve"> di </w:t>
+      </w:r>
+      <w:proofErr w:type="spellStart"/>
+      <w:r>
+        <w:t>klik</w:t>
+      </w:r>
+      <w:proofErr w:type="spellEnd"/>
+      <w:r>
+        <w:t xml:space="preserve"> </w:t>
+      </w:r>
+      <w:proofErr w:type="spellStart"/>
+      <w:r>
+        <w:t>akan</w:t>
+      </w:r>
+      <w:proofErr w:type="spellEnd"/>
+      <w:r>
+        <w:t xml:space="preserve"> </w:t>
+      </w:r>
+      <w:proofErr w:type="spellStart"/>
+      <w:r>
+        <w:t>muncul</w:t>
+      </w:r>
+      <w:proofErr w:type="spellEnd"/>
+      <w:r>
+        <w:t xml:space="preserve"> </w:t>
+      </w:r>
+      <w:proofErr w:type="spellStart"/>
+      <w:proofErr w:type="gramStart"/>
+      <w:r>
+        <w:t>sbb</w:t>
+      </w:r>
+      <w:proofErr w:type="spellEnd"/>
+      <w:r>
+        <w:t xml:space="preserve"> :</w:t>
+      </w:r>
+      <w:proofErr w:type="gramEnd"/>
+    </w:p>
+    <w:p>
+      <w:pPr>
+        <w:pStyle w:val="ListParagraph"/>
+        <w:ind w:left="1800"/>
+      </w:pPr>
+      <w:r>
+        <w:rPr>
+          <w:noProof/>
+        </w:rPr>
+        <w:drawing>
+          <wp:inline distT="0" distB="0" distL="0" distR="0" wp14:anchorId="511D1940" wp14:editId="30639287">
+            <wp:extent cx="4578985" cy="1683256"/>
+            <wp:effectExtent l="0" t="0" r="0" b="0"/>
+            <wp:docPr id="36" name="Picture 36"/>
+            <wp:cNvGraphicFramePr>
+              <a:graphicFrameLocks xmlns:a="http://schemas.openxmlformats.org/drawingml/2006/main" noChangeAspect="1"/>
+            </wp:cNvGraphicFramePr>
+            <a:graphic xmlns:a="http://schemas.openxmlformats.org/drawingml/2006/main">
+              <a:graphicData uri="http://schemas.openxmlformats.org/drawingml/2006/picture">
+                <pic:pic xmlns:pic="http://schemas.openxmlformats.org/drawingml/2006/picture">
+                  <pic:nvPicPr>
+                    <pic:cNvPr id="1" name=""/>
+                    <pic:cNvPicPr/>
+                  </pic:nvPicPr>
+                  <pic:blipFill>
+                    <a:blip r:embed="rId10"/>
+                    <a:stretch>
+                      <a:fillRect/>
+                    </a:stretch>
+                  </pic:blipFill>
+                  <pic:spPr>
+                    <a:xfrm>
+                      <a:off x="0" y="0"/>
+                      <a:ext cx="4585421" cy="1685622"/>
+                    </a:xfrm>
+                    <a:prstGeom prst="rect">
+                      <a:avLst/>
+                    </a:prstGeom>
+                  </pic:spPr>
+                </pic:pic>
+              </a:graphicData>
+            </a:graphic>
+          </wp:inline>
+        </w:drawing>
+      </w:r>
+    </w:p>
+    <w:p>
+      <w:pPr>
+        <w:pStyle w:val="ListParagraph"/>
+        <w:ind w:left="1800"/>
+      </w:pPr>
+      <w:proofErr w:type="spellStart"/>
+      <w:r>
+        <w:t>Tinggal</w:t>
+      </w:r>
+      <w:proofErr w:type="spellEnd"/>
+      <w:r>
+        <w:t xml:space="preserve"> </w:t>
+      </w:r>
+      <w:proofErr w:type="spellStart"/>
+      <w:r>
+        <w:t>Ketikkan</w:t>
+      </w:r>
+      <w:proofErr w:type="spellEnd"/>
+      <w:r>
+        <w:t xml:space="preserve"> Nama Role dan </w:t>
+      </w:r>
+      <w:proofErr w:type="spellStart"/>
+      <w:r>
+        <w:t>kemudian</w:t>
+      </w:r>
+      <w:proofErr w:type="spellEnd"/>
+      <w:r>
+        <w:t xml:space="preserve"> </w:t>
+      </w:r>
+      <w:proofErr w:type="spellStart"/>
+      <w:r>
+        <w:t>Simpan</w:t>
+      </w:r>
+      <w:proofErr w:type="spellEnd"/>
+    </w:p>
+    <w:p>
+      <w:pPr>
+        <w:pStyle w:val="ListParagraph"/>
+        <w:numPr>
+          <w:ilvl w:val="1"/>
+          <w:numId w:val="2"/>
+        </w:numPr>
+      </w:pPr>
+      <w:r>
+        <w:t>No. 3 (Export)</w:t>
+      </w:r>
+    </w:p>
+    <w:p>
+      <w:pPr>
+        <w:pStyle w:val="ListParagraph"/>
+        <w:ind w:left="1800"/>
+      </w:pPr>
+      <w:r>
+        <w:t xml:space="preserve">Export User yang </w:t>
+      </w:r>
+      <w:proofErr w:type="spellStart"/>
+      <w:r>
+        <w:t>tampil</w:t>
+      </w:r>
+      <w:proofErr w:type="spellEnd"/>
+      <w:r>
+        <w:t xml:space="preserve"> di Grid User</w:t>
+      </w:r>
+    </w:p>
+    <w:p>
+      <w:pPr>
+        <w:pStyle w:val="ListParagraph"/>
+        <w:numPr>
+          <w:ilvl w:val="1"/>
+          <w:numId w:val="2"/>
+        </w:numPr>
+      </w:pPr>
+      <w:r>
+        <w:t>No. 4 (Search)</w:t>
+      </w:r>
+    </w:p>
+    <w:p>
+      <w:pPr>
+        <w:pStyle w:val="ListParagraph"/>
+        <w:ind w:left="1800"/>
+      </w:pPr>
+      <w:r>
+        <w:t xml:space="preserve">Search data yang </w:t>
+      </w:r>
+      <w:proofErr w:type="spellStart"/>
+      <w:r>
+        <w:t>ada</w:t>
+      </w:r>
+      <w:proofErr w:type="spellEnd"/>
+      <w:r>
+        <w:t xml:space="preserve"> di Grid User</w:t>
+      </w:r>
+    </w:p>
+    <w:p>
+      <w:pPr>
+        <w:pStyle w:val="ListParagraph"/>
+        <w:numPr>
+          <w:ilvl w:val="1"/>
+          <w:numId w:val="2"/>
+        </w:numPr>
+      </w:pPr>
+      <w:r>
+        <w:t>No. 5 (Edit)</w:t>
+      </w:r>
+    </w:p>
+    <w:p>
+      <w:pPr>
+        <w:pStyle w:val="ListParagraph"/>
+        <w:ind w:left="1800"/>
+      </w:pPr>
+      <w:proofErr w:type="spellStart"/>
+      <w:r>
+        <w:t>Modifikasi</w:t>
+      </w:r>
+      <w:proofErr w:type="spellEnd"/>
+      <w:r>
+        <w:t xml:space="preserve"> data yang </w:t>
+      </w:r>
+      <w:proofErr w:type="spellStart"/>
+      <w:r>
+        <w:t>sudah</w:t>
+      </w:r>
+      <w:proofErr w:type="spellEnd"/>
+      <w:r>
+        <w:t xml:space="preserve"> </w:t>
+      </w:r>
+      <w:proofErr w:type="spellStart"/>
+      <w:r>
+        <w:t>ada</w:t>
+      </w:r>
+      <w:proofErr w:type="spellEnd"/>
+    </w:p>
+    <w:p>
+      <w:pPr>
+        <w:pStyle w:val="ListParagraph"/>
+        <w:numPr>
+          <w:ilvl w:val="1"/>
+          <w:numId w:val="2"/>
+        </w:numPr>
+      </w:pPr>
+      <w:r>
+        <w:t>No. 6 (Delete)</w:t>
+      </w:r>
+    </w:p>
+    <w:p>
+      <w:pPr>
+        <w:pStyle w:val="ListParagraph"/>
+        <w:ind w:left="1800"/>
+      </w:pPr>
+      <w:r>
+        <w:t>Delete / De-Active Use</w:t>
+      </w:r>
+    </w:p>
+    <w:p>
+      <w:pPr>
+        <w:pStyle w:val="ListParagraph"/>
+        <w:numPr>
+          <w:ilvl w:val="1"/>
+          <w:numId w:val="2"/>
+        </w:numPr>
+      </w:pPr>
+      <w:r>
+        <w:t>No. 7 (</w:t>
+      </w:r>
+      <w:proofErr w:type="spellStart"/>
+      <w:r>
+        <w:t>Hak</w:t>
+      </w:r>
+      <w:proofErr w:type="spellEnd"/>
+      <w:r>
+        <w:t xml:space="preserve"> </w:t>
+      </w:r>
+      <w:proofErr w:type="spellStart"/>
+      <w:r>
+        <w:t>Akses</w:t>
+      </w:r>
+      <w:proofErr w:type="spellEnd"/>
+      <w:r>
+        <w:t>)</w:t>
+      </w:r>
+    </w:p>
+    <w:p>
+      <w:pPr>
+        <w:pStyle w:val="ListParagraph"/>
+        <w:ind w:left="1800"/>
+      </w:pPr>
+      <w:r>
+        <w:t xml:space="preserve">Jika </w:t>
+      </w:r>
+      <w:proofErr w:type="spellStart"/>
+      <w:r>
+        <w:t>tombol</w:t>
+      </w:r>
+      <w:proofErr w:type="spellEnd"/>
+      <w:r>
+        <w:t xml:space="preserve"> </w:t>
+      </w:r>
+      <w:proofErr w:type="spellStart"/>
+      <w:r>
+        <w:t>ini</w:t>
+      </w:r>
+      <w:proofErr w:type="spellEnd"/>
+      <w:r>
+        <w:t xml:space="preserve"> di </w:t>
+      </w:r>
+      <w:proofErr w:type="spellStart"/>
+      <w:r>
+        <w:t>klik</w:t>
+      </w:r>
+      <w:proofErr w:type="spellEnd"/>
+      <w:r>
+        <w:t xml:space="preserve"> </w:t>
+      </w:r>
+      <w:proofErr w:type="spellStart"/>
+      <w:r>
+        <w:t>maka</w:t>
+      </w:r>
+      <w:proofErr w:type="spellEnd"/>
+      <w:r>
+        <w:t xml:space="preserve"> </w:t>
+      </w:r>
+      <w:proofErr w:type="spellStart"/>
+      <w:r>
+        <w:t>akan</w:t>
+      </w:r>
+      <w:proofErr w:type="spellEnd"/>
+      <w:r>
+        <w:t xml:space="preserve"> </w:t>
+      </w:r>
+      <w:proofErr w:type="spellStart"/>
+      <w:r>
+        <w:t>muncul</w:t>
+      </w:r>
+      <w:proofErr w:type="spellEnd"/>
+      <w:r>
+        <w:t xml:space="preserve"> </w:t>
+      </w:r>
+      <w:proofErr w:type="spellStart"/>
+      <w:proofErr w:type="gramStart"/>
+      <w:r>
+        <w:t>sbb</w:t>
+      </w:r>
+      <w:proofErr w:type="spellEnd"/>
+      <w:r>
+        <w:t xml:space="preserve"> :</w:t>
+      </w:r>
+      <w:proofErr w:type="gramEnd"/>
+    </w:p>
+    <w:p>
+      <w:pPr>
+        <w:pStyle w:val="ListParagraph"/>
+        <w:ind w:left="1800"/>
+      </w:pPr>
+      <w:r>
+        <w:rPr>
+          <w:noProof/>
+        </w:rPr>
+        <w:drawing>
+          <wp:inline distT="0" distB="0" distL="0" distR="0" wp14:anchorId="594F124A" wp14:editId="5A4A1524">
+            <wp:extent cx="4293235" cy="2413934"/>
+            <wp:effectExtent l="0" t="0" r="0" b="5715"/>
+            <wp:docPr id="37" name="Picture 37"/>
+            <wp:cNvGraphicFramePr>
+              <a:graphicFrameLocks xmlns:a="http://schemas.openxmlformats.org/drawingml/2006/main" noChangeAspect="1"/>
+            </wp:cNvGraphicFramePr>
+            <a:graphic xmlns:a="http://schemas.openxmlformats.org/drawingml/2006/main">
+              <a:graphicData uri="http://schemas.openxmlformats.org/drawingml/2006/picture">
+                <pic:pic xmlns:pic="http://schemas.openxmlformats.org/drawingml/2006/picture">
+                  <pic:nvPicPr>
+                    <pic:cNvPr id="1" name=""/>
+                    <pic:cNvPicPr/>
+                  </pic:nvPicPr>
+                  <pic:blipFill>
+                    <a:blip r:embed="rId11"/>
+                    <a:stretch>
+                      <a:fillRect/>
+                    </a:stretch>
+                  </pic:blipFill>
+                  <pic:spPr>
+                    <a:xfrm>
+                      <a:off x="0" y="0"/>
+                      <a:ext cx="4297504" cy="2416335"/>
+                    </a:xfrm>
+                    <a:prstGeom prst="rect">
+                      <a:avLst/>
+                    </a:prstGeom>
+                  </pic:spPr>
+                </pic:pic>
+              </a:graphicData>
+            </a:graphic>
+          </wp:inline>
+        </w:drawing>
+      </w:r>
+    </w:p>
+    <w:p>
+      <w:pPr>
+        <w:pStyle w:val="ListParagraph"/>
+        <w:ind w:left="1800"/>
+      </w:pPr>
+      <w:proofErr w:type="spellStart"/>
+      <w:r>
+        <w:t>Silahkan</w:t>
+      </w:r>
+      <w:proofErr w:type="spellEnd"/>
+      <w:r>
+        <w:t xml:space="preserve"> </w:t>
+      </w:r>
+      <w:proofErr w:type="spellStart"/>
+      <w:r>
+        <w:t>Pilih</w:t>
+      </w:r>
+      <w:proofErr w:type="spellEnd"/>
+      <w:r>
+        <w:t xml:space="preserve"> </w:t>
+      </w:r>
+      <w:proofErr w:type="spellStart"/>
+      <w:r>
+        <w:t>dengan</w:t>
+      </w:r>
+      <w:proofErr w:type="spellEnd"/>
+      <w:r>
+        <w:t xml:space="preserve"> </w:t>
+      </w:r>
+      <w:proofErr w:type="spellStart"/>
+      <w:r>
+        <w:t>memberi</w:t>
+      </w:r>
+      <w:proofErr w:type="spellEnd"/>
+      <w:r>
+        <w:t xml:space="preserve"> </w:t>
+      </w:r>
+      <w:proofErr w:type="spellStart"/>
+      <w:r>
+        <w:t>tanda</w:t>
+      </w:r>
+      <w:proofErr w:type="spellEnd"/>
+      <w:r>
+        <w:t xml:space="preserve"> checklist di item yang </w:t>
+      </w:r>
+      <w:proofErr w:type="spellStart"/>
+      <w:r>
+        <w:t>akan</w:t>
+      </w:r>
+      <w:proofErr w:type="spellEnd"/>
+      <w:r>
+        <w:t xml:space="preserve"> di </w:t>
+      </w:r>
+      <w:proofErr w:type="spellStart"/>
+      <w:r>
+        <w:t>berikan</w:t>
+      </w:r>
+      <w:proofErr w:type="spellEnd"/>
+      <w:r>
+        <w:t xml:space="preserve"> </w:t>
+      </w:r>
+      <w:proofErr w:type="spellStart"/>
+      <w:r>
+        <w:t>hak</w:t>
+      </w:r>
+      <w:proofErr w:type="spellEnd"/>
+      <w:r>
+        <w:t xml:space="preserve"> </w:t>
+      </w:r>
+      <w:proofErr w:type="spellStart"/>
+      <w:r>
+        <w:t>akses</w:t>
+      </w:r>
+      <w:proofErr w:type="spellEnd"/>
+      <w:r>
+        <w:t xml:space="preserve"> </w:t>
+      </w:r>
+      <w:proofErr w:type="spellStart"/>
+      <w:r>
+        <w:t>untuk</w:t>
+      </w:r>
+      <w:proofErr w:type="spellEnd"/>
+      <w:r>
+        <w:t xml:space="preserve"> user yang di </w:t>
+      </w:r>
+      <w:proofErr w:type="spellStart"/>
+      <w:r>
+        <w:t>pilh</w:t>
+      </w:r>
+      <w:proofErr w:type="spellEnd"/>
+      <w:r>
+        <w:t xml:space="preserve">, </w:t>
+      </w:r>
+      <w:proofErr w:type="spellStart"/>
+      <w:r>
+        <w:t>kemudian</w:t>
+      </w:r>
+      <w:proofErr w:type="spellEnd"/>
+      <w:r>
+        <w:t xml:space="preserve"> </w:t>
+      </w:r>
+      <w:proofErr w:type="spellStart"/>
+      <w:r>
+        <w:t>klik</w:t>
+      </w:r>
+      <w:proofErr w:type="spellEnd"/>
+      <w:r>
+        <w:t xml:space="preserve"> </w:t>
+      </w:r>
+      <w:proofErr w:type="spellStart"/>
+      <w:r>
+        <w:t>simpan</w:t>
+      </w:r>
+      <w:proofErr w:type="spellEnd"/>
+      <w:r>
+        <w:t xml:space="preserve"> di </w:t>
+      </w:r>
+      <w:proofErr w:type="spellStart"/>
+      <w:r>
+        <w:t>bagian</w:t>
+      </w:r>
+      <w:proofErr w:type="spellEnd"/>
+      <w:r>
+        <w:t xml:space="preserve"> paling </w:t>
+      </w:r>
+      <w:proofErr w:type="spellStart"/>
+      <w:r>
+        <w:t>bawah</w:t>
+      </w:r>
+      <w:proofErr w:type="spellEnd"/>
+    </w:p>
+    <w:p>
+      <w:pPr>
+        <w:pStyle w:val="ListParagraph"/>
+        <w:numPr>
+          <w:ilvl w:val="0"/>
+          <w:numId w:val="1"/>
+        </w:numPr>
+      </w:pPr>
+      <w:r>
+        <w:t>Master Article</w:t>
+      </w:r>
+    </w:p>
+    <w:p>
+      <w:pPr>
+        <w:pStyle w:val="ListParagraph"/>
+      </w:pPr>
+      <w:r>
+        <w:rPr>
+          <w:noProof/>
+        </w:rPr>
+        <w:lastRenderedPageBreak/>
+        <w:drawing>
+          <wp:inline distT="0" distB="0" distL="0" distR="0" wp14:anchorId="312BDF83" wp14:editId="25119C3E">
+            <wp:extent cx="5731510" cy="3222625"/>
+            <wp:effectExtent l="0" t="0" r="2540" b="0"/>
+            <wp:docPr id="38" name="Picture 38"/>
+            <wp:cNvGraphicFramePr>
+              <a:graphicFrameLocks xmlns:a="http://schemas.openxmlformats.org/drawingml/2006/main" noChangeAspect="1"/>
+            </wp:cNvGraphicFramePr>
+            <a:graphic xmlns:a="http://schemas.openxmlformats.org/drawingml/2006/main">
+              <a:graphicData uri="http://schemas.openxmlformats.org/drawingml/2006/picture">
+                <pic:pic xmlns:pic="http://schemas.openxmlformats.org/drawingml/2006/picture">
+                  <pic:nvPicPr>
+                    <pic:cNvPr id="1" name=""/>
+                    <pic:cNvPicPr/>
+                  </pic:nvPicPr>
+                  <pic:blipFill>
+                    <a:blip r:embed="rId12"/>
+                    <a:stretch>
+                      <a:fillRect/>
+                    </a:stretch>
+                  </pic:blipFill>
+                  <pic:spPr>
+                    <a:xfrm>
+                      <a:off x="0" y="0"/>
+                      <a:ext cx="5731510" cy="3222625"/>
+                    </a:xfrm>
+                    <a:prstGeom prst="rect">
+                      <a:avLst/>
+                    </a:prstGeom>
+                  </pic:spPr>
+                </pic:pic>
+              </a:graphicData>
+            </a:graphic>
+          </wp:inline>
+        </w:drawing>
+      </w:r>
+    </w:p>
+    <w:p>
+      <w:pPr>
+        <w:pStyle w:val="ListParagraph"/>
+      </w:pPr>
+      <w:r>
+        <w:t xml:space="preserve">Di menu master article </w:t>
+      </w:r>
+      <w:proofErr w:type="spellStart"/>
+      <w:r>
+        <w:t>akan</w:t>
+      </w:r>
+      <w:proofErr w:type="spellEnd"/>
+      <w:r>
+        <w:t xml:space="preserve"> </w:t>
+      </w:r>
+      <w:proofErr w:type="spellStart"/>
+      <w:r>
+        <w:t>ada</w:t>
+      </w:r>
+      <w:proofErr w:type="spellEnd"/>
+      <w:r>
+        <w:t xml:space="preserve"> submenu </w:t>
+      </w:r>
+      <w:proofErr w:type="spellStart"/>
+      <w:r>
+        <w:t>Warna</w:t>
+      </w:r>
+      <w:proofErr w:type="spellEnd"/>
+      <w:r>
+        <w:t xml:space="preserve">, Motif, Size dan Sex. Di menu </w:t>
+      </w:r>
+      <w:proofErr w:type="spellStart"/>
+      <w:r>
+        <w:t>ini</w:t>
+      </w:r>
+      <w:proofErr w:type="spellEnd"/>
+      <w:r>
+        <w:t xml:space="preserve"> </w:t>
+      </w:r>
+      <w:proofErr w:type="spellStart"/>
+      <w:r>
+        <w:t>harus</w:t>
+      </w:r>
+      <w:proofErr w:type="spellEnd"/>
+      <w:r>
+        <w:t xml:space="preserve"> di </w:t>
+      </w:r>
+      <w:proofErr w:type="spellStart"/>
+      <w:r>
+        <w:t>definisikan</w:t>
+      </w:r>
+      <w:proofErr w:type="spellEnd"/>
+      <w:r>
+        <w:t xml:space="preserve"> </w:t>
+      </w:r>
+      <w:proofErr w:type="spellStart"/>
+      <w:r>
+        <w:t>dulu</w:t>
+      </w:r>
+      <w:proofErr w:type="spellEnd"/>
+      <w:r>
+        <w:t xml:space="preserve"> masing2 </w:t>
+      </w:r>
+      <w:proofErr w:type="spellStart"/>
+      <w:r>
+        <w:t>jenis</w:t>
+      </w:r>
+      <w:proofErr w:type="spellEnd"/>
+      <w:r>
+        <w:t xml:space="preserve"> article </w:t>
+      </w:r>
+      <w:proofErr w:type="spellStart"/>
+      <w:r>
+        <w:t>warna</w:t>
+      </w:r>
+      <w:proofErr w:type="spellEnd"/>
+      <w:r>
+        <w:t xml:space="preserve">, motif, size dan Sex </w:t>
+      </w:r>
+      <w:proofErr w:type="spellStart"/>
+      <w:r>
+        <w:t>sebelum</w:t>
+      </w:r>
+      <w:proofErr w:type="spellEnd"/>
+      <w:r>
+        <w:t xml:space="preserve"> </w:t>
+      </w:r>
+      <w:proofErr w:type="spellStart"/>
+      <w:r>
+        <w:t>melakukan</w:t>
+      </w:r>
+      <w:proofErr w:type="spellEnd"/>
+      <w:r>
+        <w:t xml:space="preserve"> input Item Master Data</w:t>
+      </w:r>
+      <w:r>
+        <w:t>.</w:t>
+      </w:r>
+    </w:p>
+    <w:p>
+      <w:pPr>
+        <w:pStyle w:val="ListParagraph"/>
+        <w:numPr>
+          <w:ilvl w:val="0"/>
+          <w:numId w:val="1"/>
+        </w:numPr>
+      </w:pPr>
+    </w:p>
+    <w:p>
+      <w:pPr>
+        <w:pStyle w:val="ListParagraph"/>
+        <w:ind w:left="1800"/>
+      </w:pPr>
+    </w:p>
+    <w:p>
+      <w:pPr>
+        <w:pStyle w:val="ListParagraph"/>
+        <w:ind w:left="1080"/>
+      </w:pPr>
+    </w:p>
+    <w:p>
+      <w:pPr>
+        <w:pStyle w:val="ListParagraph"/>
+        <w:ind w:left="1080"/>
+      </w:pPr>
     </w:p>
     <w:sectPr>
-      <w:headerReference w:type="default" r:id="rId9"/>
+      <w:headerReference w:type="default" r:id="rId13"/>
       <w:pgSz w:w="11906" w:h="16838"/>
       <w:pgMar w:top="1440" w:right="1440" w:bottom="1440" w:left="1440" w:header="708" w:footer="708" w:gutter="0"/>
       <w:cols w:space="708"/>
@@ -1826,11 +4277,89 @@
         <w:color w:val="000000"/>
       </w:rPr>
     </w:pPr>
+    <w:proofErr w:type="spellStart"/>
     <w:r>
       <w:rPr>
         <w:color w:val="000000"/>
       </w:rPr>
-      <w:t>Bibis luhur RT 07 RW 21 Kelurahan Nusukan Kecamatan Banjarsari Surakarta. 081325058258</w:t>
+      <w:t>Bibis</w:t>
+    </w:r>
+    <w:proofErr w:type="spellEnd"/>
+    <w:r>
+      <w:rPr>
+        <w:color w:val="000000"/>
+      </w:rPr>
+      <w:t xml:space="preserve"> </w:t>
+    </w:r>
+    <w:proofErr w:type="spellStart"/>
+    <w:r>
+      <w:rPr>
+        <w:color w:val="000000"/>
+      </w:rPr>
+      <w:t>luhur</w:t>
+    </w:r>
+    <w:proofErr w:type="spellEnd"/>
+    <w:r>
+      <w:rPr>
+        <w:color w:val="000000"/>
+      </w:rPr>
+      <w:t xml:space="preserve"> RT 07 RW 21 </w:t>
+    </w:r>
+    <w:proofErr w:type="spellStart"/>
+    <w:r>
+      <w:rPr>
+        <w:color w:val="000000"/>
+      </w:rPr>
+      <w:t>Kelurahan</w:t>
+    </w:r>
+    <w:proofErr w:type="spellEnd"/>
+    <w:r>
+      <w:rPr>
+        <w:color w:val="000000"/>
+      </w:rPr>
+      <w:t xml:space="preserve"> </w:t>
+    </w:r>
+    <w:proofErr w:type="spellStart"/>
+    <w:r>
+      <w:rPr>
+        <w:color w:val="000000"/>
+      </w:rPr>
+      <w:t>Nusukan</w:t>
+    </w:r>
+    <w:proofErr w:type="spellEnd"/>
+    <w:r>
+      <w:rPr>
+        <w:color w:val="000000"/>
+      </w:rPr>
+      <w:t xml:space="preserve"> </w:t>
+    </w:r>
+    <w:proofErr w:type="spellStart"/>
+    <w:r>
+      <w:rPr>
+        <w:color w:val="000000"/>
+      </w:rPr>
+      <w:t>Kecamatan</w:t>
+    </w:r>
+    <w:proofErr w:type="spellEnd"/>
+    <w:r>
+      <w:rPr>
+        <w:color w:val="000000"/>
+      </w:rPr>
+      <w:t xml:space="preserve"> </w:t>
+    </w:r>
+    <w:proofErr w:type="spellStart"/>
+    <w:r>
+      <w:rPr>
+        <w:color w:val="000000"/>
+      </w:rPr>
+      <w:t>Banjarsari</w:t>
+    </w:r>
+    <w:proofErr w:type="spellEnd"/>
+    <w:r>
+      <w:rPr>
+        <w:color w:val="000000"/>
+      </w:rPr>
+      <w:t xml:space="preserve"> Surakarta. 081325058258</w:t>
     </w:r>
   </w:p>
 </w:hdr>
@@ -1839,9 +4368,122 @@
 <file path=word/numbering.xml><?xml version="1.0" encoding="utf-8"?>
 <w:numbering xmlns:wpc="http://schemas.microsoft.com/office/word/2010/wordprocessingCanvas" xmlns:cx="http://schemas.microsoft.com/office/drawing/2014/chartex" xmlns:cx1="http://schemas.microsoft.com/office/drawing/2015/9/8/chartex" xmlns:cx2="http://schemas.microsoft.com/office/drawing/2015/10/21/chartex" xmlns:cx3="http://schemas.microsoft.com/office/drawing/2016/5/9/chartex" xmlns:cx4="http://schemas.microsoft.com/office/drawing/2016/5/10/chartex" xmlns:cx5="http://schemas.microsoft.com/office/drawing/2016/5/11/chartex" xmlns:cx6="http://schemas.microsoft.com/office/drawing/2016/5/12/chartex" xmlns:cx7="http://schemas.microsoft.com/office/drawing/2016/5/13/chartex" xmlns:cx8="http://schemas.microsoft.com/office/drawing/2016/5/14/chartex" xmlns:mc="http://schemas.openxmlformats.org/markup-compatibility/2006" xmlns:aink="http://schemas.microsoft.com/office/drawing/2016/ink" xmlns:am3d="http://schemas.microsoft.com/office/drawing/2017/model3d" xmlns:o="urn:schemas-microsoft-com:office:office" xmlns:r="http://schemas.openxmlformats.org/officeDocument/2006/relationships" xmlns:m="http://schemas.openxmlformats.org/officeDocument/2006/math" xmlns:v="urn:schemas-microsoft-com:vml" xmlns:wp14="http://schemas.microsoft.com/office/word/2010/wordprocessingDrawing" xmlns:wp="http://schemas.openxmlformats.org/drawingml/2006/wordprocessingDrawing" xmlns:w10="urn:schemas-microsoft-com:office:word" xmlns:w="http://schemas.openxmlformats.org/wordprocessingml/2006/main" xmlns:w14="http://schemas.microsoft.com/office/word/2010/wordml" xmlns:w15="http://schemas.microsoft.com/office/word/2012/wordml" xmlns:w16cex="http://schemas.microsoft.com/office/word/2018/wordml/cex" xmlns:w16cid="http://schemas.microsoft.com/office/word/2016/wordml/cid" xmlns:w16="http://schemas.microsoft.com/office/word/2018/wordml" xmlns:w16se="http://schemas.microsoft.com/office/word/2015/wordml/symex" xmlns:wpg="http://schemas.microsoft.com/office/word/2010/wordprocessingGroup" xmlns:wpi="http://schemas.microsoft.com/office/word/2010/wordprocessingInk" xmlns:wne="http://schemas.microsoft.com/office/word/2006/wordml" xmlns:wps="http://schemas.microsoft.com/office/word/2010/wordprocessingShape" mc:Ignorable="w14 w15 w16se w16cid w16 w16cex wp14">
   <w:abstractNum w:abstractNumId="0" w15:restartNumberingAfterBreak="0">
+    <w:nsid w:val="149B2BD9"/>
+    <w:multiLevelType w:val="hybridMultilevel"/>
+    <w:tmpl w:val="DE2AB216"/>
+    <w:lvl w:ilvl="0" w:tplc="04090001">
+      <w:start w:val="1"/>
+      <w:numFmt w:val="bullet"/>
+      <w:lvlText w:val=""/>
+      <w:lvlJc w:val="left"/>
+      <w:pPr>
+        <w:ind w:left="2520" w:hanging="360"/>
+      </w:pPr>
+      <w:rPr>
+        <w:rFonts w:ascii="Symbol" w:hAnsi="Symbol" w:hint="default"/>
+      </w:rPr>
+    </w:lvl>
+    <w:lvl w:ilvl="1" w:tplc="04090003" w:tentative="1">
+      <w:start w:val="1"/>
+      <w:numFmt w:val="bullet"/>
+      <w:lvlText w:val="o"/>
+      <w:lvlJc w:val="left"/>
+      <w:pPr>
+        <w:ind w:left="3240" w:hanging="360"/>
+      </w:pPr>
+      <w:rPr>
+        <w:rFonts w:ascii="Courier New" w:hAnsi="Courier New" w:cs="Courier New" w:hint="default"/>
+      </w:rPr>
+    </w:lvl>
+    <w:lvl w:ilvl="2" w:tplc="04090005" w:tentative="1">
+      <w:start w:val="1"/>
+      <w:numFmt w:val="bullet"/>
+      <w:lvlText w:val=""/>
+      <w:lvlJc w:val="left"/>
+      <w:pPr>
+        <w:ind w:left="3960" w:hanging="360"/>
+      </w:pPr>
+      <w:rPr>
+        <w:rFonts w:ascii="Wingdings" w:hAnsi="Wingdings" w:hint="default"/>
+      </w:rPr>
+    </w:lvl>
+    <w:lvl w:ilvl="3" w:tplc="04090001" w:tentative="1">
+      <w:start w:val="1"/>
+      <w:numFmt w:val="bullet"/>
+      <w:lvlText w:val=""/>
+      <w:lvlJc w:val="left"/>
+      <w:pPr>
+        <w:ind w:left="4680" w:hanging="360"/>
+      </w:pPr>
+      <w:rPr>
+        <w:rFonts w:ascii="Symbol" w:hAnsi="Symbol" w:hint="default"/>
+      </w:rPr>
+    </w:lvl>
+    <w:lvl w:ilvl="4" w:tplc="04090003" w:tentative="1">
+      <w:start w:val="1"/>
+      <w:numFmt w:val="bullet"/>
+      <w:lvlText w:val="o"/>
+      <w:lvlJc w:val="left"/>
+      <w:pPr>
+        <w:ind w:left="5400" w:hanging="360"/>
+      </w:pPr>
+      <w:rPr>
+        <w:rFonts w:ascii="Courier New" w:hAnsi="Courier New" w:cs="Courier New" w:hint="default"/>
+      </w:rPr>
+    </w:lvl>
+    <w:lvl w:ilvl="5" w:tplc="04090005" w:tentative="1">
+      <w:start w:val="1"/>
+      <w:numFmt w:val="bullet"/>
+      <w:lvlText w:val=""/>
+      <w:lvlJc w:val="left"/>
+      <w:pPr>
+        <w:ind w:left="6120" w:hanging="360"/>
+      </w:pPr>
+      <w:rPr>
+        <w:rFonts w:ascii="Wingdings" w:hAnsi="Wingdings" w:hint="default"/>
+      </w:rPr>
+    </w:lvl>
+    <w:lvl w:ilvl="6" w:tplc="04090001" w:tentative="1">
+      <w:start w:val="1"/>
+      <w:numFmt w:val="bullet"/>
+      <w:lvlText w:val=""/>
+      <w:lvlJc w:val="left"/>
+      <w:pPr>
+        <w:ind w:left="6840" w:hanging="360"/>
+      </w:pPr>
+      <w:rPr>
+        <w:rFonts w:ascii="Symbol" w:hAnsi="Symbol" w:hint="default"/>
+      </w:rPr>
+    </w:lvl>
+    <w:lvl w:ilvl="7" w:tplc="04090003" w:tentative="1">
+      <w:start w:val="1"/>
+      <w:numFmt w:val="bullet"/>
+      <w:lvlText w:val="o"/>
+      <w:lvlJc w:val="left"/>
+      <w:pPr>
+        <w:ind w:left="7560" w:hanging="360"/>
+      </w:pPr>
+      <w:rPr>
+        <w:rFonts w:ascii="Courier New" w:hAnsi="Courier New" w:cs="Courier New" w:hint="default"/>
+      </w:rPr>
+    </w:lvl>
+    <w:lvl w:ilvl="8" w:tplc="04090005" w:tentative="1">
+      <w:start w:val="1"/>
+      <w:numFmt w:val="bullet"/>
+      <w:lvlText w:val=""/>
+      <w:lvlJc w:val="left"/>
+      <w:pPr>
+        <w:ind w:left="8280" w:hanging="360"/>
+      </w:pPr>
+      <w:rPr>
+        <w:rFonts w:ascii="Wingdings" w:hAnsi="Wingdings" w:hint="default"/>
+      </w:rPr>
+    </w:lvl>
+  </w:abstractNum>
+  <w:abstractNum w:abstractNumId="1" w15:restartNumberingAfterBreak="0">
     <w:nsid w:val="189A126B"/>
     <w:multiLevelType w:val="hybridMultilevel"/>
-    <w:tmpl w:val="EA62712C"/>
+    <w:tmpl w:val="8DC07218"/>
     <w:lvl w:ilvl="0" w:tplc="3809000F">
       <w:start w:val="1"/>
       <w:numFmt w:val="decimal"/>
@@ -1924,10 +4566,96 @@
       </w:pPr>
     </w:lvl>
   </w:abstractNum>
-  <w:abstractNum w:abstractNumId="1" w15:restartNumberingAfterBreak="0">
+  <w:abstractNum w:abstractNumId="2" w15:restartNumberingAfterBreak="0">
+    <w:nsid w:val="271B7681"/>
+    <w:multiLevelType w:val="hybridMultilevel"/>
+    <w:tmpl w:val="ECC6E932"/>
+    <w:lvl w:ilvl="0" w:tplc="0409000F">
+      <w:start w:val="1"/>
+      <w:numFmt w:val="decimal"/>
+      <w:lvlText w:val="%1."/>
+      <w:lvlJc w:val="left"/>
+      <w:pPr>
+        <w:ind w:left="720" w:hanging="360"/>
+      </w:pPr>
+    </w:lvl>
+    <w:lvl w:ilvl="1" w:tplc="04090019" w:tentative="1">
+      <w:start w:val="1"/>
+      <w:numFmt w:val="lowerLetter"/>
+      <w:lvlText w:val="%2."/>
+      <w:lvlJc w:val="left"/>
+      <w:pPr>
+        <w:ind w:left="1440" w:hanging="360"/>
+      </w:pPr>
+    </w:lvl>
+    <w:lvl w:ilvl="2" w:tplc="0409001B" w:tentative="1">
+      <w:start w:val="1"/>
+      <w:numFmt w:val="lowerRoman"/>
+      <w:lvlText w:val="%3."/>
+      <w:lvlJc w:val="right"/>
+      <w:pPr>
+        <w:ind w:left="2160" w:hanging="180"/>
+      </w:pPr>
+    </w:lvl>
+    <w:lvl w:ilvl="3" w:tplc="0409000F" w:tentative="1">
+      <w:start w:val="1"/>
+      <w:numFmt w:val="decimal"/>
+      <w:lvlText w:val="%4."/>
+      <w:lvlJc w:val="left"/>
+      <w:pPr>
+        <w:ind w:left="2880" w:hanging="360"/>
+      </w:pPr>
+    </w:lvl>
+    <w:lvl w:ilvl="4" w:tplc="04090019" w:tentative="1">
+      <w:start w:val="1"/>
+      <w:numFmt w:val="lowerLetter"/>
+      <w:lvlText w:val="%5."/>
+      <w:lvlJc w:val="left"/>
+      <w:pPr>
+        <w:ind w:left="3600" w:hanging="360"/>
+      </w:pPr>
+    </w:lvl>
+    <w:lvl w:ilvl="5" w:tplc="0409001B" w:tentative="1">
+      <w:start w:val="1"/>
+      <w:numFmt w:val="lowerRoman"/>
+      <w:lvlText w:val="%6."/>
+      <w:lvlJc w:val="right"/>
+      <w:pPr>
+        <w:ind w:left="4320" w:hanging="180"/>
+      </w:pPr>
+    </w:lvl>
+    <w:lvl w:ilvl="6" w:tplc="0409000F" w:tentative="1">
+      <w:start w:val="1"/>
+      <w:numFmt w:val="decimal"/>
+      <w:lvlText w:val="%7."/>
+      <w:lvlJc w:val="left"/>
+      <w:pPr>
+        <w:ind w:left="5040" w:hanging="360"/>
+      </w:pPr>
+    </w:lvl>
+    <w:lvl w:ilvl="7" w:tplc="04090019" w:tentative="1">
+      <w:start w:val="1"/>
+      <w:numFmt w:val="lowerLetter"/>
+      <w:lvlText w:val="%8."/>
+      <w:lvlJc w:val="left"/>
+      <w:pPr>
+        <w:ind w:left="5760" w:hanging="360"/>
+      </w:pPr>
+    </w:lvl>
+    <w:lvl w:ilvl="8" w:tplc="0409001B" w:tentative="1">
+      <w:start w:val="1"/>
+      <w:numFmt w:val="lowerRoman"/>
+      <w:lvlText w:val="%9."/>
+      <w:lvlJc w:val="right"/>
+      <w:pPr>
+        <w:ind w:left="6480" w:hanging="180"/>
+      </w:pPr>
+    </w:lvl>
+  </w:abstractNum>
+  <w:abstractNum w:abstractNumId="3" w15:restartNumberingAfterBreak="0">
     <w:nsid w:val="770A176D"/>
     <w:multiLevelType w:val="hybridMultilevel"/>
-    <w:tmpl w:val="466E608C"/>
+    <w:tmpl w:val="73A85C78"/>
     <w:lvl w:ilvl="0" w:tplc="38090001">
       <w:start w:val="1"/>
       <w:numFmt w:val="bullet"/>
@@ -2038,10 +4766,16 @@
     </w:lvl>
   </w:abstractNum>
   <w:num w:numId="1">
+    <w:abstractNumId w:val="1"/>
+  </w:num>
+  <w:num w:numId="2">
+    <w:abstractNumId w:val="3"/>
+  </w:num>
+  <w:num w:numId="3">
     <w:abstractNumId w:val="0"/>
   </w:num>
-  <w:num w:numId="2">
-    <w:abstractNumId w:val="1"/>
+  <w:num w:numId="4">
+    <w:abstractNumId w:val="2"/>
   </w:num>
 </w:numbering>
 </file>

</xml_diff>